<commit_message>
Skrevet videre på produkt og funksjoner
</commit_message>
<xml_diff>
--- a/Prosjektarbeid/Dokumenter/Oblig_1_gruppe9.docx
+++ b/Prosjektarbeid/Dokumenter/Oblig_1_gruppe9.docx
@@ -4,17 +4,20 @@
   <w:body>
     <w:p>
       <w:pPr>
-        <w:spacing w:line="360" w:lineRule="auto"/>
         <w:jc w:val="center"/>
         <w:rPr>
-          <w:rFonts w:ascii="Arial" w:hAnsi="Arial" w:cs="Arial"/>
-          <w:sz w:val="32"/>
-          <w:szCs w:val="32"/>
-        </w:rPr>
-      </w:pPr>
-      <w:r>
-        <w:rPr>
-          <w:rFonts w:ascii="Arial" w:hAnsi="Arial" w:cs="Arial"/>
+          <w:rFonts w:ascii="Times New Roman" w:hAnsi="Times New Roman" w:cs="Times New Roman"/>
+          <w:b/>
+          <w:bCs/>
+          <w:sz w:val="32"/>
+          <w:szCs w:val="32"/>
+        </w:rPr>
+      </w:pPr>
+      <w:r>
+        <w:rPr>
+          <w:rFonts w:ascii="Times New Roman" w:hAnsi="Times New Roman" w:cs="Times New Roman"/>
+          <w:b/>
+          <w:bCs/>
           <w:sz w:val="32"/>
           <w:szCs w:val="32"/>
         </w:rPr>
@@ -22,7 +25,9 @@
       </w:r>
       <w:r>
         <w:rPr>
-          <w:rFonts w:ascii="Arial" w:hAnsi="Arial" w:cs="Arial"/>
+          <w:rFonts w:ascii="Times New Roman" w:hAnsi="Times New Roman" w:cs="Times New Roman"/>
+          <w:b/>
+          <w:bCs/>
           <w:sz w:val="32"/>
           <w:szCs w:val="32"/>
         </w:rPr>
@@ -31,26 +36,264 @@
     </w:p>
     <w:p>
       <w:pPr>
-        <w:spacing w:line="360" w:lineRule="auto"/>
-        <w:rPr>
-          <w:rFonts w:ascii="Arial" w:hAnsi="Arial" w:cs="Arial"/>
-          <w:sz w:val="32"/>
-          <w:szCs w:val="32"/>
-        </w:rPr>
-      </w:pPr>
-    </w:p>
-    <w:p>
-      <w:pPr>
-        <w:spacing w:line="360" w:lineRule="auto"/>
-        <w:rPr>
-          <w:rFonts w:ascii="Arial" w:hAnsi="Arial" w:cs="Arial"/>
-          <w:sz w:val="32"/>
-          <w:szCs w:val="32"/>
-        </w:rPr>
-      </w:pPr>
-      <w:r>
-        <w:rPr>
-          <w:rFonts w:ascii="Arial" w:hAnsi="Arial" w:cs="Arial"/>
+        <w:jc w:val="center"/>
+        <w:rPr>
+          <w:rFonts w:ascii="Times New Roman" w:hAnsi="Times New Roman" w:cs="Times New Roman"/>
+          <w:sz w:val="32"/>
+          <w:szCs w:val="32"/>
+        </w:rPr>
+      </w:pPr>
+    </w:p>
+    <w:p>
+      <w:pPr>
+        <w:spacing w:line="360" w:lineRule="auto"/>
+        <w:jc w:val="center"/>
+        <w:rPr>
+          <w:rFonts w:ascii="Times New Roman" w:hAnsi="Times New Roman" w:cs="Times New Roman"/>
+          <w:sz w:val="28"/>
+          <w:szCs w:val="28"/>
+        </w:rPr>
+      </w:pPr>
+      <w:r>
+        <w:rPr>
+          <w:rFonts w:ascii="Times New Roman" w:hAnsi="Times New Roman" w:cs="Times New Roman"/>
+          <w:sz w:val="28"/>
+          <w:szCs w:val="28"/>
+        </w:rPr>
+        <w:t>Emil Berglund</w:t>
+      </w:r>
+    </w:p>
+    <w:p>
+      <w:pPr>
+        <w:spacing w:line="360" w:lineRule="auto"/>
+        <w:jc w:val="center"/>
+        <w:rPr>
+          <w:rFonts w:ascii="Times New Roman" w:hAnsi="Times New Roman" w:cs="Times New Roman"/>
+          <w:sz w:val="28"/>
+          <w:szCs w:val="28"/>
+        </w:rPr>
+      </w:pPr>
+      <w:r>
+        <w:rPr>
+          <w:rFonts w:ascii="Times New Roman" w:hAnsi="Times New Roman" w:cs="Times New Roman"/>
+          <w:sz w:val="28"/>
+          <w:szCs w:val="28"/>
+        </w:rPr>
+        <w:t>Andreas B. Olaussen</w:t>
+      </w:r>
+    </w:p>
+    <w:p>
+      <w:pPr>
+        <w:spacing w:line="360" w:lineRule="auto"/>
+        <w:jc w:val="center"/>
+        <w:rPr>
+          <w:rFonts w:ascii="Times New Roman" w:hAnsi="Times New Roman" w:cs="Times New Roman"/>
+          <w:sz w:val="28"/>
+          <w:szCs w:val="28"/>
+        </w:rPr>
+      </w:pPr>
+      <w:r>
+        <w:rPr>
+          <w:rFonts w:ascii="Times New Roman" w:hAnsi="Times New Roman" w:cs="Times New Roman"/>
+          <w:sz w:val="28"/>
+          <w:szCs w:val="28"/>
+        </w:rPr>
+        <w:t>Khalid H. Osman</w:t>
+      </w:r>
+    </w:p>
+    <w:p>
+      <w:pPr>
+        <w:spacing w:line="360" w:lineRule="auto"/>
+        <w:jc w:val="center"/>
+        <w:rPr>
+          <w:rFonts w:ascii="Times New Roman" w:hAnsi="Times New Roman" w:cs="Times New Roman"/>
+          <w:sz w:val="28"/>
+          <w:szCs w:val="28"/>
+        </w:rPr>
+      </w:pPr>
+      <w:r>
+        <w:rPr>
+          <w:rFonts w:ascii="Times New Roman" w:hAnsi="Times New Roman" w:cs="Times New Roman"/>
+          <w:sz w:val="28"/>
+          <w:szCs w:val="28"/>
+        </w:rPr>
+        <w:t>Sebastian W. Thomsen</w:t>
+      </w:r>
+    </w:p>
+    <w:p>
+      <w:pPr>
+        <w:spacing w:line="360" w:lineRule="auto"/>
+        <w:jc w:val="center"/>
+        <w:rPr>
+          <w:rFonts w:ascii="Times New Roman" w:hAnsi="Times New Roman" w:cs="Times New Roman"/>
+          <w:sz w:val="28"/>
+          <w:szCs w:val="28"/>
+        </w:rPr>
+      </w:pPr>
+      <w:r>
+        <w:rPr>
+          <w:rFonts w:ascii="Times New Roman" w:hAnsi="Times New Roman" w:cs="Times New Roman"/>
+          <w:sz w:val="28"/>
+          <w:szCs w:val="28"/>
+        </w:rPr>
+        <w:t>Ida K. Tollaksen</w:t>
+      </w:r>
+    </w:p>
+    <w:p>
+      <w:pPr>
+        <w:spacing w:line="360" w:lineRule="auto"/>
+        <w:jc w:val="center"/>
+        <w:rPr>
+          <w:rFonts w:ascii="Times New Roman" w:hAnsi="Times New Roman" w:cs="Times New Roman"/>
+          <w:sz w:val="28"/>
+          <w:szCs w:val="28"/>
+        </w:rPr>
+      </w:pPr>
+    </w:p>
+    <w:p>
+      <w:pPr>
+        <w:spacing w:line="360" w:lineRule="auto"/>
+        <w:jc w:val="center"/>
+        <w:rPr>
+          <w:rFonts w:ascii="Times New Roman" w:hAnsi="Times New Roman" w:cs="Times New Roman"/>
+          <w:sz w:val="28"/>
+          <w:szCs w:val="28"/>
+        </w:rPr>
+      </w:pPr>
+    </w:p>
+    <w:p>
+      <w:pPr>
+        <w:spacing w:line="360" w:lineRule="auto"/>
+        <w:jc w:val="center"/>
+        <w:rPr>
+          <w:rFonts w:ascii="Times New Roman" w:hAnsi="Times New Roman" w:cs="Times New Roman"/>
+          <w:sz w:val="28"/>
+          <w:szCs w:val="28"/>
+        </w:rPr>
+      </w:pPr>
+      <w:r>
+        <w:rPr>
+          <w:rFonts w:ascii="Times New Roman" w:hAnsi="Times New Roman" w:cs="Times New Roman"/>
+          <w:sz w:val="28"/>
+          <w:szCs w:val="28"/>
+        </w:rPr>
+        <w:t>Høgskolen i Østfold</w:t>
+      </w:r>
+    </w:p>
+    <w:p>
+      <w:pPr>
+        <w:spacing w:line="360" w:lineRule="auto"/>
+        <w:jc w:val="center"/>
+        <w:rPr>
+          <w:rFonts w:ascii="Times New Roman" w:hAnsi="Times New Roman" w:cs="Times New Roman"/>
+          <w:sz w:val="28"/>
+          <w:szCs w:val="28"/>
+        </w:rPr>
+      </w:pPr>
+      <w:r>
+        <w:rPr>
+          <w:rFonts w:ascii="Times New Roman" w:hAnsi="Times New Roman" w:cs="Times New Roman"/>
+          <w:sz w:val="28"/>
+          <w:szCs w:val="28"/>
+        </w:rPr>
+        <w:t xml:space="preserve">Emnekode: </w:t>
+      </w:r>
+      <w:r>
+        <w:rPr>
+          <w:rFonts w:ascii="Times New Roman" w:hAnsi="Times New Roman" w:cs="Times New Roman"/>
+          <w:sz w:val="28"/>
+          <w:szCs w:val="28"/>
+        </w:rPr>
+        <w:t>ITF20319</w:t>
+      </w:r>
+    </w:p>
+    <w:p>
+      <w:pPr>
+        <w:spacing w:line="360" w:lineRule="auto"/>
+        <w:jc w:val="center"/>
+        <w:rPr>
+          <w:rFonts w:ascii="Times New Roman" w:hAnsi="Times New Roman" w:cs="Times New Roman"/>
+          <w:sz w:val="28"/>
+          <w:szCs w:val="28"/>
+        </w:rPr>
+      </w:pPr>
+      <w:r>
+        <w:rPr>
+          <w:rFonts w:ascii="Times New Roman" w:hAnsi="Times New Roman" w:cs="Times New Roman"/>
+          <w:sz w:val="28"/>
+          <w:szCs w:val="28"/>
+        </w:rPr>
+        <w:t>Ord: TBD</w:t>
+      </w:r>
+    </w:p>
+    <w:p>
+      <w:pPr>
+        <w:spacing w:line="360" w:lineRule="auto"/>
+        <w:jc w:val="center"/>
+        <w:rPr>
+          <w:rFonts w:ascii="Times New Roman" w:hAnsi="Times New Roman" w:cs="Times New Roman"/>
+          <w:sz w:val="32"/>
+          <w:szCs w:val="32"/>
+        </w:rPr>
+      </w:pPr>
+      <w:r>
+        <w:rPr>
+          <w:rFonts w:ascii="Times New Roman" w:hAnsi="Times New Roman" w:cs="Times New Roman"/>
+          <w:sz w:val="28"/>
+          <w:szCs w:val="28"/>
+        </w:rPr>
+        <w:t>Innlevering: 08.09.2024</w:t>
+      </w:r>
+      <w:r>
+        <w:rPr>
+          <w:rFonts w:ascii="Times New Roman" w:hAnsi="Times New Roman" w:cs="Times New Roman"/>
+          <w:sz w:val="32"/>
+          <w:szCs w:val="32"/>
+        </w:rPr>
+        <w:br w:type="page"/>
+      </w:r>
+    </w:p>
+    <w:p>
+      <w:pPr>
+        <w:spacing w:line="360" w:lineRule="auto"/>
+        <w:jc w:val="center"/>
+        <w:rPr>
+          <w:rFonts w:ascii="Times New Roman" w:hAnsi="Times New Roman" w:cs="Times New Roman"/>
+          <w:sz w:val="32"/>
+          <w:szCs w:val="32"/>
+        </w:rPr>
+      </w:pPr>
+      <w:r>
+        <w:rPr>
+          <w:rFonts w:ascii="Times New Roman" w:hAnsi="Times New Roman" w:cs="Times New Roman"/>
+          <w:sz w:val="32"/>
+          <w:szCs w:val="32"/>
+        </w:rPr>
+        <w:t>Kravspesifikasjon – Gruppe 9</w:t>
+      </w:r>
+    </w:p>
+    <w:p>
+      <w:pPr>
+        <w:spacing w:line="360" w:lineRule="auto"/>
+        <w:rPr>
+          <w:rFonts w:ascii="Times New Roman" w:hAnsi="Times New Roman" w:cs="Times New Roman"/>
+          <w:sz w:val="32"/>
+          <w:szCs w:val="32"/>
+        </w:rPr>
+      </w:pPr>
+    </w:p>
+    <w:p>
+      <w:pPr>
+        <w:spacing w:line="360" w:lineRule="auto"/>
+        <w:rPr>
+          <w:rFonts w:ascii="Times New Roman" w:hAnsi="Times New Roman" w:cs="Times New Roman"/>
+          <w:sz w:val="32"/>
+          <w:szCs w:val="32"/>
+        </w:rPr>
+      </w:pPr>
+      <w:r>
+        <w:rPr>
+          <w:rFonts w:ascii="Times New Roman" w:hAnsi="Times New Roman" w:cs="Times New Roman"/>
           <w:sz w:val="32"/>
           <w:szCs w:val="32"/>
         </w:rPr>
@@ -61,12 +304,12 @@
       <w:pPr>
         <w:spacing w:line="360" w:lineRule="auto"/>
         <w:rPr>
-          <w:rFonts w:ascii="Arial" w:hAnsi="Arial" w:cs="Arial"/>
-        </w:rPr>
-      </w:pPr>
-      <w:r>
-        <w:rPr>
-          <w:rFonts w:ascii="Arial" w:hAnsi="Arial" w:cs="Arial"/>
+          <w:rFonts w:ascii="Times New Roman" w:hAnsi="Times New Roman" w:cs="Times New Roman"/>
+        </w:rPr>
+      </w:pPr>
+      <w:r>
+        <w:rPr>
+          <w:rFonts w:ascii="Times New Roman" w:hAnsi="Times New Roman" w:cs="Times New Roman"/>
         </w:rPr>
         <w:t>Produktet vi har kommet opp med, er for de som bruker elektrisk bil på en daglig basis, og som vil ha litt tips og en enklere hverdag når det kommer til lading. Løsningen eller produktet vi har kommet fram til, kan ta flere former. Eksempelvis som en varslingstjeneste, en applikasjon, et fysisk produkt, eller alle sammen.</w:t>
       </w:r>
@@ -75,369 +318,956 @@
       <w:pPr>
         <w:spacing w:line="360" w:lineRule="auto"/>
         <w:rPr>
-          <w:rFonts w:ascii="Arial" w:hAnsi="Arial" w:cs="Arial"/>
-        </w:rPr>
-      </w:pPr>
-    </w:p>
-    <w:p>
-      <w:pPr>
-        <w:spacing w:line="360" w:lineRule="auto"/>
-        <w:rPr>
-          <w:rFonts w:ascii="Arial" w:hAnsi="Arial" w:cs="Arial"/>
-        </w:rPr>
-      </w:pPr>
-      <w:r>
-        <w:rPr>
-          <w:rFonts w:ascii="Arial" w:hAnsi="Arial" w:cs="Arial"/>
-        </w:rPr>
-        <w:t xml:space="preserve">Produktet går ut på at brukeren av el-bilen får en form for varsling når den kommer hjem til sitt satte hjem, og parkerer bilen. Tjenesten skal gi brukeren av bilen informasjon om bilens strømnivå, nåværende strømpris (ev. Kurs) og senere strømpris (estimert). Med denne informasjonen vil tjenesten til slutt gi en anbefaling om brukeren bør lade bilen «nå», eller «senere». </w:t>
-      </w:r>
-    </w:p>
-    <w:p>
-      <w:pPr>
-        <w:spacing w:line="360" w:lineRule="auto"/>
-        <w:rPr>
-          <w:rFonts w:ascii="Arial" w:hAnsi="Arial" w:cs="Arial"/>
-        </w:rPr>
-      </w:pPr>
-    </w:p>
-    <w:p>
-      <w:pPr>
-        <w:spacing w:line="360" w:lineRule="auto"/>
-        <w:rPr>
-          <w:rFonts w:ascii="Arial" w:hAnsi="Arial" w:cs="Arial"/>
-        </w:rPr>
-      </w:pPr>
-      <w:r>
-        <w:rPr>
-          <w:rFonts w:ascii="Arial" w:hAnsi="Arial" w:cs="Arial"/>
-        </w:rPr>
-        <w:t>Tanken bak produktet, og måten den skiller seg fra andre liknende produkter, er varslingene og enkeltheten. Ved at løsningen sender brukeren en varsling om oppgitt info, er brukeren informert om nødvendig informasjon for å ta en beslutning når det kommer til lading av bilen.</w:t>
-      </w:r>
-    </w:p>
-    <w:p>
-      <w:pPr>
-        <w:spacing w:line="360" w:lineRule="auto"/>
-        <w:rPr>
-          <w:rFonts w:ascii="Arial" w:hAnsi="Arial" w:cs="Arial"/>
-        </w:rPr>
-      </w:pPr>
-    </w:p>
-    <w:p>
-      <w:pPr>
-        <w:spacing w:line="360" w:lineRule="auto"/>
-        <w:rPr>
-          <w:rFonts w:ascii="Arial" w:hAnsi="Arial" w:cs="Arial"/>
-        </w:rPr>
-      </w:pPr>
-      <w:r>
-        <w:rPr>
-          <w:rFonts w:ascii="Arial" w:hAnsi="Arial" w:cs="Arial"/>
-        </w:rPr>
-        <w:t>Produktet vårt er på ingen måte revolusjonerende, og det finnes produkter som likner veldig, og som har liknende funksjoner. Eksempelvis har selskapet «</w:t>
+          <w:rFonts w:ascii="Times New Roman" w:hAnsi="Times New Roman" w:cs="Times New Roman"/>
+        </w:rPr>
+      </w:pPr>
+    </w:p>
+    <w:p>
+      <w:pPr>
+        <w:spacing w:line="360" w:lineRule="auto"/>
+        <w:rPr>
+          <w:rFonts w:ascii="Times New Roman" w:hAnsi="Times New Roman" w:cs="Times New Roman"/>
+        </w:rPr>
+      </w:pPr>
+      <w:r>
+        <w:rPr>
+          <w:rFonts w:ascii="Times New Roman" w:hAnsi="Times New Roman" w:cs="Times New Roman"/>
+        </w:rPr>
+        <w:t>Hovedfunksjonen til produktet er å varsle brukeren når de kommer hjem og parkerer elbilen. Varslingen inneholder informasjon om bilens gjenværende batterinivå, dagens strømpris samt fremtidige prisprognoser. Basert på denne informasjonen vil brukeren få en anbefaling om hvorvidt det er gunstig å lade bilen med én gang eller vente til et senere tidspunkt.</w:t>
+      </w:r>
+      <w:r>
+        <w:rPr>
+          <w:rFonts w:ascii="Times New Roman" w:hAnsi="Times New Roman" w:cs="Times New Roman"/>
+        </w:rPr>
+        <w:t xml:space="preserve"> </w:t>
+      </w:r>
+    </w:p>
+    <w:p>
+      <w:pPr>
+        <w:spacing w:line="360" w:lineRule="auto"/>
+        <w:rPr>
+          <w:rFonts w:ascii="Times New Roman" w:hAnsi="Times New Roman" w:cs="Times New Roman"/>
+        </w:rPr>
+      </w:pPr>
+    </w:p>
+    <w:p>
+      <w:pPr>
+        <w:spacing w:line="360" w:lineRule="auto"/>
+        <w:rPr>
+          <w:rFonts w:ascii="Times New Roman" w:hAnsi="Times New Roman" w:cs="Times New Roman"/>
+        </w:rPr>
+      </w:pPr>
+      <w:r>
+        <w:rPr>
+          <w:rFonts w:ascii="Times New Roman" w:hAnsi="Times New Roman" w:cs="Times New Roman"/>
+        </w:rPr>
+        <w:t>Det som gjør vår løsning unik, er dens enkelhet og brukervennlighet. Selv om det allerede finnes lignende produkter på markedet, som for eksempel «</w:t>
       </w:r>
       <w:proofErr w:type="spellStart"/>
       <w:r>
         <w:rPr>
-          <w:rFonts w:ascii="Arial" w:hAnsi="Arial" w:cs="Arial"/>
+          <w:rFonts w:ascii="Times New Roman" w:hAnsi="Times New Roman" w:cs="Times New Roman"/>
         </w:rPr>
         <w:t>Vibb</w:t>
       </w:r>
       <w:proofErr w:type="spellEnd"/>
       <w:r>
         <w:rPr>
-          <w:rFonts w:ascii="Arial" w:hAnsi="Arial" w:cs="Arial"/>
-        </w:rPr>
-        <w:t>» (</w:t>
-      </w:r>
-      <w:hyperlink w:history="1" r:id="rId6">
+          <w:rFonts w:ascii="Times New Roman" w:hAnsi="Times New Roman" w:cs="Times New Roman"/>
+        </w:rPr>
+        <w:t>» sitt smart-</w:t>
+      </w:r>
+      <w:proofErr w:type="spellStart"/>
+      <w:r>
+        <w:rPr>
+          <w:rFonts w:ascii="Times New Roman" w:hAnsi="Times New Roman" w:cs="Times New Roman"/>
+        </w:rPr>
+        <w:t>ladingssystem</w:t>
+      </w:r>
+      <w:proofErr w:type="spellEnd"/>
+      <w:r>
+        <w:rPr>
+          <w:rFonts w:ascii="Times New Roman" w:hAnsi="Times New Roman" w:cs="Times New Roman"/>
+        </w:rPr>
+        <w:t xml:space="preserve"> som justerer </w:t>
+      </w:r>
+      <w:proofErr w:type="spellStart"/>
+      <w:r>
+        <w:rPr>
+          <w:rFonts w:ascii="Times New Roman" w:hAnsi="Times New Roman" w:cs="Times New Roman"/>
+        </w:rPr>
+        <w:t>ladingen</w:t>
+      </w:r>
+      <w:proofErr w:type="spellEnd"/>
+      <w:r>
+        <w:rPr>
+          <w:rFonts w:ascii="Times New Roman" w:hAnsi="Times New Roman" w:cs="Times New Roman"/>
+        </w:rPr>
+        <w:t xml:space="preserve"> basert på strømpriser, krever disse løsningene ofte at brukeren er knyttet til et spesifikt strømselskap og har kompatibelt utstyr</w:t>
+      </w:r>
+      <w:r>
+        <w:rPr>
+          <w:rFonts w:ascii="Times New Roman" w:hAnsi="Times New Roman" w:cs="Times New Roman"/>
+        </w:rPr>
+        <w:t xml:space="preserve"> (</w:t>
+      </w:r>
+      <w:proofErr w:type="spellStart"/>
+      <w:r>
+        <w:rPr>
+          <w:rFonts w:ascii="Times New Roman" w:hAnsi="Times New Roman" w:cs="Times New Roman"/>
+        </w:rPr>
+        <w:t>Vibb</w:t>
+      </w:r>
+      <w:proofErr w:type="spellEnd"/>
+      <w:r>
+        <w:rPr>
+          <w:rFonts w:ascii="Times New Roman" w:hAnsi="Times New Roman" w:cs="Times New Roman"/>
+        </w:rPr>
+        <w:t xml:space="preserve">, </w:t>
+      </w:r>
+      <w:r>
+        <w:rPr>
+          <w:rFonts w:ascii="Times New Roman" w:hAnsi="Times New Roman" w:cs="Times New Roman"/>
+        </w:rPr>
+        <w:t>2024)</w:t>
+      </w:r>
+      <w:r>
+        <w:rPr>
+          <w:rFonts w:ascii="Times New Roman" w:hAnsi="Times New Roman" w:cs="Times New Roman"/>
+        </w:rPr>
+        <w:t xml:space="preserve">. </w:t>
+      </w:r>
+    </w:p>
+    <w:p>
+      <w:pPr>
+        <w:spacing w:line="360" w:lineRule="auto"/>
+        <w:rPr>
+          <w:rFonts w:ascii="Times New Roman" w:hAnsi="Times New Roman" w:cs="Times New Roman"/>
+        </w:rPr>
+      </w:pPr>
+    </w:p>
+    <w:p>
+      <w:pPr>
+        <w:spacing w:line="360" w:lineRule="auto"/>
+        <w:rPr>
+          <w:rFonts w:ascii="Times New Roman" w:hAnsi="Times New Roman" w:cs="Times New Roman"/>
+        </w:rPr>
+      </w:pPr>
+      <w:r>
+        <w:rPr>
+          <w:rFonts w:ascii="Times New Roman" w:hAnsi="Times New Roman" w:cs="Times New Roman"/>
+        </w:rPr>
+        <w:t>Vår løsning skiller seg ut ved å være fleksibel og uavhengig av spesifikke strømselskaper. Dette gir brukeren friheten til å integrere produktet med sitt eksisterende oppsett og motta nødvendig informasjon for å ta de beste ladebeslutningene, uansett hvilken leverandør de benytter.</w:t>
+      </w:r>
+    </w:p>
+    <w:p>
+      <w:pPr>
+        <w:spacing w:line="360" w:lineRule="auto"/>
+        <w:rPr>
+          <w:rFonts w:ascii="Times New Roman" w:hAnsi="Times New Roman" w:cs="Times New Roman"/>
+        </w:rPr>
+      </w:pPr>
+    </w:p>
+    <w:p>
+      <w:pPr>
+        <w:spacing w:line="360" w:lineRule="auto"/>
+        <w:rPr>
+          <w:rFonts w:ascii="Times New Roman" w:hAnsi="Times New Roman" w:cs="Times New Roman"/>
+          <w:sz w:val="32"/>
+          <w:szCs w:val="32"/>
+        </w:rPr>
+      </w:pPr>
+      <w:r>
+        <w:rPr>
+          <w:rFonts w:ascii="Times New Roman" w:hAnsi="Times New Roman" w:cs="Times New Roman"/>
+          <w:sz w:val="32"/>
+          <w:szCs w:val="32"/>
+        </w:rPr>
+        <w:t>Funksjoner:</w:t>
+      </w:r>
+    </w:p>
+    <w:p>
+      <w:pPr>
+        <w:spacing w:line="360" w:lineRule="auto"/>
+        <w:rPr>
+          <w:rFonts w:ascii="Times New Roman" w:hAnsi="Times New Roman" w:cs="Times New Roman"/>
+        </w:rPr>
+      </w:pPr>
+      <w:r>
+        <w:rPr>
+          <w:rFonts w:ascii="Times New Roman" w:hAnsi="Times New Roman" w:cs="Times New Roman"/>
+        </w:rPr>
+        <w:t xml:space="preserve">Produktet vårt skal i første omgang </w:t>
+      </w:r>
+      <w:r>
+        <w:rPr>
+          <w:rFonts w:ascii="Times New Roman" w:hAnsi="Times New Roman" w:cs="Times New Roman"/>
+        </w:rPr>
+        <w:t>være enkel i bruk</w:t>
+      </w:r>
+      <w:r>
+        <w:rPr>
+          <w:rFonts w:ascii="Times New Roman" w:hAnsi="Times New Roman" w:cs="Times New Roman"/>
+        </w:rPr>
+        <w:t xml:space="preserve">. </w:t>
+      </w:r>
+      <w:proofErr w:type="spellStart"/>
+      <w:r>
+        <w:rPr>
+          <w:rFonts w:ascii="Times New Roman" w:hAnsi="Times New Roman" w:cs="Times New Roman"/>
+        </w:rPr>
+        <w:t>Funksjonsmessig</w:t>
+      </w:r>
+      <w:proofErr w:type="spellEnd"/>
+      <w:r>
+        <w:rPr>
+          <w:rFonts w:ascii="Times New Roman" w:hAnsi="Times New Roman" w:cs="Times New Roman"/>
+        </w:rPr>
+        <w:t xml:space="preserve"> skal tjenesten derfor baserer seg mye på varslinger, med muligheten for ekspandering.</w:t>
+      </w:r>
+      <w:r>
+        <w:rPr>
+          <w:rFonts w:ascii="Times New Roman" w:hAnsi="Times New Roman" w:cs="Times New Roman"/>
+        </w:rPr>
+        <w:t xml:space="preserve"> Eksempel på en kort varsling kan være noe som dette: </w:t>
+      </w:r>
+      <w:r>
+        <w:rPr>
+          <w:rFonts w:ascii="Times New Roman" w:hAnsi="Times New Roman" w:cs="Times New Roman"/>
+        </w:rPr>
+        <w:t>«Du burde lade nå</w:t>
+      </w:r>
+      <w:r>
+        <w:rPr>
+          <w:rFonts w:ascii="Times New Roman" w:hAnsi="Times New Roman" w:cs="Times New Roman"/>
+        </w:rPr>
+        <w:t xml:space="preserve"> – N2, S5». Her forteller tjenesten at brukeren burde lade bilen, og at nåværende strømpris er 2 øre, og estimert pris på et senere tidspunkt er 5 øre.</w:t>
+      </w:r>
+      <w:r>
+        <w:rPr>
+          <w:rFonts w:ascii="Times New Roman" w:hAnsi="Times New Roman" w:cs="Times New Roman"/>
+        </w:rPr>
+        <w:t xml:space="preserve"> Her kan man senere utvide til å trykke på varslingen for å få en bedre oversikt. Eksempelvis en strømgraf</w:t>
+      </w:r>
+      <w:r>
+        <w:rPr>
+          <w:rFonts w:ascii="Times New Roman" w:hAnsi="Times New Roman" w:cs="Times New Roman"/>
+        </w:rPr>
+        <w:t>, eller at brukeren ankommer et «dashbord» med relevant informasjon</w:t>
+      </w:r>
+      <w:r>
+        <w:rPr>
+          <w:rFonts w:ascii="Times New Roman" w:hAnsi="Times New Roman" w:cs="Times New Roman"/>
+        </w:rPr>
+        <w:t xml:space="preserve">. </w:t>
+      </w:r>
+    </w:p>
+    <w:p>
+      <w:pPr>
+        <w:spacing w:line="360" w:lineRule="auto"/>
+        <w:rPr>
+          <w:rFonts w:ascii="Times New Roman" w:hAnsi="Times New Roman" w:cs="Times New Roman"/>
+        </w:rPr>
+      </w:pPr>
+    </w:p>
+    <w:p>
+      <w:pPr>
+        <w:spacing w:line="360" w:lineRule="auto"/>
+        <w:rPr>
+          <w:rFonts w:ascii="Times New Roman" w:hAnsi="Times New Roman" w:cs="Times New Roman"/>
+        </w:rPr>
+      </w:pPr>
+      <w:proofErr w:type="spellStart"/>
+      <w:r>
+        <w:rPr>
+          <w:rFonts w:ascii="Times New Roman" w:hAnsi="Times New Roman" w:cs="Times New Roman"/>
+        </w:rPr>
+        <w:t>Rettighetsmessig</w:t>
+      </w:r>
+      <w:proofErr w:type="spellEnd"/>
+      <w:r>
+        <w:rPr>
+          <w:rFonts w:ascii="Times New Roman" w:hAnsi="Times New Roman" w:cs="Times New Roman"/>
+        </w:rPr>
+        <w:t xml:space="preserve"> trenger tjenesten posisjonstilgang fra brukeren, i tillegg strømdata og bilens strømprosent</w:t>
+      </w:r>
+      <w:r>
+        <w:rPr>
+          <w:rFonts w:ascii="Times New Roman" w:hAnsi="Times New Roman" w:cs="Times New Roman"/>
+        </w:rPr>
+        <w:t>. Grunnen til dette er at, tjenesten vil trenge informasjon om når brukeren ankommer «hjem»</w:t>
+      </w:r>
+      <w:r>
+        <w:rPr>
+          <w:rFonts w:ascii="Times New Roman" w:hAnsi="Times New Roman" w:cs="Times New Roman"/>
+        </w:rPr>
+        <w:t>,</w:t>
+      </w:r>
+      <w:r>
+        <w:rPr>
+          <w:rFonts w:ascii="Times New Roman" w:hAnsi="Times New Roman" w:cs="Times New Roman"/>
+        </w:rPr>
+        <w:t xml:space="preserve"> for å deretter kunne sende varslingen. Den vil også trenge strømdata, som tidligere, nåværende </w:t>
+      </w:r>
+      <w:r>
+        <w:rPr>
+          <w:rFonts w:ascii="Times New Roman" w:hAnsi="Times New Roman" w:cs="Times New Roman"/>
+        </w:rPr>
+        <w:t>-</w:t>
+      </w:r>
+      <w:r>
+        <w:rPr>
+          <w:rFonts w:ascii="Times New Roman" w:hAnsi="Times New Roman" w:cs="Times New Roman"/>
+        </w:rPr>
+        <w:t>og estimert strømpris</w:t>
+      </w:r>
+      <w:r>
+        <w:rPr>
+          <w:rFonts w:ascii="Times New Roman" w:hAnsi="Times New Roman" w:cs="Times New Roman"/>
+        </w:rPr>
+        <w:t xml:space="preserve"> for å gi gode anbefalinger</w:t>
+      </w:r>
+      <w:r>
+        <w:rPr>
+          <w:rFonts w:ascii="Times New Roman" w:hAnsi="Times New Roman" w:cs="Times New Roman"/>
+        </w:rPr>
+        <w:t xml:space="preserve">. </w:t>
+      </w:r>
+      <w:r>
+        <w:rPr>
+          <w:rFonts w:ascii="Times New Roman" w:hAnsi="Times New Roman" w:cs="Times New Roman"/>
+        </w:rPr>
+        <w:t xml:space="preserve">Tjenesten vil også trenge informasjon </w:t>
+      </w:r>
+      <w:r>
+        <w:rPr>
+          <w:rFonts w:ascii="Times New Roman" w:hAnsi="Times New Roman" w:cs="Times New Roman"/>
+        </w:rPr>
+        <w:t>om bilens strømprosent</w:t>
+      </w:r>
+      <w:r>
+        <w:rPr>
+          <w:rFonts w:ascii="Times New Roman" w:hAnsi="Times New Roman" w:cs="Times New Roman"/>
+        </w:rPr>
+        <w:t xml:space="preserve">, altså hvor mye strøm som er igjen i batteriet til brukerens kjøretøy. Dette er for å gi </w:t>
+      </w:r>
+      <w:r>
+        <w:rPr>
+          <w:rFonts w:ascii="Times New Roman" w:hAnsi="Times New Roman" w:cs="Times New Roman"/>
+        </w:rPr>
+        <w:t xml:space="preserve">riktige og nødvendige anbefaler. Eksempelvis trenger ikke tjenesten å sende ut varslinger hvis bilen har 80 prosent </w:t>
+      </w:r>
+      <w:r>
+        <w:rPr>
+          <w:rFonts w:ascii="Times New Roman" w:hAnsi="Times New Roman" w:cs="Times New Roman"/>
+        </w:rPr>
+        <w:t>igjen</w:t>
+      </w:r>
+      <w:r>
+        <w:rPr>
+          <w:rFonts w:ascii="Times New Roman" w:hAnsi="Times New Roman" w:cs="Times New Roman"/>
+        </w:rPr>
+        <w:t xml:space="preserve">. </w:t>
+      </w:r>
+    </w:p>
+    <w:p>
+      <w:pPr>
+        <w:spacing w:line="360" w:lineRule="auto"/>
+        <w:rPr>
+          <w:rFonts w:ascii="Times New Roman" w:hAnsi="Times New Roman" w:cs="Times New Roman"/>
+        </w:rPr>
+      </w:pPr>
+    </w:p>
+    <w:p>
+      <w:pPr>
+        <w:spacing w:line="360" w:lineRule="auto"/>
+        <w:rPr>
+          <w:rFonts w:ascii="Times New Roman" w:hAnsi="Times New Roman" w:cs="Times New Roman"/>
+        </w:rPr>
+      </w:pPr>
+      <w:r>
+        <w:rPr>
+          <w:rFonts w:ascii="Times New Roman" w:hAnsi="Times New Roman" w:cs="Times New Roman"/>
+        </w:rPr>
+        <w:t>Tjenesten kan som sagt utvides</w:t>
+      </w:r>
+      <w:r>
+        <w:rPr>
+          <w:rFonts w:ascii="Times New Roman" w:hAnsi="Times New Roman" w:cs="Times New Roman"/>
+        </w:rPr>
+        <w:t xml:space="preserve">, og dette </w:t>
+      </w:r>
+      <w:r>
+        <w:rPr>
+          <w:rFonts w:ascii="Times New Roman" w:hAnsi="Times New Roman" w:cs="Times New Roman"/>
+        </w:rPr>
+        <w:t xml:space="preserve">på </w:t>
+      </w:r>
+      <w:r>
+        <w:rPr>
+          <w:rFonts w:ascii="Times New Roman" w:hAnsi="Times New Roman" w:cs="Times New Roman"/>
+        </w:rPr>
+        <w:t>flere</w:t>
+      </w:r>
+      <w:r>
+        <w:rPr>
+          <w:rFonts w:ascii="Times New Roman" w:hAnsi="Times New Roman" w:cs="Times New Roman"/>
+        </w:rPr>
+        <w:t xml:space="preserve"> måter</w:t>
+      </w:r>
+      <w:r>
+        <w:rPr>
+          <w:rFonts w:ascii="Times New Roman" w:hAnsi="Times New Roman" w:cs="Times New Roman"/>
+        </w:rPr>
+        <w:t xml:space="preserve">. </w:t>
+      </w:r>
+      <w:r>
+        <w:rPr>
+          <w:rFonts w:ascii="Times New Roman" w:hAnsi="Times New Roman" w:cs="Times New Roman"/>
+        </w:rPr>
+        <w:t xml:space="preserve">Noen eksempler på utvidelser </w:t>
+      </w:r>
+      <w:r>
+        <w:rPr>
+          <w:rFonts w:ascii="Times New Roman" w:hAnsi="Times New Roman" w:cs="Times New Roman"/>
+        </w:rPr>
+        <w:t xml:space="preserve">kan være som følger. </w:t>
+      </w:r>
+      <w:r>
+        <w:rPr>
+          <w:rFonts w:ascii="Times New Roman" w:hAnsi="Times New Roman" w:cs="Times New Roman"/>
+        </w:rPr>
+        <w:t>Varslingene skal være smarte og ikke irriterende. Eksempelvis skal brukeren ikke bli varslet om den kun har kjørt en kort kjøretur,</w:t>
+      </w:r>
+      <w:r>
+        <w:rPr>
+          <w:rFonts w:ascii="Times New Roman" w:hAnsi="Times New Roman" w:cs="Times New Roman"/>
+        </w:rPr>
+        <w:t xml:space="preserve"> for å handle</w:t>
+      </w:r>
+      <w:r>
+        <w:rPr>
+          <w:rFonts w:ascii="Times New Roman" w:hAnsi="Times New Roman" w:cs="Times New Roman"/>
+        </w:rPr>
+        <w:t>;</w:t>
+      </w:r>
+      <w:r>
+        <w:rPr>
+          <w:rFonts w:ascii="Times New Roman" w:hAnsi="Times New Roman" w:cs="Times New Roman"/>
+        </w:rPr>
+        <w:t xml:space="preserve"> med mindre </w:t>
+      </w:r>
+      <w:r>
+        <w:rPr>
+          <w:rFonts w:ascii="Times New Roman" w:hAnsi="Times New Roman" w:cs="Times New Roman"/>
+        </w:rPr>
+        <w:t>bilen er</w:t>
+      </w:r>
+      <w:r>
+        <w:rPr>
+          <w:rFonts w:ascii="Times New Roman" w:hAnsi="Times New Roman" w:cs="Times New Roman"/>
+        </w:rPr>
+        <w:t xml:space="preserve"> 30% </w:t>
+      </w:r>
+      <w:r>
+        <w:rPr>
+          <w:rFonts w:ascii="Times New Roman" w:hAnsi="Times New Roman" w:cs="Times New Roman"/>
+        </w:rPr>
+        <w:t>eller mind</w:t>
+      </w:r>
+      <w:r>
+        <w:rPr>
+          <w:rFonts w:ascii="Times New Roman" w:hAnsi="Times New Roman" w:cs="Times New Roman"/>
+        </w:rPr>
+        <w:t>re</w:t>
+      </w:r>
+      <w:r>
+        <w:rPr>
+          <w:rFonts w:ascii="Times New Roman" w:hAnsi="Times New Roman" w:cs="Times New Roman"/>
+        </w:rPr>
+        <w:t xml:space="preserve"> oppladet.</w:t>
+      </w:r>
+      <w:r>
+        <w:rPr>
+          <w:rFonts w:ascii="Times New Roman" w:hAnsi="Times New Roman" w:cs="Times New Roman"/>
+        </w:rPr>
+        <w:t xml:space="preserve"> Her må man da utvide posisjonstilgangen til å ligge i bakgrunnen </w:t>
+      </w:r>
+      <w:r>
+        <w:rPr>
+          <w:rFonts w:ascii="Times New Roman" w:hAnsi="Times New Roman" w:cs="Times New Roman"/>
+        </w:rPr>
+        <w:t xml:space="preserve">og holde oversikt over hvor langt </w:t>
+      </w:r>
+      <w:r>
+        <w:rPr>
+          <w:rFonts w:ascii="Times New Roman" w:hAnsi="Times New Roman" w:cs="Times New Roman"/>
+        </w:rPr>
+        <w:t xml:space="preserve">brukeren har kjørt. Et annet eksempel, kan være et fysisk produkt. </w:t>
+      </w:r>
+      <w:r>
+        <w:rPr>
+          <w:rFonts w:ascii="Times New Roman" w:hAnsi="Times New Roman" w:cs="Times New Roman"/>
+        </w:rPr>
+        <w:t xml:space="preserve">Si at </w:t>
+      </w:r>
+      <w:r>
+        <w:rPr>
+          <w:rFonts w:ascii="Times New Roman" w:hAnsi="Times New Roman" w:cs="Times New Roman"/>
+        </w:rPr>
+        <w:t>tjenesten utvikler seg til en fysisk skjerm, som alle kan ha i garasjen sin. Skjermen aktiveres når brukeren ankommer «hjem» og viser brukeren nødvendig informasjon</w:t>
+      </w:r>
+      <w:r>
+        <w:rPr>
+          <w:rFonts w:ascii="Times New Roman" w:hAnsi="Times New Roman" w:cs="Times New Roman"/>
+        </w:rPr>
+        <w:t>,</w:t>
+      </w:r>
+      <w:r>
+        <w:rPr>
+          <w:rFonts w:ascii="Times New Roman" w:hAnsi="Times New Roman" w:cs="Times New Roman"/>
+        </w:rPr>
+        <w:t xml:space="preserve"> som strømpris</w:t>
+      </w:r>
+      <w:r>
+        <w:rPr>
+          <w:rFonts w:ascii="Times New Roman" w:hAnsi="Times New Roman" w:cs="Times New Roman"/>
+        </w:rPr>
+        <w:t>, bilens strømnivå og en kort anbefaling basert på disse dataene.</w:t>
+      </w:r>
+    </w:p>
+    <w:p>
+      <w:pPr>
+        <w:spacing w:line="360" w:lineRule="auto"/>
+        <w:rPr>
+          <w:rFonts w:ascii="Times New Roman" w:hAnsi="Times New Roman" w:cs="Times New Roman"/>
+        </w:rPr>
+      </w:pPr>
+    </w:p>
+    <w:p>
+      <w:pPr>
+        <w:spacing w:line="360" w:lineRule="auto"/>
+        <w:rPr>
+          <w:rFonts w:ascii="Times New Roman" w:hAnsi="Times New Roman" w:cs="Times New Roman"/>
+        </w:rPr>
+      </w:pPr>
+      <w:r>
+        <w:rPr>
+          <w:rFonts w:ascii="Times New Roman" w:hAnsi="Times New Roman" w:cs="Times New Roman"/>
+        </w:rPr>
+        <w:t>Det er dermed mange muligheter for tjenesten vi har tenkt fram</w:t>
+      </w:r>
+      <w:r>
+        <w:rPr>
+          <w:rFonts w:ascii="Times New Roman" w:hAnsi="Times New Roman" w:cs="Times New Roman"/>
+        </w:rPr>
+        <w:t>.</w:t>
+      </w:r>
+      <w:r>
+        <w:rPr>
+          <w:rFonts w:ascii="Times New Roman" w:hAnsi="Times New Roman" w:cs="Times New Roman"/>
+        </w:rPr>
+        <w:t xml:space="preserve"> Det er </w:t>
+      </w:r>
+      <w:r>
+        <w:rPr>
+          <w:rFonts w:ascii="Times New Roman" w:hAnsi="Times New Roman" w:cs="Times New Roman"/>
+        </w:rPr>
+        <w:t>derimot viktig å ikke legge til for mye på en gang, men heller se an løsningen</w:t>
+      </w:r>
+      <w:r>
+        <w:rPr>
+          <w:rFonts w:ascii="Times New Roman" w:hAnsi="Times New Roman" w:cs="Times New Roman"/>
+        </w:rPr>
+        <w:t>, og se på nødvendigheten</w:t>
+      </w:r>
+      <w:r>
+        <w:rPr>
+          <w:rFonts w:ascii="Times New Roman" w:hAnsi="Times New Roman" w:cs="Times New Roman"/>
+        </w:rPr>
+        <w:t xml:space="preserve"> av videre utvidelser. Produktet bør først og fremst fokusere på kjernefunksjonaliteten, som er å gi brukeren presise og relevante varslinger. Etterhvert kan tjenesten bygges ut med nye funksjoner basert på tilbakemeldinger fra brukerne og utviklingen i markedet. Eksempelvis kan man vurdere integrasjoner med andre smarthussystemer, samarbeid med flere strømselskaper for enda bedre prisdata, eller utvikling av tilleggsfunksjoner som fjernstyring av lading gjennom appen.</w:t>
+      </w:r>
+    </w:p>
+    <w:p>
+      <w:pPr>
+        <w:spacing w:line="360" w:lineRule="auto"/>
+        <w:rPr>
+          <w:rFonts w:ascii="Times New Roman" w:hAnsi="Times New Roman" w:cs="Times New Roman"/>
+        </w:rPr>
+      </w:pPr>
+    </w:p>
+    <w:p>
+      <w:pPr>
+        <w:spacing w:line="360" w:lineRule="auto"/>
+        <w:rPr>
+          <w:rFonts w:ascii="Times New Roman" w:hAnsi="Times New Roman" w:cs="Times New Roman"/>
+          <w:sz w:val="32"/>
+          <w:szCs w:val="32"/>
+        </w:rPr>
+      </w:pPr>
+      <w:proofErr w:type="spellStart"/>
+      <w:r>
+        <w:rPr>
+          <w:rFonts w:ascii="Times New Roman" w:hAnsi="Times New Roman" w:cs="Times New Roman"/>
+          <w:sz w:val="32"/>
+          <w:szCs w:val="32"/>
+        </w:rPr>
+        <w:t>Personas</w:t>
+      </w:r>
+      <w:proofErr w:type="spellEnd"/>
+      <w:r>
+        <w:rPr>
+          <w:rFonts w:ascii="Times New Roman" w:hAnsi="Times New Roman" w:cs="Times New Roman"/>
+          <w:sz w:val="32"/>
+          <w:szCs w:val="32"/>
+        </w:rPr>
+        <w:t>:</w:t>
+      </w:r>
+    </w:p>
+    <w:p>
+      <w:pPr>
+        <w:spacing w:line="360" w:lineRule="auto"/>
+        <w:rPr>
+          <w:rFonts w:ascii="Times New Roman" w:hAnsi="Times New Roman" w:cs="Times New Roman"/>
+          <w:sz w:val="32"/>
+          <w:szCs w:val="32"/>
+        </w:rPr>
+      </w:pPr>
+    </w:p>
+    <w:p>
+      <w:pPr>
+        <w:spacing w:line="360" w:lineRule="auto"/>
+        <w:rPr>
+          <w:rFonts w:ascii="Times New Roman" w:hAnsi="Times New Roman" w:cs="Times New Roman"/>
+          <w:sz w:val="32"/>
+          <w:szCs w:val="32"/>
+        </w:rPr>
+      </w:pPr>
+    </w:p>
+    <w:p>
+      <w:pPr>
+        <w:spacing w:line="360" w:lineRule="auto"/>
+        <w:rPr>
+          <w:rFonts w:ascii="Times New Roman" w:hAnsi="Times New Roman" w:cs="Times New Roman"/>
+          <w:sz w:val="32"/>
+          <w:szCs w:val="32"/>
+        </w:rPr>
+      </w:pPr>
+    </w:p>
+    <w:p>
+      <w:pPr>
+        <w:spacing w:line="360" w:lineRule="auto"/>
+        <w:rPr>
+          <w:rFonts w:ascii="Times New Roman" w:hAnsi="Times New Roman" w:cs="Times New Roman"/>
+          <w:sz w:val="32"/>
+          <w:szCs w:val="32"/>
+        </w:rPr>
+      </w:pPr>
+    </w:p>
+    <w:p>
+      <w:pPr>
+        <w:spacing w:line="360" w:lineRule="auto"/>
+        <w:rPr>
+          <w:rFonts w:ascii="Times New Roman" w:hAnsi="Times New Roman" w:cs="Times New Roman"/>
+          <w:sz w:val="32"/>
+          <w:szCs w:val="32"/>
+        </w:rPr>
+      </w:pPr>
+      <w:r>
+        <w:rPr>
+          <w:rFonts w:ascii="Times New Roman" w:hAnsi="Times New Roman" w:cs="Times New Roman"/>
+          <w:sz w:val="32"/>
+          <w:szCs w:val="32"/>
+        </w:rPr>
+        <w:t>Scenario:</w:t>
+      </w:r>
+    </w:p>
+    <w:p>
+      <w:pPr>
+        <w:spacing w:line="360" w:lineRule="auto"/>
+        <w:rPr>
+          <w:rFonts w:ascii="Times New Roman" w:hAnsi="Times New Roman" w:cs="Times New Roman"/>
+          <w:sz w:val="22"/>
+          <w:szCs w:val="22"/>
+        </w:rPr>
+      </w:pPr>
+      <w:r>
+        <w:rPr>
+          <w:rFonts w:ascii="Times New Roman" w:hAnsi="Times New Roman" w:cs="Times New Roman"/>
+        </w:rPr>
+        <w:t xml:space="preserve">1. En kort beskrivelse av det overordnede målet </w:t>
+      </w:r>
+    </w:p>
+    <w:p>
+      <w:pPr>
+        <w:spacing w:line="360" w:lineRule="auto"/>
+        <w:rPr>
+          <w:rFonts w:ascii="Times New Roman" w:hAnsi="Times New Roman" w:cs="Times New Roman"/>
+          <w:sz w:val="22"/>
+          <w:szCs w:val="22"/>
+        </w:rPr>
+      </w:pPr>
+      <w:r>
+        <w:rPr>
+          <w:rFonts w:ascii="Times New Roman" w:hAnsi="Times New Roman" w:cs="Times New Roman"/>
+        </w:rPr>
+        <w:t xml:space="preserve">2. Refererer til </w:t>
+      </w:r>
+      <w:proofErr w:type="spellStart"/>
+      <w:r>
+        <w:rPr>
+          <w:rFonts w:ascii="Times New Roman" w:hAnsi="Times New Roman" w:cs="Times New Roman"/>
+        </w:rPr>
+        <w:t>persona</w:t>
+      </w:r>
+      <w:proofErr w:type="spellEnd"/>
+      <w:r>
+        <w:rPr>
+          <w:rFonts w:ascii="Times New Roman" w:hAnsi="Times New Roman" w:cs="Times New Roman"/>
+        </w:rPr>
+        <w:t xml:space="preserve"> som er involvert for å få informasjon om evner samt motivasjonen til brukeren </w:t>
+      </w:r>
+    </w:p>
+    <w:p>
+      <w:pPr>
+        <w:spacing w:line="360" w:lineRule="auto"/>
+        <w:rPr>
+          <w:rFonts w:ascii="Times New Roman" w:hAnsi="Times New Roman" w:cs="Times New Roman"/>
+          <w:sz w:val="22"/>
+          <w:szCs w:val="22"/>
+        </w:rPr>
+      </w:pPr>
+      <w:r>
+        <w:rPr>
+          <w:rFonts w:ascii="Times New Roman" w:hAnsi="Times New Roman" w:cs="Times New Roman"/>
+        </w:rPr>
+        <w:t xml:space="preserve">3. Informasjon om hva som er involvert for å gjennomføre aktiviteten </w:t>
+      </w:r>
+    </w:p>
+    <w:p>
+      <w:pPr>
+        <w:spacing w:line="360" w:lineRule="auto"/>
+        <w:rPr>
+          <w:rFonts w:ascii="Times New Roman" w:hAnsi="Times New Roman" w:cs="Times New Roman"/>
+          <w:sz w:val="22"/>
+          <w:szCs w:val="22"/>
+        </w:rPr>
+      </w:pPr>
+      <w:r>
+        <w:rPr>
+          <w:rFonts w:ascii="Times New Roman" w:hAnsi="Times New Roman" w:cs="Times New Roman"/>
+        </w:rPr>
+        <w:t xml:space="preserve">4. En forklaring av problemer som ikke kan løses i det eksisterende systemet </w:t>
+      </w:r>
+    </w:p>
+    <w:p>
+      <w:pPr>
+        <w:spacing w:line="360" w:lineRule="auto"/>
+        <w:rPr>
+          <w:rFonts w:ascii="Times New Roman" w:hAnsi="Times New Roman" w:cs="Times New Roman"/>
+          <w:sz w:val="22"/>
+          <w:szCs w:val="22"/>
+        </w:rPr>
+      </w:pPr>
+      <w:r>
+        <w:rPr>
+          <w:rFonts w:ascii="Times New Roman" w:hAnsi="Times New Roman" w:cs="Times New Roman"/>
+        </w:rPr>
+        <w:t>5. En beskrivelse av én måte problemet kan løses på</w:t>
+      </w:r>
+    </w:p>
+    <w:p>
+      <w:pPr>
+        <w:spacing w:line="360" w:lineRule="auto"/>
+        <w:rPr>
+          <w:rFonts w:ascii="Times New Roman" w:hAnsi="Times New Roman" w:cs="Times New Roman"/>
+          <w:sz w:val="32"/>
+          <w:szCs w:val="32"/>
+        </w:rPr>
+      </w:pPr>
+    </w:p>
+    <w:p>
+      <w:pPr>
+        <w:spacing w:line="360" w:lineRule="auto"/>
+        <w:rPr>
+          <w:rFonts w:ascii="Times New Roman" w:hAnsi="Times New Roman" w:cs="Times New Roman"/>
+          <w:sz w:val="32"/>
+          <w:szCs w:val="32"/>
+        </w:rPr>
+      </w:pPr>
+    </w:p>
+    <w:p>
+      <w:pPr>
+        <w:spacing w:line="360" w:lineRule="auto"/>
+        <w:rPr>
+          <w:rFonts w:ascii="Times New Roman" w:hAnsi="Times New Roman" w:cs="Times New Roman"/>
+          <w:sz w:val="32"/>
+          <w:szCs w:val="32"/>
+        </w:rPr>
+      </w:pPr>
+      <w:r>
+        <w:rPr>
+          <w:rFonts w:ascii="Times New Roman" w:hAnsi="Times New Roman" w:cs="Times New Roman"/>
+          <w:sz w:val="32"/>
+          <w:szCs w:val="32"/>
+        </w:rPr>
+        <w:t>Brukerhistorier:</w:t>
+      </w:r>
+    </w:p>
+    <w:p>
+      <w:pPr>
+        <w:spacing w:line="360" w:lineRule="auto"/>
+        <w:rPr>
+          <w:rFonts w:ascii="Times New Roman" w:hAnsi="Times New Roman" w:cs="Times New Roman"/>
+          <w:sz w:val="32"/>
+          <w:szCs w:val="32"/>
+        </w:rPr>
+      </w:pPr>
+    </w:p>
+    <w:p>
+      <w:pPr>
+        <w:spacing w:line="360" w:lineRule="auto"/>
+        <w:rPr>
+          <w:rFonts w:ascii="Times New Roman" w:hAnsi="Times New Roman" w:cs="Times New Roman"/>
+          <w:sz w:val="32"/>
+          <w:szCs w:val="32"/>
+        </w:rPr>
+      </w:pPr>
+    </w:p>
+    <w:p>
+      <w:pPr>
+        <w:spacing w:line="360" w:lineRule="auto"/>
+        <w:rPr>
+          <w:rFonts w:ascii="Times New Roman" w:hAnsi="Times New Roman" w:cs="Times New Roman"/>
+          <w:sz w:val="32"/>
+          <w:szCs w:val="32"/>
+        </w:rPr>
+      </w:pPr>
+    </w:p>
+    <w:p>
+      <w:pPr>
+        <w:spacing w:line="360" w:lineRule="auto"/>
+        <w:rPr>
+          <w:rFonts w:ascii="Times New Roman" w:hAnsi="Times New Roman" w:cs="Times New Roman"/>
+          <w:sz w:val="32"/>
+          <w:szCs w:val="32"/>
+        </w:rPr>
+      </w:pPr>
+    </w:p>
+    <w:p>
+      <w:pPr>
+        <w:spacing w:line="360" w:lineRule="auto"/>
+        <w:rPr>
+          <w:rFonts w:ascii="Times New Roman" w:hAnsi="Times New Roman" w:cs="Times New Roman"/>
+          <w:sz w:val="32"/>
+          <w:szCs w:val="32"/>
+        </w:rPr>
+      </w:pPr>
+      <w:r>
+        <w:rPr>
+          <w:rFonts w:ascii="Times New Roman" w:hAnsi="Times New Roman" w:cs="Times New Roman"/>
+          <w:sz w:val="32"/>
+          <w:szCs w:val="32"/>
+        </w:rPr>
+        <w:br w:type="page"/>
+      </w:r>
+    </w:p>
+    <w:p>
+      <w:pPr>
+        <w:spacing w:line="360" w:lineRule="auto"/>
+        <w:rPr>
+          <w:rFonts w:ascii="Times New Roman" w:hAnsi="Times New Roman" w:cs="Times New Roman"/>
+          <w:sz w:val="32"/>
+          <w:szCs w:val="32"/>
+        </w:rPr>
+      </w:pPr>
+      <w:r>
+        <w:rPr>
+          <w:rFonts w:ascii="Times New Roman" w:hAnsi="Times New Roman" w:cs="Times New Roman"/>
+          <w:sz w:val="32"/>
+          <w:szCs w:val="32"/>
+        </w:rPr>
+        <w:t>Kilder:</w:t>
+      </w:r>
+    </w:p>
+    <w:p>
+      <w:pPr>
+        <w:rPr>
+          <w:rFonts w:ascii="Times New Roman" w:hAnsi="Times New Roman" w:cs="Times New Roman"/>
+          <w:i/>
+          <w:iCs/>
+          <w:sz w:val="32"/>
+          <w:szCs w:val="32"/>
+        </w:rPr>
+      </w:pPr>
+      <w:proofErr w:type="spellStart"/>
+      <w:r>
+        <w:rPr>
+          <w:rFonts w:ascii="Times New Roman" w:hAnsi="Times New Roman" w:cs="Times New Roman"/>
+          <w:sz w:val="32"/>
+          <w:szCs w:val="32"/>
+        </w:rPr>
+        <w:t>Vibb</w:t>
+      </w:r>
+      <w:proofErr w:type="spellEnd"/>
+      <w:r>
+        <w:rPr>
+          <w:rFonts w:ascii="Times New Roman" w:hAnsi="Times New Roman" w:cs="Times New Roman"/>
+          <w:sz w:val="32"/>
+          <w:szCs w:val="32"/>
+        </w:rPr>
+        <w:t xml:space="preserve">. </w:t>
+      </w:r>
+      <w:r>
+        <w:rPr>
+          <w:rFonts w:ascii="Times New Roman" w:hAnsi="Times New Roman" w:cs="Times New Roman"/>
+          <w:i/>
+          <w:iCs/>
+          <w:sz w:val="32"/>
+          <w:szCs w:val="32"/>
+        </w:rPr>
+        <w:t>Plugg i laderen, så finner appen ut når det er billigst å lade</w:t>
+      </w:r>
+      <w:r>
+        <w:rPr>
+          <w:rFonts w:ascii="Times New Roman" w:hAnsi="Times New Roman" w:cs="Times New Roman"/>
+          <w:i/>
+          <w:iCs/>
+          <w:sz w:val="32"/>
+          <w:szCs w:val="32"/>
+        </w:rPr>
+        <w:t xml:space="preserve">. </w:t>
+      </w:r>
+      <w:r>
+        <w:rPr>
+          <w:rFonts w:ascii="Times New Roman" w:hAnsi="Times New Roman" w:cs="Times New Roman"/>
+          <w:sz w:val="32"/>
+          <w:szCs w:val="32"/>
+        </w:rPr>
+        <w:t xml:space="preserve">Hentet fra Vibb.no den 30.08.2024: </w:t>
+      </w:r>
+      <w:hyperlink r:id="rId7" w:history="1">
         <w:r>
           <w:rPr>
             <w:rStyle w:val="Hyperkobling"/>
-            <w:rFonts w:ascii="Arial" w:hAnsi="Arial" w:cs="Arial"/>
+            <w:rFonts w:ascii="Times New Roman" w:hAnsi="Times New Roman" w:cs="Times New Roman"/>
+            <w:sz w:val="32"/>
+            <w:szCs w:val="32"/>
           </w:rPr>
-          <w:t>https://vibb.no/</w:t>
+          <w:t>https://vibb.no/elbillading</w:t>
         </w:r>
       </w:hyperlink>
       <w:r>
         <w:rPr>
-          <w:rFonts w:ascii="Arial" w:hAnsi="Arial" w:cs="Arial"/>
-        </w:rPr>
-        <w:t xml:space="preserve">) smarte løsninger som smart-lading, hvor den starter og stopper lading ut ifra strømprisene. Denne løsningen krever derimot at du er </w:t>
-      </w:r>
-      <w:proofErr w:type="spellStart"/>
-      <w:r>
-        <w:rPr>
-          <w:rFonts w:ascii="Arial" w:hAnsi="Arial" w:cs="Arial"/>
-        </w:rPr>
-        <w:t>Vibb</w:t>
-      </w:r>
-      <w:proofErr w:type="spellEnd"/>
-      <w:r>
-        <w:rPr>
-          <w:rFonts w:ascii="Arial" w:hAnsi="Arial" w:cs="Arial"/>
-        </w:rPr>
-        <w:t xml:space="preserve"> kunde og har kompatibelt utstyr hjemme. Vår løsning skiller seg fra denne, ettersom den ikke følger et spesifikt strømselskap.</w:t>
-      </w:r>
-      <w:r>
-        <w:rPr>
-          <w:rFonts w:ascii="Arial" w:hAnsi="Arial" w:cs="Arial"/>
-          <w:sz w:val="32"/>
-          <w:szCs w:val="32"/>
-        </w:rPr>
-        <w:br/>
-      </w:r>
-    </w:p>
-    <w:p>
-      <w:pPr>
-        <w:spacing w:line="360" w:lineRule="auto"/>
-        <w:rPr>
-          <w:rFonts w:ascii="Arial" w:hAnsi="Arial" w:cs="Arial"/>
-          <w:sz w:val="32"/>
-          <w:szCs w:val="32"/>
-        </w:rPr>
-      </w:pPr>
-      <w:r>
-        <w:rPr>
-          <w:rFonts w:ascii="Arial" w:hAnsi="Arial" w:cs="Arial"/>
-          <w:sz w:val="32"/>
-          <w:szCs w:val="32"/>
-        </w:rPr>
-        <w:t>Funksjoner:</w:t>
-      </w:r>
-    </w:p>
-    <w:p>
-      <w:pPr>
-        <w:spacing w:line="360" w:lineRule="auto"/>
-        <w:rPr>
-          <w:rFonts w:ascii="Arial" w:hAnsi="Arial" w:cs="Arial"/>
-        </w:rPr>
-      </w:pPr>
-      <w:r>
-        <w:rPr>
-          <w:rFonts w:ascii="Arial" w:hAnsi="Arial" w:cs="Arial"/>
-        </w:rPr>
-        <w:t xml:space="preserve">Produktet vårt skal i første omgang bygge på enkelthet. </w:t>
-      </w:r>
-      <w:proofErr w:type="spellStart"/>
-      <w:r>
-        <w:rPr>
-          <w:rFonts w:ascii="Arial" w:hAnsi="Arial" w:cs="Arial"/>
-        </w:rPr>
-        <w:t>Funksjonsmessig</w:t>
-      </w:r>
-      <w:proofErr w:type="spellEnd"/>
-      <w:r>
-        <w:rPr>
-          <w:rFonts w:ascii="Arial" w:hAnsi="Arial" w:cs="Arial"/>
-        </w:rPr>
-        <w:t xml:space="preserve"> skal tjenesten derfor baserer seg mye på varslinger, med muligheten for ekspandering. </w:t>
-      </w:r>
-      <w:proofErr w:type="spellStart"/>
-      <w:r>
-        <w:rPr>
-          <w:rFonts w:ascii="Arial" w:hAnsi="Arial" w:cs="Arial"/>
-        </w:rPr>
-        <w:t>Rettighetsmessig</w:t>
-      </w:r>
-      <w:proofErr w:type="spellEnd"/>
-      <w:r>
-        <w:rPr>
-          <w:rFonts w:ascii="Arial" w:hAnsi="Arial" w:cs="Arial"/>
-        </w:rPr>
-        <w:t xml:space="preserve"> trenger tjenesten posisjonstilgang fra brukeren, i tillegg strømdata og bilens strømprosent..........</w:t>
-      </w:r>
-    </w:p>
-    <w:p>
-      <w:pPr>
-        <w:pStyle w:val="Normal"/>
-        <w:spacing w:line="360" w:lineRule="auto"/>
-        <w:rPr>
-          <w:rFonts w:ascii="Arial" w:hAnsi="Arial" w:cs="Arial"/>
-          <w:sz w:val="32"/>
-          <w:szCs w:val="32"/>
-        </w:rPr>
-      </w:pPr>
-      <w:proofErr w:type="spellStart"/>
-      <w:proofErr w:type="spellStart"/>
-      <w:r>
-        <w:rPr>
-          <w:rFonts w:ascii="Arial" w:hAnsi="Arial" w:cs="Arial"/>
-          <w:sz w:val="32"/>
-          <w:szCs w:val="32"/>
-        </w:rPr>
-        <w:t>Personas</w:t>
-      </w:r>
-      <w:proofErr w:type="spellEnd"/>
-      <w:r>
-        <w:rPr>
-          <w:rFonts w:ascii="Arial" w:hAnsi="Arial" w:cs="Arial"/>
-          <w:sz w:val="32"/>
-          <w:szCs w:val="32"/>
-        </w:rPr>
-        <w:t>:</w:t>
-      </w:r>
-      <w:proofErr w:type="spellEnd"/>
-    </w:p>
-    <w:p>
-      <w:pPr>
-        <w:pStyle w:val="Normal"/>
-        <w:spacing w:line="360" w:lineRule="auto"/>
-        <w:rPr>
-          <w:rFonts w:ascii="Arial" w:hAnsi="Arial" w:cs="Arial"/>
-          <w:sz w:val="32"/>
-          <w:szCs w:val="32"/>
-        </w:rPr>
-      </w:pPr>
-    </w:p>
-    <w:p>
-      <w:pPr>
-        <w:spacing w:line="360" w:lineRule="auto"/>
-        <w:rPr>
-          <w:rFonts w:ascii="Arial" w:hAnsi="Arial" w:cs="Arial"/>
-          <w:sz w:val="32"/>
-          <w:szCs w:val="32"/>
-        </w:rPr>
-      </w:pPr>
-    </w:p>
-    <w:p>
-      <w:pPr>
-        <w:spacing w:line="360" w:lineRule="auto"/>
-        <w:rPr>
-          <w:rFonts w:ascii="Arial" w:hAnsi="Arial" w:cs="Arial"/>
-          <w:sz w:val="32"/>
-          <w:szCs w:val="32"/>
-        </w:rPr>
-      </w:pPr>
-    </w:p>
-    <w:p>
-      <w:pPr>
-        <w:spacing w:line="360" w:lineRule="auto"/>
-        <w:rPr>
-          <w:rFonts w:ascii="Arial" w:hAnsi="Arial" w:cs="Arial"/>
-          <w:sz w:val="32"/>
-          <w:szCs w:val="32"/>
-        </w:rPr>
-      </w:pPr>
-    </w:p>
-    <w:p>
-      <w:pPr>
-        <w:spacing w:line="360" w:lineRule="auto"/>
-        <w:rPr>
-          <w:rFonts w:ascii="Arial" w:hAnsi="Arial" w:cs="Arial"/>
-          <w:sz w:val="32"/>
-          <w:szCs w:val="32"/>
-        </w:rPr>
-      </w:pPr>
-      <w:r>
-        <w:rPr>
-          <w:rFonts w:ascii="Arial" w:hAnsi="Arial" w:cs="Arial"/>
-          <w:sz w:val="32"/>
-          <w:szCs w:val="32"/>
-        </w:rPr>
-        <w:t>Scenario:</w:t>
-      </w:r>
-    </w:p>
-    <w:p>
-      <w:pPr>
-        <w:spacing w:line="360" w:lineRule="auto"/>
-        <w:rPr>
-          <w:rFonts w:ascii="Arial" w:hAnsi="Arial" w:cs="Arial"/>
-          <w:sz w:val="32"/>
-          <w:szCs w:val="32"/>
-        </w:rPr>
-      </w:pPr>
-    </w:p>
-    <w:p>
-      <w:pPr>
-        <w:spacing w:line="360" w:lineRule="auto"/>
-        <w:rPr>
-          <w:rFonts w:ascii="Arial" w:hAnsi="Arial" w:cs="Arial"/>
-          <w:sz w:val="32"/>
-          <w:szCs w:val="32"/>
-        </w:rPr>
-      </w:pPr>
-    </w:p>
-    <w:p>
-      <w:pPr>
-        <w:spacing w:line="360" w:lineRule="auto"/>
-        <w:rPr>
-          <w:rFonts w:ascii="Arial" w:hAnsi="Arial" w:cs="Arial"/>
-          <w:sz w:val="32"/>
-          <w:szCs w:val="32"/>
-        </w:rPr>
-      </w:pPr>
-    </w:p>
-    <w:p>
-      <w:pPr>
-        <w:spacing w:line="360" w:lineRule="auto"/>
-        <w:rPr>
-          <w:rFonts w:ascii="Arial" w:hAnsi="Arial" w:cs="Arial"/>
-          <w:sz w:val="32"/>
-          <w:szCs w:val="32"/>
-        </w:rPr>
-      </w:pPr>
-      <w:r>
-        <w:rPr>
-          <w:rFonts w:ascii="Arial" w:hAnsi="Arial" w:cs="Arial"/>
-          <w:sz w:val="32"/>
-          <w:szCs w:val="32"/>
-        </w:rPr>
-        <w:t>Brukerhistorier:</w:t>
-      </w:r>
-    </w:p>
-    <w:p>
-      <w:pPr>
-        <w:spacing w:line="360" w:lineRule="auto"/>
-        <w:rPr>
-          <w:rFonts w:ascii="Arial" w:hAnsi="Arial" w:cs="Arial"/>
-          <w:sz w:val="32"/>
-          <w:szCs w:val="32"/>
-        </w:rPr>
-      </w:pPr>
-    </w:p>
-    <w:p>
-      <w:pPr>
-        <w:spacing w:line="360" w:lineRule="auto"/>
-        <w:rPr>
-          <w:rFonts w:ascii="Arial" w:hAnsi="Arial" w:cs="Arial"/>
-          <w:sz w:val="32"/>
-          <w:szCs w:val="32"/>
-        </w:rPr>
-      </w:pPr>
-    </w:p>
-    <w:p>
-      <w:pPr>
-        <w:spacing w:line="360" w:lineRule="auto"/>
-        <w:rPr>
-          <w:rFonts w:ascii="Arial" w:hAnsi="Arial" w:cs="Arial"/>
-          <w:sz w:val="32"/>
-          <w:szCs w:val="32"/>
-        </w:rPr>
-      </w:pPr>
-    </w:p>
-    <w:p>
-      <w:pPr>
-        <w:spacing w:line="360" w:lineRule="auto"/>
-        <w:rPr>
-          <w:rFonts w:ascii="Arial" w:hAnsi="Arial" w:cs="Arial"/>
-          <w:sz w:val="32"/>
-          <w:szCs w:val="32"/>
-        </w:rPr>
-      </w:pPr>
-    </w:p>
-    <w:p>
-      <w:pPr>
-        <w:spacing w:line="360" w:lineRule="auto"/>
-        <w:rPr>
-          <w:rFonts w:ascii="Arial" w:hAnsi="Arial" w:cs="Arial"/>
-          <w:sz w:val="32"/>
-          <w:szCs w:val="32"/>
-        </w:rPr>
-      </w:pPr>
-      <w:r>
-        <w:rPr>
-          <w:rFonts w:ascii="Arial" w:hAnsi="Arial" w:cs="Arial"/>
+          <w:rFonts w:ascii="Times New Roman" w:hAnsi="Times New Roman" w:cs="Times New Roman"/>
+          <w:sz w:val="32"/>
+          <w:szCs w:val="32"/>
+        </w:rPr>
+        <w:t xml:space="preserve"> </w:t>
+      </w:r>
+      <w:r>
+        <w:rPr>
+          <w:rFonts w:ascii="Times New Roman" w:hAnsi="Times New Roman" w:cs="Times New Roman"/>
           <w:sz w:val="32"/>
           <w:szCs w:val="32"/>
         </w:rPr>
@@ -449,18 +1279,17 @@
         <w:spacing w:line="360" w:lineRule="auto"/>
         <w:jc w:val="center"/>
         <w:rPr>
-          <w:rFonts w:ascii="Arial" w:hAnsi="Arial" w:cs="Arial"/>
-          <w:sz w:val="32"/>
-          <w:szCs w:val="32"/>
-        </w:rPr>
-      </w:pPr>
-      <w:r>
-        <w:rPr>
-          <w:rFonts w:ascii="Arial" w:hAnsi="Arial" w:cs="Arial"/>
-          <w:sz w:val="32"/>
-          <w:szCs w:val="32"/>
-        </w:rPr>
-        <w:lastRenderedPageBreak/>
+          <w:rFonts w:ascii="Times New Roman" w:hAnsi="Times New Roman" w:cs="Times New Roman"/>
+          <w:sz w:val="32"/>
+          <w:szCs w:val="32"/>
+        </w:rPr>
+      </w:pPr>
+      <w:r>
+        <w:rPr>
+          <w:rFonts w:ascii="Times New Roman" w:hAnsi="Times New Roman" w:cs="Times New Roman"/>
+          <w:sz w:val="32"/>
+          <w:szCs w:val="32"/>
+        </w:rPr>
         <w:t>Timeliste:</w:t>
       </w:r>
     </w:p>
@@ -468,79 +1297,88 @@
       <w:pPr>
         <w:spacing w:line="360" w:lineRule="auto"/>
         <w:rPr>
-          <w:rFonts w:ascii="Arial" w:hAnsi="Arial" w:cs="Arial"/>
-        </w:rPr>
-      </w:pPr>
-      <w:r>
-        <w:rPr>
-          <w:rFonts w:ascii="Arial" w:hAnsi="Arial" w:cs="Arial"/>
+          <w:rFonts w:ascii="Times New Roman" w:hAnsi="Times New Roman" w:cs="Times New Roman"/>
+        </w:rPr>
+      </w:pPr>
+      <w:r>
+        <w:rPr>
+          <w:rFonts w:ascii="Times New Roman" w:hAnsi="Times New Roman" w:cs="Times New Roman"/>
         </w:rPr>
         <w:t>Emil Berglund</w:t>
       </w:r>
       <w:r>
         <w:rPr>
-          <w:rFonts w:ascii="Arial" w:hAnsi="Arial" w:cs="Arial"/>
+          <w:rFonts w:ascii="Times New Roman" w:hAnsi="Times New Roman" w:cs="Times New Roman"/>
         </w:rPr>
         <w:t xml:space="preserve"> – 29.08.2024 </w:t>
       </w:r>
       <w:r>
         <w:rPr>
-          <w:rFonts w:ascii="Arial" w:hAnsi="Arial" w:cs="Arial"/>
+          <w:rFonts w:ascii="Times New Roman" w:hAnsi="Times New Roman" w:cs="Times New Roman"/>
         </w:rPr>
         <w:t>14:00-14:30 – Skrevet om «produktet» og begynt på «funksjoner»</w:t>
       </w:r>
     </w:p>
-    <w:p/>
-    <w:p/>
-    <w:p/>
-    <w:p/>
-    <w:p/>
-    <w:p/>
-    <w:p/>
-    <w:p/>
-    <w:p/>
-    <w:p/>
-    <w:p/>
-    <w:p/>
-    <w:p/>
-    <w:p/>
-    <w:p/>
-    <w:p/>
-    <w:p/>
-    <w:p/>
-    <w:p/>
-    <w:p/>
-    <w:p/>
-    <w:p/>
-    <w:p/>
-    <w:p/>
-    <w:p/>
-    <w:p/>
-    <w:p/>
-    <w:p/>
-    <w:p/>
-    <w:p/>
-    <w:p/>
-    <w:p/>
-    <w:p/>
-    <w:p/>
-    <w:p/>
-    <w:p/>
-    <w:p/>
-    <w:p/>
-    <w:p>
-      <w:pPr>
-        <w:pStyle w:val="Normal"/>
-      </w:pPr>
-    </w:p>
-    <w:p>
-      <w:pPr>
-        <w:pStyle w:val="Normal"/>
-      </w:pPr>
+    <w:p>
+      <w:pPr>
+        <w:spacing w:line="360" w:lineRule="auto"/>
+        <w:rPr>
+          <w:rFonts w:ascii="Times New Roman" w:hAnsi="Times New Roman" w:cs="Times New Roman"/>
+        </w:rPr>
+      </w:pPr>
+      <w:r>
+        <w:rPr>
+          <w:rFonts w:ascii="Times New Roman" w:hAnsi="Times New Roman" w:cs="Times New Roman"/>
+        </w:rPr>
+        <w:t>Emil Berglund – 30.08.2024 21:30 – 22:</w:t>
+      </w:r>
+      <w:r>
+        <w:rPr>
+          <w:rFonts w:ascii="Times New Roman" w:hAnsi="Times New Roman" w:cs="Times New Roman"/>
+        </w:rPr>
+        <w:t>30</w:t>
+      </w:r>
+      <w:r>
+        <w:rPr>
+          <w:rFonts w:ascii="Times New Roman" w:hAnsi="Times New Roman" w:cs="Times New Roman"/>
+        </w:rPr>
+        <w:t xml:space="preserve"> – </w:t>
+      </w:r>
+      <w:r>
+        <w:rPr>
+          <w:rFonts w:ascii="Times New Roman" w:hAnsi="Times New Roman" w:cs="Times New Roman"/>
+        </w:rPr>
+        <w:t>Fullført</w:t>
+      </w:r>
+      <w:r>
+        <w:rPr>
+          <w:rFonts w:ascii="Times New Roman" w:hAnsi="Times New Roman" w:cs="Times New Roman"/>
+        </w:rPr>
+        <w:t xml:space="preserve"> «produktet»</w:t>
+      </w:r>
+      <w:r>
+        <w:rPr>
+          <w:rFonts w:ascii="Times New Roman" w:hAnsi="Times New Roman" w:cs="Times New Roman"/>
+        </w:rPr>
+        <w:t xml:space="preserve">, </w:t>
+      </w:r>
+      <w:r>
+        <w:rPr>
+          <w:rFonts w:ascii="Times New Roman" w:hAnsi="Times New Roman" w:cs="Times New Roman"/>
+        </w:rPr>
+        <w:t>fullført «funksjoner»</w:t>
+      </w:r>
+      <w:r>
+        <w:rPr>
+          <w:rFonts w:ascii="Times New Roman" w:hAnsi="Times New Roman" w:cs="Times New Roman"/>
+        </w:rPr>
+        <w:t xml:space="preserve"> og lagt til «forside» i dokumentet.</w:t>
+      </w:r>
     </w:p>
     <w:sectPr>
-      <w:footerReference w:type="default" r:id="rId7"/>
-      <w:pgSz w:w="11906" w:h="16838" w:orient="portrait"/>
+      <w:headerReference w:type="even" r:id="rId8"/>
+      <w:headerReference w:type="default" r:id="rId9"/>
+      <w:pgSz w:w="11906" w:h="16838"/>
       <w:pgMar w:top="1417" w:right="1417" w:bottom="1417" w:left="1417" w:header="708" w:footer="708" w:gutter="0"/>
       <w:cols w:space="708"/>
       <w:docGrid w:linePitch="360"/>
@@ -565,121 +1403,10 @@
       </w:r>
     </w:p>
   </w:endnote>
+  <w:endnote w:type="continuationNotice" w:id="1">
+    <w:p/>
+  </w:endnote>
 </w:endnotes>
-</file>
-
-<file path=word/footer1.xml><?xml version="1.0" encoding="utf-8"?>
-<w:ftr xmlns:wpc="http://schemas.microsoft.com/office/word/2010/wordprocessingCanvas" xmlns:cx="http://schemas.microsoft.com/office/drawing/2014/chartex" xmlns:cx1="http://schemas.microsoft.com/office/drawing/2015/9/8/chartex" xmlns:cx2="http://schemas.microsoft.com/office/drawing/2015/10/21/chartex" xmlns:cx3="http://schemas.microsoft.com/office/drawing/2016/5/9/chartex" xmlns:cx4="http://schemas.microsoft.com/office/drawing/2016/5/10/chartex" xmlns:cx5="http://schemas.microsoft.com/office/drawing/2016/5/11/chartex" xmlns:cx6="http://schemas.microsoft.com/office/drawing/2016/5/12/chartex" xmlns:cx7="http://schemas.microsoft.com/office/drawing/2016/5/13/chartex" xmlns:cx8="http://schemas.microsoft.com/office/drawing/2016/5/14/chartex" xmlns:mc="http://schemas.openxmlformats.org/markup-compatibility/2006" xmlns:aink="http://schemas.microsoft.com/office/drawing/2016/ink" xmlns:am3d="http://schemas.microsoft.com/office/drawing/2017/model3d" xmlns:o="urn:schemas-microsoft-com:office:office" xmlns:oel="http://schemas.microsoft.com/office/2019/extlst" xmlns:r="http://schemas.openxmlformats.org/officeDocument/2006/relationships" xmlns:m="http://schemas.openxmlformats.org/officeDocument/2006/math" xmlns:v="urn:schemas-microsoft-com:vml" xmlns:wp14="http://schemas.microsoft.com/office/word/2010/wordprocessingDrawing" xmlns:wp="http://schemas.openxmlformats.org/drawingml/2006/wordprocessingDrawing" xmlns:w10="urn:schemas-microsoft-com:office:word" xmlns:w="http://schemas.openxmlformats.org/wordprocessingml/2006/main" xmlns:w14="http://schemas.microsoft.com/office/word/2010/wordml" xmlns:w15="http://schemas.microsoft.com/office/word/2012/wordml" xmlns:w16cex="http://schemas.microsoft.com/office/word/2018/wordml/cex" xmlns:w16cid="http://schemas.microsoft.com/office/word/2016/wordml/cid" xmlns:w16="http://schemas.microsoft.com/office/word/2018/wordml" xmlns:w16du="http://schemas.microsoft.com/office/word/2023/wordml/word16du" xmlns:w16sdtdh="http://schemas.microsoft.com/office/word/2020/wordml/sdtdatahash" xmlns:w16se="http://schemas.microsoft.com/office/word/2015/wordml/symex" xmlns:wpg="http://schemas.microsoft.com/office/word/2010/wordprocessingGroup" xmlns:wpi="http://schemas.microsoft.com/office/word/2010/wordprocessingInk" xmlns:wne="http://schemas.microsoft.com/office/word/2006/wordml" xmlns:wps="http://schemas.microsoft.com/office/word/2010/wordprocessingShape" mc:Ignorable="w14 w15 w16se w16cid w16 w16cex w16sdtdh w16du wp14">
-  <w:sdt>
-    <w:sdtPr>
-      <w:id w:val="474183343"/>
-      <w:docPartObj>
-        <w:docPartGallery w:val="Page Numbers (Bottom of Page)"/>
-        <w:docPartUnique/>
-      </w:docPartObj>
-    </w:sdtPr>
-    <w:sdtContent>
-      <w:sdt>
-        <w:sdtPr>
-          <w:id w:val="1728636285"/>
-          <w:docPartObj>
-            <w:docPartGallery w:val="Page Numbers (Top of Page)"/>
-            <w:docPartUnique/>
-          </w:docPartObj>
-        </w:sdtPr>
-        <w:sdtContent>
-          <w:p>
-            <w:pPr>
-              <w:pStyle w:val="Bunntekst"/>
-              <w:jc w:val="center"/>
-            </w:pPr>
-            <w:r>
-              <w:t xml:space="preserve">Side </w:t>
-            </w:r>
-            <w:r>
-              <w:rPr>
-                <w:b/>
-                <w:bCs/>
-              </w:rPr>
-              <w:fldChar w:fldCharType="begin"/>
-            </w:r>
-            <w:r>
-              <w:rPr>
-                <w:b/>
-                <w:bCs/>
-              </w:rPr>
-              <w:instrText>PAGE</w:instrText>
-            </w:r>
-            <w:r>
-              <w:rPr>
-                <w:b/>
-                <w:bCs/>
-              </w:rPr>
-              <w:fldChar w:fldCharType="separate"/>
-            </w:r>
-            <w:r>
-              <w:rPr>
-                <w:b/>
-                <w:bCs/>
-              </w:rPr>
-              <w:t>2</w:t>
-            </w:r>
-            <w:r>
-              <w:rPr>
-                <w:b/>
-                <w:bCs/>
-              </w:rPr>
-              <w:fldChar w:fldCharType="end"/>
-            </w:r>
-            <w:r>
-              <w:t xml:space="preserve"> av </w:t>
-            </w:r>
-            <w:r>
-              <w:rPr>
-                <w:b/>
-                <w:bCs/>
-              </w:rPr>
-              <w:fldChar w:fldCharType="begin"/>
-            </w:r>
-            <w:r>
-              <w:rPr>
-                <w:b/>
-                <w:bCs/>
-              </w:rPr>
-              <w:instrText>NUMPAGES</w:instrText>
-            </w:r>
-            <w:r>
-              <w:rPr>
-                <w:b/>
-                <w:bCs/>
-              </w:rPr>
-              <w:fldChar w:fldCharType="separate"/>
-            </w:r>
-            <w:r>
-              <w:rPr>
-                <w:b/>
-                <w:bCs/>
-              </w:rPr>
-              <w:t>2</w:t>
-            </w:r>
-            <w:r>
-              <w:rPr>
-                <w:b/>
-                <w:bCs/>
-              </w:rPr>
-              <w:fldChar w:fldCharType="end"/>
-            </w:r>
-          </w:p>
-        </w:sdtContent>
-      </w:sdt>
-    </w:sdtContent>
-  </w:sdt>
-  <w:p>
-    <w:pPr>
-      <w:pStyle w:val="Bunntekst"/>
-    </w:pPr>
-  </w:p>
-</w:ftr>
 </file>
 
 <file path=word/footnotes.xml><?xml version="1.0" encoding="utf-8"?>
@@ -698,7 +1425,131 @@
       </w:r>
     </w:p>
   </w:footnote>
+  <w:footnote w:type="continuationNotice" w:id="1">
+    <w:p/>
+  </w:footnote>
 </w:footnotes>
+</file>
+
+<file path=word/header1.xml><?xml version="1.0" encoding="utf-8"?>
+<w:hdr xmlns:wpc="http://schemas.microsoft.com/office/word/2010/wordprocessingCanvas" xmlns:cx="http://schemas.microsoft.com/office/drawing/2014/chartex" xmlns:cx1="http://schemas.microsoft.com/office/drawing/2015/9/8/chartex" xmlns:cx2="http://schemas.microsoft.com/office/drawing/2015/10/21/chartex" xmlns:cx3="http://schemas.microsoft.com/office/drawing/2016/5/9/chartex" xmlns:cx4="http://schemas.microsoft.com/office/drawing/2016/5/10/chartex" xmlns:cx5="http://schemas.microsoft.com/office/drawing/2016/5/11/chartex" xmlns:cx6="http://schemas.microsoft.com/office/drawing/2016/5/12/chartex" xmlns:cx7="http://schemas.microsoft.com/office/drawing/2016/5/13/chartex" xmlns:cx8="http://schemas.microsoft.com/office/drawing/2016/5/14/chartex" xmlns:mc="http://schemas.openxmlformats.org/markup-compatibility/2006" xmlns:aink="http://schemas.microsoft.com/office/drawing/2016/ink" xmlns:am3d="http://schemas.microsoft.com/office/drawing/2017/model3d" xmlns:o="urn:schemas-microsoft-com:office:office" xmlns:oel="http://schemas.microsoft.com/office/2019/extlst" xmlns:r="http://schemas.openxmlformats.org/officeDocument/2006/relationships" xmlns:m="http://schemas.openxmlformats.org/officeDocument/2006/math" xmlns:v="urn:schemas-microsoft-com:vml" xmlns:wp14="http://schemas.microsoft.com/office/word/2010/wordprocessingDrawing" xmlns:wp="http://schemas.openxmlformats.org/drawingml/2006/wordprocessingDrawing" xmlns:w10="urn:schemas-microsoft-com:office:word" xmlns:w="http://schemas.openxmlformats.org/wordprocessingml/2006/main" xmlns:w14="http://schemas.microsoft.com/office/word/2010/wordml" xmlns:w15="http://schemas.microsoft.com/office/word/2012/wordml" xmlns:w16cex="http://schemas.microsoft.com/office/word/2018/wordml/cex" xmlns:w16cid="http://schemas.microsoft.com/office/word/2016/wordml/cid" xmlns:w16="http://schemas.microsoft.com/office/word/2018/wordml" xmlns:w16du="http://schemas.microsoft.com/office/word/2023/wordml/word16du" xmlns:w16sdtdh="http://schemas.microsoft.com/office/word/2020/wordml/sdtdatahash" xmlns:w16se="http://schemas.microsoft.com/office/word/2015/wordml/symex" xmlns:wpg="http://schemas.microsoft.com/office/word/2010/wordprocessingGroup" xmlns:wpi="http://schemas.microsoft.com/office/word/2010/wordprocessingInk" xmlns:wne="http://schemas.microsoft.com/office/word/2006/wordml" xmlns:wps="http://schemas.microsoft.com/office/word/2010/wordprocessingShape" mc:Ignorable="w14 w15 w16se w16cid w16 w16cex w16sdtdh w16du wp14">
+  <w:sdt>
+    <w:sdtPr>
+      <w:rPr>
+        <w:rStyle w:val="Sidetall"/>
+      </w:rPr>
+      <w:id w:val="1445650349"/>
+      <w:docPartObj>
+        <w:docPartGallery w:val="Page Numbers (Top of Page)"/>
+        <w:docPartUnique/>
+      </w:docPartObj>
+    </w:sdtPr>
+    <w:sdtContent>
+      <w:p>
+        <w:pPr>
+          <w:pStyle w:val="Topptekst"/>
+          <w:framePr w:wrap="none" w:vAnchor="text" w:hAnchor="margin" w:xAlign="right" w:y="1"/>
+          <w:rPr>
+            <w:rStyle w:val="Sidetall"/>
+          </w:rPr>
+        </w:pPr>
+        <w:r>
+          <w:rPr>
+            <w:rStyle w:val="Sidetall"/>
+          </w:rPr>
+          <w:fldChar w:fldCharType="begin"/>
+        </w:r>
+        <w:r>
+          <w:rPr>
+            <w:rStyle w:val="Sidetall"/>
+          </w:rPr>
+          <w:instrText xml:space="preserve"> PAGE </w:instrText>
+        </w:r>
+        <w:r>
+          <w:rPr>
+            <w:rStyle w:val="Sidetall"/>
+          </w:rPr>
+          <w:fldChar w:fldCharType="end"/>
+        </w:r>
+      </w:p>
+    </w:sdtContent>
+  </w:sdt>
+  <w:p>
+    <w:pPr>
+      <w:pStyle w:val="Topptekst"/>
+      <w:ind w:right="360"/>
+    </w:pPr>
+  </w:p>
+</w:hdr>
+</file>
+
+<file path=word/header2.xml><?xml version="1.0" encoding="utf-8"?>
+<w:hdr xmlns:wpc="http://schemas.microsoft.com/office/word/2010/wordprocessingCanvas" xmlns:cx="http://schemas.microsoft.com/office/drawing/2014/chartex" xmlns:cx1="http://schemas.microsoft.com/office/drawing/2015/9/8/chartex" xmlns:cx2="http://schemas.microsoft.com/office/drawing/2015/10/21/chartex" xmlns:cx3="http://schemas.microsoft.com/office/drawing/2016/5/9/chartex" xmlns:cx4="http://schemas.microsoft.com/office/drawing/2016/5/10/chartex" xmlns:cx5="http://schemas.microsoft.com/office/drawing/2016/5/11/chartex" xmlns:cx6="http://schemas.microsoft.com/office/drawing/2016/5/12/chartex" xmlns:cx7="http://schemas.microsoft.com/office/drawing/2016/5/13/chartex" xmlns:cx8="http://schemas.microsoft.com/office/drawing/2016/5/14/chartex" xmlns:mc="http://schemas.openxmlformats.org/markup-compatibility/2006" xmlns:aink="http://schemas.microsoft.com/office/drawing/2016/ink" xmlns:am3d="http://schemas.microsoft.com/office/drawing/2017/model3d" xmlns:o="urn:schemas-microsoft-com:office:office" xmlns:oel="http://schemas.microsoft.com/office/2019/extlst" xmlns:r="http://schemas.openxmlformats.org/officeDocument/2006/relationships" xmlns:m="http://schemas.openxmlformats.org/officeDocument/2006/math" xmlns:v="urn:schemas-microsoft-com:vml" xmlns:wp14="http://schemas.microsoft.com/office/word/2010/wordprocessingDrawing" xmlns:wp="http://schemas.openxmlformats.org/drawingml/2006/wordprocessingDrawing" xmlns:w10="urn:schemas-microsoft-com:office:word" xmlns:w="http://schemas.openxmlformats.org/wordprocessingml/2006/main" xmlns:w14="http://schemas.microsoft.com/office/word/2010/wordml" xmlns:w15="http://schemas.microsoft.com/office/word/2012/wordml" xmlns:w16cex="http://schemas.microsoft.com/office/word/2018/wordml/cex" xmlns:w16cid="http://schemas.microsoft.com/office/word/2016/wordml/cid" xmlns:w16="http://schemas.microsoft.com/office/word/2018/wordml" xmlns:w16du="http://schemas.microsoft.com/office/word/2023/wordml/word16du" xmlns:w16sdtdh="http://schemas.microsoft.com/office/word/2020/wordml/sdtdatahash" xmlns:w16se="http://schemas.microsoft.com/office/word/2015/wordml/symex" xmlns:wpg="http://schemas.microsoft.com/office/word/2010/wordprocessingGroup" xmlns:wpi="http://schemas.microsoft.com/office/word/2010/wordprocessingInk" xmlns:wne="http://schemas.microsoft.com/office/word/2006/wordml" xmlns:wps="http://schemas.microsoft.com/office/word/2010/wordprocessingShape" mc:Ignorable="w14 w15 w16se w16cid w16 w16cex w16sdtdh w16du wp14">
+  <w:sdt>
+    <w:sdtPr>
+      <w:rPr>
+        <w:rStyle w:val="Sidetall"/>
+      </w:rPr>
+      <w:id w:val="993607958"/>
+      <w:docPartObj>
+        <w:docPartGallery w:val="Page Numbers (Top of Page)"/>
+        <w:docPartUnique/>
+      </w:docPartObj>
+    </w:sdtPr>
+    <w:sdtContent>
+      <w:p>
+        <w:pPr>
+          <w:pStyle w:val="Topptekst"/>
+          <w:framePr w:wrap="none" w:vAnchor="text" w:hAnchor="margin" w:xAlign="right" w:y="1"/>
+          <w:rPr>
+            <w:rStyle w:val="Sidetall"/>
+          </w:rPr>
+        </w:pPr>
+        <w:r>
+          <w:rPr>
+            <w:rStyle w:val="Sidetall"/>
+          </w:rPr>
+          <w:fldChar w:fldCharType="begin"/>
+        </w:r>
+        <w:r>
+          <w:rPr>
+            <w:rStyle w:val="Sidetall"/>
+          </w:rPr>
+          <w:instrText xml:space="preserve"> PAGE </w:instrText>
+        </w:r>
+        <w:r>
+          <w:rPr>
+            <w:rStyle w:val="Sidetall"/>
+          </w:rPr>
+          <w:fldChar w:fldCharType="separate"/>
+        </w:r>
+        <w:r>
+          <w:rPr>
+            <w:rStyle w:val="Sidetall"/>
+            <w:noProof/>
+          </w:rPr>
+          <w:t>1</w:t>
+        </w:r>
+        <w:r>
+          <w:rPr>
+            <w:rStyle w:val="Sidetall"/>
+          </w:rPr>
+          <w:fldChar w:fldCharType="end"/>
+        </w:r>
+      </w:p>
+    </w:sdtContent>
+  </w:sdt>
+  <w:p>
+    <w:pPr>
+      <w:pStyle w:val="Topptekst"/>
+      <w:ind w:right="360"/>
+    </w:pPr>
+  </w:p>
+</w:hdr>
+</file>
+
+<file path=word/numbering.xml><?xml version="1.0" encoding="utf-8"?>
+<w:numbering xmlns:wpc="http://schemas.microsoft.com/office/word/2010/wordprocessingCanvas" xmlns:cx="http://schemas.microsoft.com/office/drawing/2014/chartex" xmlns:cx1="http://schemas.microsoft.com/office/drawing/2015/9/8/chartex" xmlns:cx2="http://schemas.microsoft.com/office/drawing/2015/10/21/chartex" xmlns:cx3="http://schemas.microsoft.com/office/drawing/2016/5/9/chartex" xmlns:cx4="http://schemas.microsoft.com/office/drawing/2016/5/10/chartex" xmlns:cx5="http://schemas.microsoft.com/office/drawing/2016/5/11/chartex" xmlns:cx6="http://schemas.microsoft.com/office/drawing/2016/5/12/chartex" xmlns:cx7="http://schemas.microsoft.com/office/drawing/2016/5/13/chartex" xmlns:cx8="http://schemas.microsoft.com/office/drawing/2016/5/14/chartex" xmlns:mc="http://schemas.openxmlformats.org/markup-compatibility/2006" xmlns:aink="http://schemas.microsoft.com/office/drawing/2016/ink" xmlns:am3d="http://schemas.microsoft.com/office/drawing/2017/model3d" xmlns:o="urn:schemas-microsoft-com:office:office" xmlns:oel="http://schemas.microsoft.com/office/2019/extlst" xmlns:r="http://schemas.openxmlformats.org/officeDocument/2006/relationships" xmlns:m="http://schemas.openxmlformats.org/officeDocument/2006/math" xmlns:v="urn:schemas-microsoft-com:vml" xmlns:wp14="http://schemas.microsoft.com/office/word/2010/wordprocessingDrawing" xmlns:wp="http://schemas.openxmlformats.org/drawingml/2006/wordprocessingDrawing" xmlns:w10="urn:schemas-microsoft-com:office:word" xmlns:w="http://schemas.openxmlformats.org/wordprocessingml/2006/main" xmlns:w14="http://schemas.microsoft.com/office/word/2010/wordml" xmlns:w15="http://schemas.microsoft.com/office/word/2012/wordml" xmlns:w16cex="http://schemas.microsoft.com/office/word/2018/wordml/cex" xmlns:w16cid="http://schemas.microsoft.com/office/word/2016/wordml/cid" xmlns:w16="http://schemas.microsoft.com/office/word/2018/wordml" xmlns:w16du="http://schemas.microsoft.com/office/word/2023/wordml/word16du" xmlns:w16sdtdh="http://schemas.microsoft.com/office/word/2020/wordml/sdtdatahash" xmlns:w16se="http://schemas.microsoft.com/office/word/2015/wordml/symex" xmlns:wpg="http://schemas.microsoft.com/office/word/2010/wordprocessingGroup" xmlns:wpi="http://schemas.microsoft.com/office/word/2010/wordprocessingInk" xmlns:wne="http://schemas.microsoft.com/office/word/2006/wordml" xmlns:wps="http://schemas.microsoft.com/office/word/2010/wordprocessingShape" mc:Ignorable="w14 w15 w16se w16cid w16 w16cex w16sdtdh w16du wp14"/>
 </file>
 
 <file path=word/styles.xml><?xml version="1.0" encoding="utf-8"?>
@@ -706,7 +1557,7 @@
   <w:docDefaults>
     <w:rPrDefault>
       <w:rPr>
-        <w:rFonts w:asciiTheme="minorHAnsi" w:hAnsiTheme="minorHAnsi" w:eastAsiaTheme="minorHAnsi" w:cstheme="minorBidi"/>
+        <w:rFonts w:asciiTheme="minorHAnsi" w:eastAsiaTheme="minorHAnsi" w:hAnsiTheme="minorHAnsi" w:cstheme="minorBidi"/>
         <w:kern w:val="2"/>
         <w:sz w:val="24"/>
         <w:szCs w:val="24"/>
@@ -719,14 +1570,14 @@
   <w:latentStyles w:defLockedState="0" w:defUIPriority="99" w:defSemiHidden="0" w:defUnhideWhenUsed="0" w:defQFormat="0" w:count="376">
     <w:lsdException w:name="Normal" w:uiPriority="0" w:qFormat="1"/>
     <w:lsdException w:name="heading 1" w:uiPriority="9" w:qFormat="1"/>
-    <w:lsdException w:name="heading 2" w:uiPriority="9" w:semiHidden="1" w:unhideWhenUsed="1" w:qFormat="1"/>
-    <w:lsdException w:name="heading 3" w:uiPriority="9" w:semiHidden="1" w:unhideWhenUsed="1" w:qFormat="1"/>
-    <w:lsdException w:name="heading 4" w:uiPriority="9" w:semiHidden="1" w:unhideWhenUsed="1" w:qFormat="1"/>
-    <w:lsdException w:name="heading 5" w:uiPriority="9" w:semiHidden="1" w:unhideWhenUsed="1" w:qFormat="1"/>
-    <w:lsdException w:name="heading 6" w:uiPriority="9" w:semiHidden="1" w:unhideWhenUsed="1" w:qFormat="1"/>
-    <w:lsdException w:name="heading 7" w:uiPriority="9" w:semiHidden="1" w:unhideWhenUsed="1" w:qFormat="1"/>
-    <w:lsdException w:name="heading 8" w:uiPriority="9" w:semiHidden="1" w:unhideWhenUsed="1" w:qFormat="1"/>
-    <w:lsdException w:name="heading 9" w:uiPriority="9" w:semiHidden="1" w:unhideWhenUsed="1" w:qFormat="1"/>
+    <w:lsdException w:name="heading 2" w:semiHidden="1" w:uiPriority="9" w:unhideWhenUsed="1" w:qFormat="1"/>
+    <w:lsdException w:name="heading 3" w:semiHidden="1" w:uiPriority="9" w:unhideWhenUsed="1" w:qFormat="1"/>
+    <w:lsdException w:name="heading 4" w:semiHidden="1" w:uiPriority="9" w:unhideWhenUsed="1" w:qFormat="1"/>
+    <w:lsdException w:name="heading 5" w:semiHidden="1" w:uiPriority="9" w:unhideWhenUsed="1" w:qFormat="1"/>
+    <w:lsdException w:name="heading 6" w:semiHidden="1" w:uiPriority="9" w:unhideWhenUsed="1" w:qFormat="1"/>
+    <w:lsdException w:name="heading 7" w:semiHidden="1" w:uiPriority="9" w:unhideWhenUsed="1" w:qFormat="1"/>
+    <w:lsdException w:name="heading 8" w:semiHidden="1" w:uiPriority="9" w:unhideWhenUsed="1" w:qFormat="1"/>
+    <w:lsdException w:name="heading 9" w:semiHidden="1" w:uiPriority="9" w:unhideWhenUsed="1" w:qFormat="1"/>
     <w:lsdException w:name="index 1" w:semiHidden="1" w:unhideWhenUsed="1"/>
     <w:lsdException w:name="index 2" w:semiHidden="1" w:unhideWhenUsed="1"/>
     <w:lsdException w:name="index 3" w:semiHidden="1" w:unhideWhenUsed="1"/>
@@ -736,22 +1587,22 @@
     <w:lsdException w:name="index 7" w:semiHidden="1" w:unhideWhenUsed="1"/>
     <w:lsdException w:name="index 8" w:semiHidden="1" w:unhideWhenUsed="1"/>
     <w:lsdException w:name="index 9" w:semiHidden="1" w:unhideWhenUsed="1"/>
-    <w:lsdException w:name="toc 1" w:uiPriority="39" w:semiHidden="1" w:unhideWhenUsed="1"/>
-    <w:lsdException w:name="toc 2" w:uiPriority="39" w:semiHidden="1" w:unhideWhenUsed="1"/>
-    <w:lsdException w:name="toc 3" w:uiPriority="39" w:semiHidden="1" w:unhideWhenUsed="1"/>
-    <w:lsdException w:name="toc 4" w:uiPriority="39" w:semiHidden="1" w:unhideWhenUsed="1"/>
-    <w:lsdException w:name="toc 5" w:uiPriority="39" w:semiHidden="1" w:unhideWhenUsed="1"/>
-    <w:lsdException w:name="toc 6" w:uiPriority="39" w:semiHidden="1" w:unhideWhenUsed="1"/>
-    <w:lsdException w:name="toc 7" w:uiPriority="39" w:semiHidden="1" w:unhideWhenUsed="1"/>
-    <w:lsdException w:name="toc 8" w:uiPriority="39" w:semiHidden="1" w:unhideWhenUsed="1"/>
-    <w:lsdException w:name="toc 9" w:uiPriority="39" w:semiHidden="1" w:unhideWhenUsed="1"/>
+    <w:lsdException w:name="toc 1" w:semiHidden="1" w:uiPriority="39" w:unhideWhenUsed="1"/>
+    <w:lsdException w:name="toc 2" w:semiHidden="1" w:uiPriority="39" w:unhideWhenUsed="1"/>
+    <w:lsdException w:name="toc 3" w:semiHidden="1" w:uiPriority="39" w:unhideWhenUsed="1"/>
+    <w:lsdException w:name="toc 4" w:semiHidden="1" w:uiPriority="39" w:unhideWhenUsed="1"/>
+    <w:lsdException w:name="toc 5" w:semiHidden="1" w:uiPriority="39" w:unhideWhenUsed="1"/>
+    <w:lsdException w:name="toc 6" w:semiHidden="1" w:uiPriority="39" w:unhideWhenUsed="1"/>
+    <w:lsdException w:name="toc 7" w:semiHidden="1" w:uiPriority="39" w:unhideWhenUsed="1"/>
+    <w:lsdException w:name="toc 8" w:semiHidden="1" w:uiPriority="39" w:unhideWhenUsed="1"/>
+    <w:lsdException w:name="toc 9" w:semiHidden="1" w:uiPriority="39" w:unhideWhenUsed="1"/>
     <w:lsdException w:name="Normal Indent" w:semiHidden="1" w:unhideWhenUsed="1"/>
     <w:lsdException w:name="footnote text" w:semiHidden="1" w:unhideWhenUsed="1"/>
     <w:lsdException w:name="annotation text" w:semiHidden="1" w:unhideWhenUsed="1"/>
     <w:lsdException w:name="header" w:semiHidden="1" w:unhideWhenUsed="1"/>
     <w:lsdException w:name="footer" w:semiHidden="1" w:unhideWhenUsed="1"/>
     <w:lsdException w:name="index heading" w:semiHidden="1" w:unhideWhenUsed="1"/>
-    <w:lsdException w:name="caption" w:uiPriority="35" w:semiHidden="1" w:unhideWhenUsed="1" w:qFormat="1"/>
+    <w:lsdException w:name="caption" w:semiHidden="1" w:uiPriority="35" w:unhideWhenUsed="1" w:qFormat="1"/>
     <w:lsdException w:name="table of figures" w:semiHidden="1" w:unhideWhenUsed="1"/>
     <w:lsdException w:name="envelope address" w:semiHidden="1" w:unhideWhenUsed="1"/>
     <w:lsdException w:name="envelope return" w:semiHidden="1" w:unhideWhenUsed="1"/>
@@ -782,7 +1633,7 @@
     <w:lsdException w:name="Title" w:uiPriority="10" w:qFormat="1"/>
     <w:lsdException w:name="Closing" w:semiHidden="1" w:unhideWhenUsed="1"/>
     <w:lsdException w:name="Signature" w:semiHidden="1" w:unhideWhenUsed="1"/>
-    <w:lsdException w:name="Default Paragraph Font" w:uiPriority="1" w:semiHidden="1" w:unhideWhenUsed="1"/>
+    <w:lsdException w:name="Default Paragraph Font" w:semiHidden="1" w:uiPriority="1" w:unhideWhenUsed="1"/>
     <w:lsdException w:name="Body Text" w:semiHidden="1" w:unhideWhenUsed="1"/>
     <w:lsdException w:name="Body Text Indent" w:semiHidden="1" w:unhideWhenUsed="1"/>
     <w:lsdException w:name="List Continue" w:semiHidden="1" w:unhideWhenUsed="1"/>
@@ -982,8 +1833,8 @@
     <w:lsdException w:name="Subtle Reference" w:uiPriority="31" w:qFormat="1"/>
     <w:lsdException w:name="Intense Reference" w:uiPriority="32" w:qFormat="1"/>
     <w:lsdException w:name="Book Title" w:uiPriority="33" w:qFormat="1"/>
-    <w:lsdException w:name="Bibliography" w:uiPriority="37" w:semiHidden="1" w:unhideWhenUsed="1"/>
-    <w:lsdException w:name="TOC Heading" w:uiPriority="39" w:semiHidden="1" w:unhideWhenUsed="1" w:qFormat="1"/>
+    <w:lsdException w:name="Bibliography" w:semiHidden="1" w:uiPriority="37" w:unhideWhenUsed="1"/>
+    <w:lsdException w:name="TOC Heading" w:semiHidden="1" w:uiPriority="39" w:unhideWhenUsed="1" w:qFormat="1"/>
     <w:lsdException w:name="Plain Table 1" w:uiPriority="41"/>
     <w:lsdException w:name="Plain Table 2" w:uiPriority="42"/>
     <w:lsdException w:name="Plain Table 3" w:uiPriority="43"/>
@@ -1094,7 +1945,7 @@
     <w:lsdException w:name="Unresolved Mention" w:semiHidden="1" w:unhideWhenUsed="1"/>
     <w:lsdException w:name="Smart Link" w:semiHidden="1" w:unhideWhenUsed="1"/>
   </w:latentStyles>
-  <w:style w:type="paragraph" w:styleId="Normal" w:default="1">
+  <w:style w:type="paragraph" w:default="1" w:styleId="Normal">
     <w:name w:val="Normal"/>
     <w:qFormat/>
     <w:rsid w:val="005C32FC"/>
@@ -1114,7 +1965,7 @@
       <w:outlineLvl w:val="0"/>
     </w:pPr>
     <w:rPr>
-      <w:rFonts w:asciiTheme="majorHAnsi" w:hAnsiTheme="majorHAnsi" w:eastAsiaTheme="majorEastAsia" w:cstheme="majorBidi"/>
+      <w:rFonts w:asciiTheme="majorHAnsi" w:eastAsiaTheme="majorEastAsia" w:hAnsiTheme="majorHAnsi" w:cstheme="majorBidi"/>
       <w:color w:val="0F4761" w:themeColor="accent1" w:themeShade="BF"/>
       <w:sz w:val="40"/>
       <w:szCs w:val="40"/>
@@ -1137,7 +1988,7 @@
       <w:outlineLvl w:val="1"/>
     </w:pPr>
     <w:rPr>
-      <w:rFonts w:asciiTheme="majorHAnsi" w:hAnsiTheme="majorHAnsi" w:eastAsiaTheme="majorEastAsia" w:cstheme="majorBidi"/>
+      <w:rFonts w:asciiTheme="majorHAnsi" w:eastAsiaTheme="majorEastAsia" w:hAnsiTheme="majorHAnsi" w:cstheme="majorBidi"/>
       <w:color w:val="0F4761" w:themeColor="accent1" w:themeShade="BF"/>
       <w:sz w:val="32"/>
       <w:szCs w:val="32"/>
@@ -1296,13 +2147,12 @@
       <w:color w:val="272727" w:themeColor="text1" w:themeTint="D8"/>
     </w:rPr>
   </w:style>
-  <w:style w:type="character" w:styleId="Standardskriftforavsnitt" w:default="1">
+  <w:style w:type="character" w:default="1" w:styleId="Standardskriftforavsnitt">
     <w:name w:val="Default Paragraph Font"/>
     <w:uiPriority w:val="1"/>
-    <w:semiHidden/>
     <w:unhideWhenUsed/>
   </w:style>
-  <w:style w:type="table" w:styleId="Vanligtabell" w:default="1">
+  <w:style w:type="table" w:default="1" w:styleId="Vanligtabell">
     <w:name w:val="Normal Table"/>
     <w:uiPriority w:val="99"/>
     <w:semiHidden/>
@@ -1317,26 +2167,26 @@
       </w:tblCellMar>
     </w:tblPr>
   </w:style>
-  <w:style w:type="numbering" w:styleId="Ingenliste" w:default="1">
+  <w:style w:type="numbering" w:default="1" w:styleId="Ingenliste">
     <w:name w:val="No List"/>
     <w:uiPriority w:val="99"/>
     <w:semiHidden/>
     <w:unhideWhenUsed/>
   </w:style>
-  <w:style w:type="character" w:styleId="Overskrift1Tegn" w:customStyle="1">
+  <w:style w:type="character" w:customStyle="1" w:styleId="Overskrift1Tegn">
     <w:name w:val="Overskrift 1 Tegn"/>
     <w:basedOn w:val="Standardskriftforavsnitt"/>
     <w:link w:val="Overskrift1"/>
     <w:uiPriority w:val="9"/>
     <w:rsid w:val="005C32FC"/>
     <w:rPr>
-      <w:rFonts w:asciiTheme="majorHAnsi" w:hAnsiTheme="majorHAnsi" w:eastAsiaTheme="majorEastAsia" w:cstheme="majorBidi"/>
+      <w:rFonts w:asciiTheme="majorHAnsi" w:eastAsiaTheme="majorEastAsia" w:hAnsiTheme="majorHAnsi" w:cstheme="majorBidi"/>
       <w:color w:val="0F4761" w:themeColor="accent1" w:themeShade="BF"/>
       <w:sz w:val="40"/>
       <w:szCs w:val="40"/>
     </w:rPr>
   </w:style>
-  <w:style w:type="character" w:styleId="Overskrift2Tegn" w:customStyle="1">
+  <w:style w:type="character" w:customStyle="1" w:styleId="Overskrift2Tegn">
     <w:name w:val="Overskrift 2 Tegn"/>
     <w:basedOn w:val="Standardskriftforavsnitt"/>
     <w:link w:val="Overskrift2"/>
@@ -1344,13 +2194,13 @@
     <w:semiHidden/>
     <w:rsid w:val="005C32FC"/>
     <w:rPr>
-      <w:rFonts w:asciiTheme="majorHAnsi" w:hAnsiTheme="majorHAnsi" w:eastAsiaTheme="majorEastAsia" w:cstheme="majorBidi"/>
+      <w:rFonts w:asciiTheme="majorHAnsi" w:eastAsiaTheme="majorEastAsia" w:hAnsiTheme="majorHAnsi" w:cstheme="majorBidi"/>
       <w:color w:val="0F4761" w:themeColor="accent1" w:themeShade="BF"/>
       <w:sz w:val="32"/>
       <w:szCs w:val="32"/>
     </w:rPr>
   </w:style>
-  <w:style w:type="character" w:styleId="Overskrift3Tegn" w:customStyle="1">
+  <w:style w:type="character" w:customStyle="1" w:styleId="Overskrift3Tegn">
     <w:name w:val="Overskrift 3 Tegn"/>
     <w:basedOn w:val="Standardskriftforavsnitt"/>
     <w:link w:val="Overskrift3"/>
@@ -1364,7 +2214,7 @@
       <w:szCs w:val="28"/>
     </w:rPr>
   </w:style>
-  <w:style w:type="character" w:styleId="Overskrift4Tegn" w:customStyle="1">
+  <w:style w:type="character" w:customStyle="1" w:styleId="Overskrift4Tegn">
     <w:name w:val="Overskrift 4 Tegn"/>
     <w:basedOn w:val="Standardskriftforavsnitt"/>
     <w:link w:val="Overskrift4"/>
@@ -1378,7 +2228,7 @@
       <w:color w:val="0F4761" w:themeColor="accent1" w:themeShade="BF"/>
     </w:rPr>
   </w:style>
-  <w:style w:type="character" w:styleId="Overskrift5Tegn" w:customStyle="1">
+  <w:style w:type="character" w:customStyle="1" w:styleId="Overskrift5Tegn">
     <w:name w:val="Overskrift 5 Tegn"/>
     <w:basedOn w:val="Standardskriftforavsnitt"/>
     <w:link w:val="Overskrift5"/>
@@ -1390,7 +2240,7 @@
       <w:color w:val="0F4761" w:themeColor="accent1" w:themeShade="BF"/>
     </w:rPr>
   </w:style>
-  <w:style w:type="character" w:styleId="Overskrift6Tegn" w:customStyle="1">
+  <w:style w:type="character" w:customStyle="1" w:styleId="Overskrift6Tegn">
     <w:name w:val="Overskrift 6 Tegn"/>
     <w:basedOn w:val="Standardskriftforavsnitt"/>
     <w:link w:val="Overskrift6"/>
@@ -1404,7 +2254,7 @@
       <w:color w:val="595959" w:themeColor="text1" w:themeTint="A6"/>
     </w:rPr>
   </w:style>
-  <w:style w:type="character" w:styleId="Overskrift7Tegn" w:customStyle="1">
+  <w:style w:type="character" w:customStyle="1" w:styleId="Overskrift7Tegn">
     <w:name w:val="Overskrift 7 Tegn"/>
     <w:basedOn w:val="Standardskriftforavsnitt"/>
     <w:link w:val="Overskrift7"/>
@@ -1416,7 +2266,7 @@
       <w:color w:val="595959" w:themeColor="text1" w:themeTint="A6"/>
     </w:rPr>
   </w:style>
-  <w:style w:type="character" w:styleId="Overskrift8Tegn" w:customStyle="1">
+  <w:style w:type="character" w:customStyle="1" w:styleId="Overskrift8Tegn">
     <w:name w:val="Overskrift 8 Tegn"/>
     <w:basedOn w:val="Standardskriftforavsnitt"/>
     <w:link w:val="Overskrift8"/>
@@ -1430,7 +2280,7 @@
       <w:color w:val="272727" w:themeColor="text1" w:themeTint="D8"/>
     </w:rPr>
   </w:style>
-  <w:style w:type="character" w:styleId="Overskrift9Tegn" w:customStyle="1">
+  <w:style w:type="character" w:customStyle="1" w:styleId="Overskrift9Tegn">
     <w:name w:val="Overskrift 9 Tegn"/>
     <w:basedOn w:val="Standardskriftforavsnitt"/>
     <w:link w:val="Overskrift9"/>
@@ -1455,21 +2305,21 @@
       <w:contextualSpacing/>
     </w:pPr>
     <w:rPr>
-      <w:rFonts w:asciiTheme="majorHAnsi" w:hAnsiTheme="majorHAnsi" w:eastAsiaTheme="majorEastAsia" w:cstheme="majorBidi"/>
+      <w:rFonts w:asciiTheme="majorHAnsi" w:eastAsiaTheme="majorEastAsia" w:hAnsiTheme="majorHAnsi" w:cstheme="majorBidi"/>
       <w:spacing w:val="-10"/>
       <w:kern w:val="28"/>
       <w:sz w:val="56"/>
       <w:szCs w:val="56"/>
     </w:rPr>
   </w:style>
-  <w:style w:type="character" w:styleId="TittelTegn" w:customStyle="1">
+  <w:style w:type="character" w:customStyle="1" w:styleId="TittelTegn">
     <w:name w:val="Tittel Tegn"/>
     <w:basedOn w:val="Standardskriftforavsnitt"/>
     <w:link w:val="Tittel"/>
     <w:uiPriority w:val="10"/>
     <w:rsid w:val="005C32FC"/>
     <w:rPr>
-      <w:rFonts w:asciiTheme="majorHAnsi" w:hAnsiTheme="majorHAnsi" w:eastAsiaTheme="majorEastAsia" w:cstheme="majorBidi"/>
+      <w:rFonts w:asciiTheme="majorHAnsi" w:eastAsiaTheme="majorEastAsia" w:hAnsiTheme="majorHAnsi" w:cstheme="majorBidi"/>
       <w:spacing w:val="-10"/>
       <w:kern w:val="28"/>
       <w:sz w:val="56"/>
@@ -1498,7 +2348,7 @@
       <w:szCs w:val="28"/>
     </w:rPr>
   </w:style>
-  <w:style w:type="character" w:styleId="UndertittelTegn" w:customStyle="1">
+  <w:style w:type="character" w:customStyle="1" w:styleId="UndertittelTegn">
     <w:name w:val="Undertittel Tegn"/>
     <w:basedOn w:val="Standardskriftforavsnitt"/>
     <w:link w:val="Undertittel"/>
@@ -1530,7 +2380,7 @@
       <w:color w:val="404040" w:themeColor="text1" w:themeTint="BF"/>
     </w:rPr>
   </w:style>
-  <w:style w:type="character" w:styleId="SitatTegn" w:customStyle="1">
+  <w:style w:type="character" w:customStyle="1" w:styleId="SitatTegn">
     <w:name w:val="Sitat Tegn"/>
     <w:basedOn w:val="Standardskriftforavsnitt"/>
     <w:link w:val="Sitat"/>
@@ -1575,8 +2425,8 @@
     <w:rsid w:val="005C32FC"/>
     <w:pPr>
       <w:pBdr>
-        <w:top w:val="single" w:color="0F4761" w:themeColor="accent1" w:themeShade="BF" w:sz="4" w:space="10"/>
-        <w:bottom w:val="single" w:color="0F4761" w:themeColor="accent1" w:themeShade="BF" w:sz="4" w:space="10"/>
+        <w:top w:val="single" w:sz="4" w:space="10" w:color="0F4761" w:themeColor="accent1" w:themeShade="BF"/>
+        <w:bottom w:val="single" w:sz="4" w:space="10" w:color="0F4761" w:themeColor="accent1" w:themeShade="BF"/>
       </w:pBdr>
       <w:spacing w:before="360" w:after="360"/>
       <w:ind w:left="864" w:right="864"/>
@@ -1588,7 +2438,7 @@
       <w:color w:val="0F4761" w:themeColor="accent1" w:themeShade="BF"/>
     </w:rPr>
   </w:style>
-  <w:style w:type="character" w:styleId="SterktsitatTegn" w:customStyle="1">
+  <w:style w:type="character" w:customStyle="1" w:styleId="SterktsitatTegn">
     <w:name w:val="Sterkt sitat Tegn"/>
     <w:basedOn w:val="Standardskriftforavsnitt"/>
     <w:link w:val="Sterktsitat"/>
@@ -1639,7 +2489,7 @@
       </w:tabs>
     </w:pPr>
   </w:style>
-  <w:style w:type="character" w:styleId="TopptekstTegn" w:customStyle="1">
+  <w:style w:type="character" w:customStyle="1" w:styleId="TopptekstTegn">
     <w:name w:val="Topptekst Tegn"/>
     <w:basedOn w:val="Standardskriftforavsnitt"/>
     <w:link w:val="Topptekst"/>
@@ -1660,12 +2510,32 @@
       </w:tabs>
     </w:pPr>
   </w:style>
-  <w:style w:type="character" w:styleId="BunntekstTegn" w:customStyle="1">
+  <w:style w:type="character" w:customStyle="1" w:styleId="BunntekstTegn">
     <w:name w:val="Bunntekst Tegn"/>
     <w:basedOn w:val="Standardskriftforavsnitt"/>
     <w:link w:val="Bunntekst"/>
     <w:uiPriority w:val="99"/>
     <w:rsid w:val="00352538"/>
+  </w:style>
+  <w:style w:type="character" w:styleId="Sidetall">
+    <w:name w:val="page number"/>
+    <w:basedOn w:val="Standardskriftforavsnitt"/>
+    <w:uiPriority w:val="99"/>
+    <w:semiHidden/>
+    <w:unhideWhenUsed/>
+    <w:rsid w:val="00113A95"/>
+  </w:style>
+  <w:style w:type="character" w:styleId="Ulstomtale">
+    <w:name w:val="Unresolved Mention"/>
+    <w:basedOn w:val="Standardskriftforavsnitt"/>
+    <w:uiPriority w:val="99"/>
+    <w:semiHidden/>
+    <w:unhideWhenUsed/>
+    <w:rsid w:val="005B0516"/>
+    <w:rPr>
+      <w:color w:val="605E5C"/>
+      <w:shd w:val="clear" w:color="auto" w:fill="E1DFDD"/>
+    </w:rPr>
   </w:style>
 </w:styles>
 </file>

</xml_diff>

<commit_message>
Videre skriving av oppgave
</commit_message>
<xml_diff>
--- a/Prosjektarbeid/Dokumenter/Oblig_1_gruppe9.docx
+++ b/Prosjektarbeid/Dokumenter/Oblig_1_gruppe9.docx
@@ -256,47 +256,19 @@
     <w:p>
       <w:pPr>
         <w:spacing w:line="360" w:lineRule="auto"/>
-        <w:jc w:val="center"/>
-        <w:rPr>
-          <w:rFonts w:ascii="Times New Roman" w:hAnsi="Times New Roman" w:cs="Times New Roman"/>
-          <w:sz w:val="32"/>
-          <w:szCs w:val="32"/>
-        </w:rPr>
-      </w:pPr>
-      <w:r>
-        <w:rPr>
-          <w:rFonts w:ascii="Times New Roman" w:hAnsi="Times New Roman" w:cs="Times New Roman"/>
-          <w:sz w:val="32"/>
-          <w:szCs w:val="32"/>
-        </w:rPr>
-        <w:t>Kravspesifikasjon – Gruppe 9</w:t>
-      </w:r>
-    </w:p>
-    <w:p>
-      <w:pPr>
-        <w:spacing w:line="360" w:lineRule="auto"/>
-        <w:rPr>
-          <w:rFonts w:ascii="Times New Roman" w:hAnsi="Times New Roman" w:cs="Times New Roman"/>
-          <w:sz w:val="32"/>
-          <w:szCs w:val="32"/>
-        </w:rPr>
-      </w:pPr>
-    </w:p>
-    <w:p>
-      <w:pPr>
-        <w:spacing w:line="360" w:lineRule="auto"/>
-        <w:rPr>
-          <w:rFonts w:ascii="Times New Roman" w:hAnsi="Times New Roman" w:cs="Times New Roman"/>
-          <w:sz w:val="32"/>
-          <w:szCs w:val="32"/>
-        </w:rPr>
-      </w:pPr>
-      <w:r>
-        <w:rPr>
-          <w:rFonts w:ascii="Times New Roman" w:hAnsi="Times New Roman" w:cs="Times New Roman"/>
-          <w:sz w:val="32"/>
-          <w:szCs w:val="32"/>
-        </w:rPr>
+        <w:rPr>
+          <w:rFonts w:ascii="Times New Roman" w:hAnsi="Times New Roman" w:cs="Times New Roman"/>
+          <w:sz w:val="32"/>
+          <w:szCs w:val="32"/>
+        </w:rPr>
+      </w:pPr>
+      <w:r>
+        <w:rPr>
+          <w:rFonts w:ascii="Times New Roman" w:hAnsi="Times New Roman" w:cs="Times New Roman"/>
+          <w:sz w:val="32"/>
+          <w:szCs w:val="32"/>
+        </w:rPr>
+        <w:lastRenderedPageBreak/>
         <w:t>Produktet:</w:t>
       </w:r>
     </w:p>
@@ -311,7 +283,33 @@
         <w:rPr>
           <w:rFonts w:ascii="Times New Roman" w:hAnsi="Times New Roman" w:cs="Times New Roman"/>
         </w:rPr>
-        <w:t>Produktet vi har kommet opp med, er for de som bruker elektrisk bil på en daglig basis, og som vil ha litt tips og en enklere hverdag når det kommer til lading. Løsningen eller produktet vi har kommet fram til, kan ta flere former. Eksempelvis som en varslingstjeneste, en applikasjon, et fysisk produkt, eller alle sammen.</w:t>
+        <w:t xml:space="preserve">Produktet vi har kommet opp med, er for de som bruker elektrisk bil på en daglig basis, og som vil ha litt tips og en enklere hverdag når det kommer til </w:t>
+      </w:r>
+      <w:proofErr w:type="spellStart"/>
+      <w:r>
+        <w:rPr>
+          <w:rFonts w:ascii="Times New Roman" w:hAnsi="Times New Roman" w:cs="Times New Roman"/>
+        </w:rPr>
+        <w:t>lading</w:t>
+      </w:r>
+      <w:proofErr w:type="spellEnd"/>
+      <w:r>
+        <w:rPr>
+          <w:rFonts w:ascii="Times New Roman" w:hAnsi="Times New Roman" w:cs="Times New Roman"/>
+        </w:rPr>
+        <w:t xml:space="preserve">. Løsningen eller produktet vi har kommet fram til, kan ta flere former. Eksempelvis som en applikasjon, et fysisk produkt, eller </w:t>
+      </w:r>
+      <w:r>
+        <w:rPr>
+          <w:rFonts w:ascii="Times New Roman" w:hAnsi="Times New Roman" w:cs="Times New Roman"/>
+        </w:rPr>
+        <w:t>noe annet</w:t>
+      </w:r>
+      <w:r>
+        <w:rPr>
+          <w:rFonts w:ascii="Times New Roman" w:hAnsi="Times New Roman" w:cs="Times New Roman"/>
+        </w:rPr>
+        <w:t>.</w:t>
       </w:r>
     </w:p>
     <w:p>
@@ -594,6 +592,7 @@
         <w:rPr>
           <w:rFonts w:ascii="Times New Roman" w:hAnsi="Times New Roman" w:cs="Times New Roman"/>
         </w:rPr>
+        <w:lastRenderedPageBreak/>
         <w:t>Rettighetsmessig</w:t>
       </w:r>
       <w:proofErr w:type="spellEnd"/>
@@ -667,7 +666,19 @@
         <w:rPr>
           <w:rFonts w:ascii="Times New Roman" w:hAnsi="Times New Roman" w:cs="Times New Roman"/>
         </w:rPr>
-        <w:t xml:space="preserve">riktige og nødvendige anbefaler. Eksempelvis trenger ikke tjenesten å sende ut varslinger hvis bilen har 80 prosent </w:t>
+        <w:t xml:space="preserve">riktige og nødvendige anbefaler. Eksempelvis trenger ikke tjenesten å sende ut varslinger hvis bilen har </w:t>
+      </w:r>
+      <w:r>
+        <w:rPr>
+          <w:rFonts w:ascii="Times New Roman" w:hAnsi="Times New Roman" w:cs="Times New Roman"/>
+        </w:rPr>
+        <w:t>en viss</w:t>
+      </w:r>
+      <w:r>
+        <w:rPr>
+          <w:rFonts w:ascii="Times New Roman" w:hAnsi="Times New Roman" w:cs="Times New Roman"/>
+        </w:rPr>
+        <w:t xml:space="preserve"> prosent </w:t>
       </w:r>
       <w:r>
         <w:rPr>
@@ -897,30 +908,56 @@
         <w:rPr>
           <w:rFonts w:ascii="Times New Roman" w:hAnsi="Times New Roman" w:cs="Times New Roman"/>
         </w:rPr>
-        <w:t xml:space="preserve"> av videre utvidelser. Produktet bør først og fremst fokusere på kjernefunksjonaliteten, som er å gi brukeren presise og relevante varslinger. Etterhvert kan tjenesten bygges ut med nye funksjoner basert på tilbakemeldinger fra brukerne og utviklingen i markedet. Eksempelvis kan man vurdere integrasjoner med andre smarthussystemer, samarbeid med flere strømselskaper for enda bedre prisdata, eller utvikling av tilleggsfunksjoner som fjernstyring av lading gjennom appen.</w:t>
-      </w:r>
-    </w:p>
-    <w:p>
-      <w:pPr>
-        <w:spacing w:line="360" w:lineRule="auto"/>
-        <w:rPr>
-          <w:rFonts w:ascii="Times New Roman" w:hAnsi="Times New Roman" w:cs="Times New Roman"/>
-        </w:rPr>
-      </w:pPr>
-    </w:p>
-    <w:p>
-      <w:pPr>
-        <w:spacing w:line="360" w:lineRule="auto"/>
-        <w:rPr>
-          <w:rFonts w:ascii="Times New Roman" w:hAnsi="Times New Roman" w:cs="Times New Roman"/>
-          <w:sz w:val="32"/>
-          <w:szCs w:val="32"/>
-        </w:rPr>
-      </w:pPr>
+        <w:t xml:space="preserve"> av videre utvidelser. Produktet bør først og fremst fokusere på kjernefunksjonaliteten, som er å gi brukeren presise og relevante varslinger. </w:t>
+      </w:r>
+      <w:r>
+        <w:rPr>
+          <w:rFonts w:ascii="Times New Roman" w:hAnsi="Times New Roman" w:cs="Times New Roman"/>
+        </w:rPr>
+        <w:t>Senere</w:t>
+      </w:r>
+      <w:r>
+        <w:rPr>
+          <w:rFonts w:ascii="Times New Roman" w:hAnsi="Times New Roman" w:cs="Times New Roman"/>
+        </w:rPr>
+        <w:t xml:space="preserve"> kan tjenesten bygges ut med nye funksjoner basert på tilbakemeldinger fra brukerne og utviklingen i markedet. Eksempelvis kan man vurdere integrasjoner med andre smarthussystemer, samarbeid med flere strømselskaper for enda bedre prisdata, eller utvikling av tilleggsfunksjoner som fjernstyring av </w:t>
+      </w:r>
       <w:proofErr w:type="spellStart"/>
       <w:r>
         <w:rPr>
           <w:rFonts w:ascii="Times New Roman" w:hAnsi="Times New Roman" w:cs="Times New Roman"/>
+        </w:rPr>
+        <w:t>lading</w:t>
+      </w:r>
+      <w:proofErr w:type="spellEnd"/>
+      <w:r>
+        <w:rPr>
+          <w:rFonts w:ascii="Times New Roman" w:hAnsi="Times New Roman" w:cs="Times New Roman"/>
+        </w:rPr>
+        <w:t xml:space="preserve"> gjennom appen.</w:t>
+      </w:r>
+    </w:p>
+    <w:p>
+      <w:pPr>
+        <w:spacing w:line="360" w:lineRule="auto"/>
+        <w:rPr>
+          <w:rFonts w:ascii="Times New Roman" w:hAnsi="Times New Roman" w:cs="Times New Roman"/>
+        </w:rPr>
+      </w:pPr>
+    </w:p>
+    <w:p>
+      <w:pPr>
+        <w:spacing w:line="360" w:lineRule="auto"/>
+        <w:rPr>
+          <w:rFonts w:ascii="Times New Roman" w:hAnsi="Times New Roman" w:cs="Times New Roman"/>
+          <w:sz w:val="32"/>
+          <w:szCs w:val="32"/>
+        </w:rPr>
+      </w:pPr>
+      <w:proofErr w:type="spellStart"/>
+      <w:r>
+        <w:rPr>
+          <w:rFonts w:ascii="Times New Roman" w:hAnsi="Times New Roman" w:cs="Times New Roman"/>
           <w:sz w:val="32"/>
           <w:szCs w:val="32"/>
         </w:rPr>
@@ -985,6 +1022,16 @@
           <w:szCs w:val="32"/>
         </w:rPr>
       </w:pPr>
+    </w:p>
+    <w:p>
+      <w:pPr>
+        <w:spacing w:line="360" w:lineRule="auto"/>
+        <w:rPr>
+          <w:rFonts w:ascii="Times New Roman" w:hAnsi="Times New Roman" w:cs="Times New Roman"/>
+          <w:sz w:val="32"/>
+          <w:szCs w:val="32"/>
+        </w:rPr>
+      </w:pPr>
       <w:r>
         <w:rPr>
           <w:rFonts w:ascii="Times New Roman" w:hAnsi="Times New Roman" w:cs="Times New Roman"/>
@@ -999,93 +1046,280 @@
         <w:spacing w:line="360" w:lineRule="auto"/>
         <w:rPr>
           <w:rFonts w:ascii="Times New Roman" w:hAnsi="Times New Roman" w:cs="Times New Roman"/>
-          <w:sz w:val="22"/>
-          <w:szCs w:val="22"/>
-        </w:rPr>
-      </w:pPr>
-      <w:r>
-        <w:rPr>
-          <w:rFonts w:ascii="Times New Roman" w:hAnsi="Times New Roman" w:cs="Times New Roman"/>
-        </w:rPr>
-        <w:t xml:space="preserve">1. En kort beskrivelse av det overordnede målet </w:t>
-      </w:r>
-    </w:p>
-    <w:p>
-      <w:pPr>
-        <w:spacing w:line="360" w:lineRule="auto"/>
-        <w:rPr>
-          <w:rFonts w:ascii="Times New Roman" w:hAnsi="Times New Roman" w:cs="Times New Roman"/>
-          <w:sz w:val="22"/>
-          <w:szCs w:val="22"/>
-        </w:rPr>
-      </w:pPr>
-      <w:r>
-        <w:rPr>
-          <w:rFonts w:ascii="Times New Roman" w:hAnsi="Times New Roman" w:cs="Times New Roman"/>
-        </w:rPr>
-        <w:t xml:space="preserve">2. Refererer til </w:t>
+        </w:rPr>
+      </w:pPr>
+      <w:r>
+        <w:rPr>
+          <w:rFonts w:ascii="Times New Roman" w:hAnsi="Times New Roman" w:cs="Times New Roman"/>
+        </w:rPr>
+        <w:t>Målet med plattformen vår er å forenkle hverdagen til elbil-eiere ved å tilby en tjeneste som gir nyttige varslinger om når det er mest økonomisk å lade bilen basert på batterinivå</w:t>
+      </w:r>
+      <w:r>
+        <w:rPr>
+          <w:rFonts w:ascii="Times New Roman" w:hAnsi="Times New Roman" w:cs="Times New Roman"/>
+        </w:rPr>
+        <w:t>et på bilen</w:t>
+      </w:r>
+      <w:r>
+        <w:rPr>
+          <w:rFonts w:ascii="Times New Roman" w:hAnsi="Times New Roman" w:cs="Times New Roman"/>
+        </w:rPr>
+        <w:t xml:space="preserve"> og strømpriser. Vi ønsker at løsningen vår skal være intuitiv og oversiktlig, slik at den kan brukes av alle, ikke bare av de som er spesielt interessert i tekniske løsninger.</w:t>
+      </w:r>
+    </w:p>
+    <w:p>
+      <w:pPr>
+        <w:spacing w:line="360" w:lineRule="auto"/>
+        <w:rPr>
+          <w:rFonts w:ascii="Times New Roman" w:hAnsi="Times New Roman" w:cs="Times New Roman"/>
+        </w:rPr>
+      </w:pPr>
+    </w:p>
+    <w:p>
+      <w:pPr>
+        <w:spacing w:line="360" w:lineRule="auto"/>
+        <w:rPr>
+          <w:rFonts w:ascii="Times New Roman" w:hAnsi="Times New Roman" w:cs="Times New Roman"/>
+        </w:rPr>
+      </w:pPr>
+      <w:r>
+        <w:rPr>
+          <w:rFonts w:ascii="Times New Roman" w:hAnsi="Times New Roman" w:cs="Times New Roman"/>
+        </w:rPr>
+        <w:t xml:space="preserve">Lars er en 38 år gammel småbarnsfar som ikke er spesielt teknisk anlagt. Han kjører elbil daglig, både til jobb og for å følge opp barnas aktiviteter, som fotballtrening og korpsøvelser. Med et hektisk liv fylt med arbeid og familieliv, ønsker Lars en enkel løsning som hjelper han å spare penger på </w:t>
       </w:r>
       <w:proofErr w:type="spellStart"/>
       <w:r>
         <w:rPr>
           <w:rFonts w:ascii="Times New Roman" w:hAnsi="Times New Roman" w:cs="Times New Roman"/>
         </w:rPr>
-        <w:t>persona</w:t>
+        <w:t>lading</w:t>
       </w:r>
       <w:proofErr w:type="spellEnd"/>
       <w:r>
         <w:rPr>
           <w:rFonts w:ascii="Times New Roman" w:hAnsi="Times New Roman" w:cs="Times New Roman"/>
         </w:rPr>
-        <w:t xml:space="preserve"> som er involvert for å få informasjon om evner samt motivasjonen til brukeren </w:t>
-      </w:r>
-    </w:p>
-    <w:p>
-      <w:pPr>
-        <w:spacing w:line="360" w:lineRule="auto"/>
-        <w:rPr>
-          <w:rFonts w:ascii="Times New Roman" w:hAnsi="Times New Roman" w:cs="Times New Roman"/>
-          <w:sz w:val="22"/>
-          <w:szCs w:val="22"/>
-        </w:rPr>
-      </w:pPr>
-      <w:r>
-        <w:rPr>
-          <w:rFonts w:ascii="Times New Roman" w:hAnsi="Times New Roman" w:cs="Times New Roman"/>
-        </w:rPr>
-        <w:t xml:space="preserve">3. Informasjon om hva som er involvert for å gjennomføre aktiviteten </w:t>
-      </w:r>
-    </w:p>
-    <w:p>
-      <w:pPr>
-        <w:spacing w:line="360" w:lineRule="auto"/>
-        <w:rPr>
-          <w:rFonts w:ascii="Times New Roman" w:hAnsi="Times New Roman" w:cs="Times New Roman"/>
-          <w:sz w:val="22"/>
-          <w:szCs w:val="22"/>
-        </w:rPr>
-      </w:pPr>
-      <w:r>
-        <w:rPr>
-          <w:rFonts w:ascii="Times New Roman" w:hAnsi="Times New Roman" w:cs="Times New Roman"/>
-        </w:rPr>
-        <w:t xml:space="preserve">4. En forklaring av problemer som ikke kan løses i det eksisterende systemet </w:t>
-      </w:r>
-    </w:p>
-    <w:p>
-      <w:pPr>
-        <w:spacing w:line="360" w:lineRule="auto"/>
-        <w:rPr>
-          <w:rFonts w:ascii="Times New Roman" w:hAnsi="Times New Roman" w:cs="Times New Roman"/>
-          <w:sz w:val="22"/>
-          <w:szCs w:val="22"/>
-        </w:rPr>
-      </w:pPr>
-      <w:r>
-        <w:rPr>
-          <w:rFonts w:ascii="Times New Roman" w:hAnsi="Times New Roman" w:cs="Times New Roman"/>
-        </w:rPr>
-        <w:t>5. En beskrivelse av én måte problemet kan løses på</w:t>
+        <w:t xml:space="preserve"> </w:t>
+      </w:r>
+      <w:r>
+        <w:rPr>
+          <w:rFonts w:ascii="Times New Roman" w:hAnsi="Times New Roman" w:cs="Times New Roman"/>
+        </w:rPr>
+        <w:t>av elbilen uten at det krever mye tid eller teknisk k</w:t>
+      </w:r>
+      <w:r>
+        <w:rPr>
+          <w:rFonts w:ascii="Times New Roman" w:hAnsi="Times New Roman" w:cs="Times New Roman"/>
+        </w:rPr>
+        <w:t>ompetanse</w:t>
+      </w:r>
+      <w:r>
+        <w:rPr>
+          <w:rFonts w:ascii="Times New Roman" w:hAnsi="Times New Roman" w:cs="Times New Roman"/>
+        </w:rPr>
+        <w:t>.</w:t>
+      </w:r>
+    </w:p>
+    <w:p>
+      <w:pPr>
+        <w:spacing w:line="360" w:lineRule="auto"/>
+        <w:rPr>
+          <w:rFonts w:ascii="Times New Roman" w:hAnsi="Times New Roman" w:cs="Times New Roman"/>
+        </w:rPr>
+      </w:pPr>
+    </w:p>
+    <w:p>
+      <w:pPr>
+        <w:spacing w:line="360" w:lineRule="auto"/>
+        <w:rPr>
+          <w:rFonts w:ascii="Times New Roman" w:hAnsi="Times New Roman" w:cs="Times New Roman"/>
+        </w:rPr>
+      </w:pPr>
+      <w:r>
+        <w:rPr>
+          <w:rFonts w:ascii="Times New Roman" w:hAnsi="Times New Roman" w:cs="Times New Roman"/>
+        </w:rPr>
+        <w:t xml:space="preserve">Lars setter opp tjenesten ved å laste ned en enkel applikasjon på mobilen sin. Deretter guider appen ham gjennom noen enkle trinn, hvor han gir tilgang til bilens batteridata, posisjonstjenester, og strømprisdata fra hans valgte strømleverandør. Appen er designet for å være brukervennlig og krever </w:t>
+      </w:r>
+      <w:r>
+        <w:rPr>
+          <w:rFonts w:ascii="Times New Roman" w:hAnsi="Times New Roman" w:cs="Times New Roman"/>
+        </w:rPr>
+        <w:t>lite</w:t>
+      </w:r>
+      <w:r>
+        <w:rPr>
+          <w:rFonts w:ascii="Times New Roman" w:hAnsi="Times New Roman" w:cs="Times New Roman"/>
+        </w:rPr>
+        <w:t xml:space="preserve"> teknisk forståelse</w:t>
+      </w:r>
+      <w:r>
+        <w:rPr>
+          <w:rFonts w:ascii="Times New Roman" w:hAnsi="Times New Roman" w:cs="Times New Roman"/>
+        </w:rPr>
+        <w:t xml:space="preserve"> så n</w:t>
+      </w:r>
+      <w:r>
+        <w:rPr>
+          <w:rFonts w:ascii="Times New Roman" w:hAnsi="Times New Roman" w:cs="Times New Roman"/>
+        </w:rPr>
+        <w:t>år alt er satt opp, trenger ikke</w:t>
+      </w:r>
+      <w:r>
+        <w:rPr>
+          <w:rFonts w:ascii="Times New Roman" w:hAnsi="Times New Roman" w:cs="Times New Roman"/>
+        </w:rPr>
+        <w:t xml:space="preserve"> Lars</w:t>
+      </w:r>
+      <w:r>
+        <w:rPr>
+          <w:rFonts w:ascii="Times New Roman" w:hAnsi="Times New Roman" w:cs="Times New Roman"/>
+        </w:rPr>
+        <w:t xml:space="preserve"> å gjøre noe mer manuelt. </w:t>
+      </w:r>
+    </w:p>
+    <w:p>
+      <w:pPr>
+        <w:spacing w:line="360" w:lineRule="auto"/>
+        <w:rPr>
+          <w:rFonts w:ascii="Times New Roman" w:hAnsi="Times New Roman" w:cs="Times New Roman"/>
+        </w:rPr>
+      </w:pPr>
+      <w:r>
+        <w:rPr>
+          <w:rFonts w:ascii="Times New Roman" w:hAnsi="Times New Roman" w:cs="Times New Roman"/>
+        </w:rPr>
+        <w:t>Når Lars kommer hjem og parkerer bilen, får han automatisk en varsling hvis batterinivået er under 30%. Varslingen forteller ham hvor mye batteri som er igjen, hva dagens strømpris er, og om det er best å lade nå eller vente til senere. Hvis batterinivået er over 30%, vil han ikke bli notifisert, slik at appen ikke oppleves som masete eller irriterende.</w:t>
+      </w:r>
+    </w:p>
+    <w:p>
+      <w:pPr>
+        <w:spacing w:line="360" w:lineRule="auto"/>
+        <w:rPr>
+          <w:rFonts w:ascii="Times New Roman" w:hAnsi="Times New Roman" w:cs="Times New Roman"/>
+        </w:rPr>
+      </w:pPr>
+      <w:r>
+        <w:rPr>
+          <w:rFonts w:ascii="Times New Roman" w:hAnsi="Times New Roman" w:cs="Times New Roman"/>
+        </w:rPr>
+        <w:t xml:space="preserve">Appen gir en kort og enkel anbefaling. Dette gjør at Lars enkelt kan ta smarte ladebeslutninger uten å måtte bruke tid eller energi på å sjekke priser selv, noe som hjelper ham med å spare penger i </w:t>
+      </w:r>
+      <w:r>
+        <w:rPr>
+          <w:rFonts w:ascii="Times New Roman" w:hAnsi="Times New Roman" w:cs="Times New Roman"/>
+        </w:rPr>
+        <w:t>hans</w:t>
+      </w:r>
+      <w:r>
+        <w:rPr>
+          <w:rFonts w:ascii="Times New Roman" w:hAnsi="Times New Roman" w:cs="Times New Roman"/>
+        </w:rPr>
+        <w:t xml:space="preserve"> trav</w:t>
+      </w:r>
+      <w:r>
+        <w:rPr>
+          <w:rFonts w:ascii="Times New Roman" w:hAnsi="Times New Roman" w:cs="Times New Roman"/>
+        </w:rPr>
+        <w:t>le</w:t>
+      </w:r>
+      <w:r>
+        <w:rPr>
+          <w:rFonts w:ascii="Times New Roman" w:hAnsi="Times New Roman" w:cs="Times New Roman"/>
+        </w:rPr>
+        <w:t xml:space="preserve"> hverdag.</w:t>
+      </w:r>
+    </w:p>
+    <w:p>
+      <w:pPr>
+        <w:spacing w:line="360" w:lineRule="auto"/>
+        <w:rPr>
+          <w:rFonts w:ascii="Times New Roman" w:hAnsi="Times New Roman" w:cs="Times New Roman"/>
+        </w:rPr>
+      </w:pPr>
+    </w:p>
+    <w:p>
+      <w:pPr>
+        <w:spacing w:line="360" w:lineRule="auto"/>
+        <w:rPr>
+          <w:rFonts w:ascii="Times New Roman" w:hAnsi="Times New Roman" w:cs="Times New Roman"/>
+        </w:rPr>
+      </w:pPr>
+      <w:r>
+        <w:rPr>
+          <w:rFonts w:ascii="Times New Roman" w:hAnsi="Times New Roman" w:cs="Times New Roman"/>
+        </w:rPr>
+        <w:t xml:space="preserve">Mange av de nåværende løsningene på markedet, som for eksempel </w:t>
+      </w:r>
+      <w:proofErr w:type="spellStart"/>
+      <w:r>
+        <w:rPr>
+          <w:rFonts w:ascii="Times New Roman" w:hAnsi="Times New Roman" w:cs="Times New Roman"/>
+        </w:rPr>
+        <w:t>Vibb</w:t>
+      </w:r>
+      <w:proofErr w:type="spellEnd"/>
+      <w:r>
+        <w:rPr>
+          <w:rFonts w:ascii="Times New Roman" w:hAnsi="Times New Roman" w:cs="Times New Roman"/>
+        </w:rPr>
+        <w:t xml:space="preserve"> sitt smart-</w:t>
+      </w:r>
+      <w:proofErr w:type="spellStart"/>
+      <w:r>
+        <w:rPr>
+          <w:rFonts w:ascii="Times New Roman" w:hAnsi="Times New Roman" w:cs="Times New Roman"/>
+        </w:rPr>
+        <w:t>ladingssystem</w:t>
+      </w:r>
+      <w:proofErr w:type="spellEnd"/>
+      <w:r>
+        <w:rPr>
+          <w:rFonts w:ascii="Times New Roman" w:hAnsi="Times New Roman" w:cs="Times New Roman"/>
+        </w:rPr>
+        <w:t xml:space="preserve">, krever at brukeren er knyttet til et spesifikt strømselskap og har utstyr </w:t>
+      </w:r>
+      <w:r>
+        <w:rPr>
+          <w:rFonts w:ascii="Times New Roman" w:hAnsi="Times New Roman" w:cs="Times New Roman"/>
+        </w:rPr>
+        <w:lastRenderedPageBreak/>
+        <w:t>som er kompatibelt med systemet. Dette begrenser fleksibiliteten og gjør det vanskelig for brukere som Lars, som ønsker å bruke sitt nåværende oppsett uten å bytte leverandør eller investere i nytt utstyr. I tillegg kan disse systemene virke kompliserte og tidkrevende å sette seg inn i, ettersom de ofte krever at flere komponenter fungerer sammen og er korrekt konfigurert</w:t>
+      </w:r>
+    </w:p>
+    <w:p>
+      <w:pPr>
+        <w:spacing w:line="360" w:lineRule="auto"/>
+        <w:rPr>
+          <w:rFonts w:ascii="Times New Roman" w:hAnsi="Times New Roman" w:cs="Times New Roman"/>
+        </w:rPr>
+      </w:pPr>
+    </w:p>
+    <w:p>
+      <w:pPr>
+        <w:spacing w:line="360" w:lineRule="auto"/>
+        <w:rPr>
+          <w:rFonts w:ascii="Times New Roman" w:hAnsi="Times New Roman" w:cs="Times New Roman"/>
+        </w:rPr>
+      </w:pPr>
+      <w:r>
+        <w:rPr>
+          <w:rFonts w:ascii="Times New Roman" w:hAnsi="Times New Roman" w:cs="Times New Roman"/>
+        </w:rPr>
+        <w:t xml:space="preserve">Vår tjeneste tilbyr en uavhengig løsning som kan integreres med det systemet Lars har fra før uten at han trenger å bytte </w:t>
+      </w:r>
+      <w:r>
+        <w:rPr>
+          <w:rFonts w:ascii="Times New Roman" w:hAnsi="Times New Roman" w:cs="Times New Roman"/>
+        </w:rPr>
+        <w:t>strømleverandør</w:t>
+      </w:r>
+      <w:r>
+        <w:rPr>
+          <w:rFonts w:ascii="Times New Roman" w:hAnsi="Times New Roman" w:cs="Times New Roman"/>
+        </w:rPr>
+        <w:t xml:space="preserve"> eller gå til innkjøp av ekstrautstyr. Når Lars kommer hjem og parkerer bilen, mottar han en varsling som gir ham informasjon om bilens batterinivå, dagens strømpris, og anbefaler om han bør lade bilen nå eller vente til senere. Løsningen er utviklet for å være intuitiv og enkel å bruke, slik at både teknologientusiaster og de som ikke er teknisk anlagte, kan dra nytte av den.</w:t>
       </w:r>
     </w:p>
     <w:p>
@@ -1128,7 +1362,7 @@
     </w:p>
     <w:p>
       <w:pPr>
-        <w:pStyle w:val="ListParagraph"/>
+        <w:pStyle w:val="Listeavsnitt"/>
         <w:numPr>
           <w:ilvl w:val="0"/>
           <w:numId w:val="1"/>
@@ -1214,6 +1448,7 @@
           <w:sz w:val="32"/>
           <w:szCs w:val="32"/>
         </w:rPr>
+        <w:lastRenderedPageBreak/>
         <w:t>Kilder:</w:t>
       </w:r>
     </w:p>
@@ -1223,16 +1458,12 @@
           <w:rFonts w:ascii="Times New Roman" w:hAnsi="Times New Roman" w:cs="Times New Roman"/>
           <w:i/>
           <w:iCs/>
-          <w:sz w:val="32"/>
-          <w:szCs w:val="32"/>
         </w:rPr>
       </w:pPr>
       <w:proofErr w:type="spellStart"/>
       <w:r>
         <w:rPr>
           <w:rFonts w:ascii="Times New Roman" w:hAnsi="Times New Roman" w:cs="Times New Roman"/>
-          <w:sz w:val="32"/>
-          <w:szCs w:val="32"/>
         </w:rPr>
         <w:t>Vibb</w:t>
       </w:r>
@@ -1240,8 +1471,6 @@
       <w:r>
         <w:rPr>
           <w:rFonts w:ascii="Times New Roman" w:hAnsi="Times New Roman" w:cs="Times New Roman"/>
-          <w:sz w:val="32"/>
-          <w:szCs w:val="32"/>
         </w:rPr>
         <w:t xml:space="preserve">. </w:t>
       </w:r>
@@ -1250,36 +1479,20 @@
           <w:rFonts w:ascii="Times New Roman" w:hAnsi="Times New Roman" w:cs="Times New Roman"/>
           <w:i/>
           <w:iCs/>
-          <w:sz w:val="32"/>
-          <w:szCs w:val="32"/>
-        </w:rPr>
-        <w:t>Plugg i laderen, så finner appen ut når det er billigst å lade</w:t>
-      </w:r>
-      <w:r>
-        <w:rPr>
-          <w:rFonts w:ascii="Times New Roman" w:hAnsi="Times New Roman" w:cs="Times New Roman"/>
-          <w:i/>
-          <w:iCs/>
-          <w:sz w:val="32"/>
-          <w:szCs w:val="32"/>
-        </w:rPr>
-        <w:t xml:space="preserve">. </w:t>
-      </w:r>
-      <w:r>
-        <w:rPr>
-          <w:rFonts w:ascii="Times New Roman" w:hAnsi="Times New Roman" w:cs="Times New Roman"/>
-          <w:sz w:val="32"/>
-          <w:szCs w:val="32"/>
+        </w:rPr>
+        <w:t xml:space="preserve">Plugg i laderen, så finner appen ut når det er billigst å lade. </w:t>
+      </w:r>
+      <w:r>
+        <w:rPr>
+          <w:rFonts w:ascii="Times New Roman" w:hAnsi="Times New Roman" w:cs="Times New Roman"/>
         </w:rPr>
         <w:t xml:space="preserve">Hentet fra Vibb.no den 30.08.2024: </w:t>
       </w:r>
       <w:hyperlink r:id="rId7" w:history="1">
         <w:r>
           <w:rPr>
-            <w:rStyle w:val="Hyperlink"/>
+            <w:rStyle w:val="Hyperkobling"/>
             <w:rFonts w:ascii="Times New Roman" w:hAnsi="Times New Roman" w:cs="Times New Roman"/>
-            <w:sz w:val="32"/>
-            <w:szCs w:val="32"/>
           </w:rPr>
           <w:t>https://vibb.no/elbillading</w:t>
         </w:r>
@@ -1287,16 +1500,12 @@
       <w:r>
         <w:rPr>
           <w:rFonts w:ascii="Times New Roman" w:hAnsi="Times New Roman" w:cs="Times New Roman"/>
-          <w:sz w:val="32"/>
-          <w:szCs w:val="32"/>
         </w:rPr>
         <w:t xml:space="preserve"> </w:t>
       </w:r>
       <w:r>
         <w:rPr>
           <w:rFonts w:ascii="Times New Roman" w:hAnsi="Times New Roman" w:cs="Times New Roman"/>
-          <w:sz w:val="32"/>
-          <w:szCs w:val="32"/>
         </w:rPr>
         <w:br w:type="page"/>
       </w:r>
@@ -1317,6 +1526,7 @@
           <w:sz w:val="32"/>
           <w:szCs w:val="32"/>
         </w:rPr>
+        <w:lastRenderedPageBreak/>
         <w:t>Timeliste:</w:t>
       </w:r>
     </w:p>
@@ -1357,6 +1567,60 @@
         <w:rPr>
           <w:rFonts w:ascii="Times New Roman" w:hAnsi="Times New Roman" w:cs="Times New Roman"/>
         </w:rPr>
+        <w:t>Khalid Osman – 29.08.2024</w:t>
+      </w:r>
+      <w:r>
+        <w:rPr>
+          <w:rFonts w:ascii="Times New Roman" w:hAnsi="Times New Roman" w:cs="Times New Roman"/>
+        </w:rPr>
+        <w:t xml:space="preserve"> 18:00 – 19:</w:t>
+      </w:r>
+      <w:proofErr w:type="gramStart"/>
+      <w:r>
+        <w:rPr>
+          <w:rFonts w:ascii="Times New Roman" w:hAnsi="Times New Roman" w:cs="Times New Roman"/>
+        </w:rPr>
+        <w:t xml:space="preserve">15 </w:t>
+      </w:r>
+      <w:r>
+        <w:rPr>
+          <w:rFonts w:ascii="Times New Roman" w:hAnsi="Times New Roman" w:cs="Times New Roman"/>
+        </w:rPr>
+        <w:t xml:space="preserve"> –</w:t>
+      </w:r>
+      <w:proofErr w:type="gramEnd"/>
+      <w:r>
+        <w:rPr>
+          <w:rFonts w:ascii="Times New Roman" w:hAnsi="Times New Roman" w:cs="Times New Roman"/>
+        </w:rPr>
+        <w:t xml:space="preserve"> Laget </w:t>
+      </w:r>
+      <w:proofErr w:type="spellStart"/>
+      <w:r>
+        <w:rPr>
+          <w:rFonts w:ascii="Times New Roman" w:hAnsi="Times New Roman" w:cs="Times New Roman"/>
+        </w:rPr>
+        <w:t>persona</w:t>
+      </w:r>
+      <w:proofErr w:type="spellEnd"/>
+      <w:r>
+        <w:rPr>
+          <w:rFonts w:ascii="Times New Roman" w:hAnsi="Times New Roman" w:cs="Times New Roman"/>
+        </w:rPr>
+        <w:t xml:space="preserve"> om “Markus Johansen”</w:t>
+      </w:r>
+    </w:p>
+    <w:p>
+      <w:pPr>
+        <w:spacing w:line="360" w:lineRule="auto"/>
+        <w:rPr>
+          <w:rFonts w:ascii="Times New Roman" w:hAnsi="Times New Roman" w:cs="Times New Roman"/>
+        </w:rPr>
+      </w:pPr>
+      <w:r>
+        <w:rPr>
+          <w:rFonts w:ascii="Times New Roman" w:hAnsi="Times New Roman" w:cs="Times New Roman"/>
+        </w:rPr>
         <w:t>Emil Berglund – 30.08.2024 21:30 – 22:</w:t>
       </w:r>
       <w:r>
@@ -1413,25 +1677,7 @@
         <w:rPr>
           <w:rFonts w:ascii="Times New Roman" w:hAnsi="Times New Roman" w:cs="Times New Roman"/>
         </w:rPr>
-        <w:t>Andreas Olaussen – 30.</w:t>
-      </w:r>
-      <w:r>
-        <w:rPr>
-          <w:rFonts w:ascii="Times New Roman" w:hAnsi="Times New Roman" w:cs="Times New Roman"/>
-        </w:rPr>
-        <w:t>08.</w:t>
-      </w:r>
-      <w:r>
-        <w:rPr>
-          <w:rFonts w:ascii="Times New Roman" w:hAnsi="Times New Roman" w:cs="Times New Roman"/>
-        </w:rPr>
-        <w:t xml:space="preserve">2024 - </w:t>
-      </w:r>
-      <w:r>
-        <w:rPr>
-          <w:rFonts w:ascii="Times New Roman" w:hAnsi="Times New Roman" w:cs="Times New Roman"/>
-        </w:rPr>
-        <w:t xml:space="preserve">20.50-22.15 Laget </w:t>
+        <w:t xml:space="preserve">Andreas Olaussen – 30.08.2024 - 20.50-22.15 Laget </w:t>
       </w:r>
       <w:proofErr w:type="spellStart"/>
       <w:r>
@@ -1447,6 +1693,92 @@
         </w:rPr>
         <w:t xml:space="preserve"> om "Julie Strøm"</w:t>
       </w:r>
+    </w:p>
+    <w:p>
+      <w:pPr>
+        <w:spacing w:line="360" w:lineRule="auto"/>
+        <w:rPr>
+          <w:rFonts w:ascii="Times New Roman" w:hAnsi="Times New Roman" w:cs="Times New Roman"/>
+        </w:rPr>
+      </w:pPr>
+      <w:r>
+        <w:rPr>
+          <w:rFonts w:ascii="Times New Roman" w:hAnsi="Times New Roman" w:cs="Times New Roman"/>
+        </w:rPr>
+        <w:t xml:space="preserve">Ida Tollaksen –01.09.2024 20:00-20:45 Skrevet </w:t>
+      </w:r>
+      <w:r>
+        <w:rPr>
+          <w:rFonts w:ascii="Times New Roman" w:hAnsi="Times New Roman" w:cs="Times New Roman"/>
+        </w:rPr>
+        <w:t>s</w:t>
+      </w:r>
+      <w:r>
+        <w:rPr>
+          <w:rFonts w:ascii="Times New Roman" w:hAnsi="Times New Roman" w:cs="Times New Roman"/>
+        </w:rPr>
+        <w:t>cenario</w:t>
+      </w:r>
+    </w:p>
+    <w:p>
+      <w:pPr>
+        <w:spacing w:line="360" w:lineRule="auto"/>
+        <w:rPr>
+          <w:rFonts w:ascii="Times New Roman" w:hAnsi="Times New Roman" w:cs="Times New Roman"/>
+        </w:rPr>
+      </w:pPr>
+      <w:r>
+        <w:rPr>
+          <w:rFonts w:ascii="Times New Roman" w:hAnsi="Times New Roman" w:cs="Times New Roman"/>
+        </w:rPr>
+        <w:t>Khalid Osman –</w:t>
+      </w:r>
+      <w:r>
+        <w:rPr>
+          <w:rFonts w:ascii="Times New Roman" w:hAnsi="Times New Roman" w:cs="Times New Roman"/>
+        </w:rPr>
+        <w:t xml:space="preserve"> 01.09.2024 22:00 – 22:40</w:t>
+      </w:r>
+      <w:r>
+        <w:rPr>
+          <w:rFonts w:ascii="Times New Roman" w:hAnsi="Times New Roman" w:cs="Times New Roman"/>
+        </w:rPr>
+        <w:t xml:space="preserve"> </w:t>
+      </w:r>
+      <w:r>
+        <w:rPr>
+          <w:rFonts w:ascii="Times New Roman" w:hAnsi="Times New Roman" w:cs="Times New Roman"/>
+        </w:rPr>
+        <w:t xml:space="preserve">Fullførte </w:t>
+      </w:r>
+      <w:proofErr w:type="spellStart"/>
+      <w:r>
+        <w:rPr>
+          <w:rFonts w:ascii="Times New Roman" w:hAnsi="Times New Roman" w:cs="Times New Roman"/>
+        </w:rPr>
+        <w:t>persona</w:t>
+      </w:r>
+      <w:proofErr w:type="spellEnd"/>
+      <w:r>
+        <w:rPr>
+          <w:rFonts w:ascii="Times New Roman" w:hAnsi="Times New Roman" w:cs="Times New Roman"/>
+        </w:rPr>
+        <w:t xml:space="preserve"> om </w:t>
+      </w:r>
+      <w:r>
+        <w:rPr>
+          <w:rFonts w:ascii="Times New Roman" w:hAnsi="Times New Roman" w:cs="Times New Roman"/>
+        </w:rPr>
+        <w:t>“Markus Johansen”</w:t>
+      </w:r>
+    </w:p>
+    <w:p>
+      <w:pPr>
+        <w:spacing w:line="360" w:lineRule="auto"/>
+        <w:rPr>
+          <w:rFonts w:ascii="Times New Roman" w:hAnsi="Times New Roman" w:cs="Times New Roman"/>
+        </w:rPr>
+      </w:pPr>
     </w:p>
     <w:sectPr>
       <w:headerReference w:type="even" r:id="rId8"/>
@@ -1509,7 +1841,7 @@
   <w:sdt>
     <w:sdtPr>
       <w:rPr>
-        <w:rStyle w:val="PageNumber"/>
+        <w:rStyle w:val="Sidetall"/>
       </w:rPr>
       <w:id w:val="1445650349"/>
       <w:docPartObj>
@@ -1517,35 +1849,30 @@
         <w:docPartUnique/>
       </w:docPartObj>
     </w:sdtPr>
-    <w:sdtEndPr>
-      <w:rPr>
-        <w:rStyle w:val="PageNumber"/>
-      </w:rPr>
-    </w:sdtEndPr>
     <w:sdtContent>
       <w:p>
         <w:pPr>
-          <w:pStyle w:val="Header"/>
+          <w:pStyle w:val="Topptekst"/>
           <w:framePr w:wrap="none" w:vAnchor="text" w:hAnchor="margin" w:xAlign="right" w:y="1"/>
           <w:rPr>
-            <w:rStyle w:val="PageNumber"/>
+            <w:rStyle w:val="Sidetall"/>
           </w:rPr>
         </w:pPr>
         <w:r>
           <w:rPr>
-            <w:rStyle w:val="PageNumber"/>
+            <w:rStyle w:val="Sidetall"/>
           </w:rPr>
           <w:fldChar w:fldCharType="begin"/>
         </w:r>
         <w:r>
           <w:rPr>
-            <w:rStyle w:val="PageNumber"/>
+            <w:rStyle w:val="Sidetall"/>
           </w:rPr>
           <w:instrText xml:space="preserve"> PAGE </w:instrText>
         </w:r>
         <w:r>
           <w:rPr>
-            <w:rStyle w:val="PageNumber"/>
+            <w:rStyle w:val="Sidetall"/>
           </w:rPr>
           <w:fldChar w:fldCharType="end"/>
         </w:r>
@@ -1554,7 +1881,7 @@
   </w:sdt>
   <w:p>
     <w:pPr>
-      <w:pStyle w:val="Header"/>
+      <w:pStyle w:val="Topptekst"/>
       <w:ind w:right="360"/>
     </w:pPr>
   </w:p>
@@ -1566,7 +1893,7 @@
   <w:sdt>
     <w:sdtPr>
       <w:rPr>
-        <w:rStyle w:val="PageNumber"/>
+        <w:rStyle w:val="Sidetall"/>
       </w:rPr>
       <w:id w:val="993607958"/>
       <w:docPartObj>
@@ -1574,48 +1901,43 @@
         <w:docPartUnique/>
       </w:docPartObj>
     </w:sdtPr>
-    <w:sdtEndPr>
-      <w:rPr>
-        <w:rStyle w:val="PageNumber"/>
-      </w:rPr>
-    </w:sdtEndPr>
     <w:sdtContent>
       <w:p>
         <w:pPr>
-          <w:pStyle w:val="Header"/>
+          <w:pStyle w:val="Topptekst"/>
           <w:framePr w:wrap="none" w:vAnchor="text" w:hAnchor="margin" w:xAlign="right" w:y="1"/>
           <w:rPr>
-            <w:rStyle w:val="PageNumber"/>
+            <w:rStyle w:val="Sidetall"/>
           </w:rPr>
         </w:pPr>
         <w:r>
           <w:rPr>
-            <w:rStyle w:val="PageNumber"/>
+            <w:rStyle w:val="Sidetall"/>
           </w:rPr>
           <w:fldChar w:fldCharType="begin"/>
         </w:r>
         <w:r>
           <w:rPr>
-            <w:rStyle w:val="PageNumber"/>
+            <w:rStyle w:val="Sidetall"/>
           </w:rPr>
           <w:instrText xml:space="preserve"> PAGE </w:instrText>
         </w:r>
         <w:r>
           <w:rPr>
-            <w:rStyle w:val="PageNumber"/>
+            <w:rStyle w:val="Sidetall"/>
           </w:rPr>
           <w:fldChar w:fldCharType="separate"/>
         </w:r>
         <w:r>
           <w:rPr>
-            <w:rStyle w:val="PageNumber"/>
+            <w:rStyle w:val="Sidetall"/>
             <w:noProof/>
           </w:rPr>
           <w:t>1</w:t>
         </w:r>
         <w:r>
           <w:rPr>
-            <w:rStyle w:val="PageNumber"/>
+            <w:rStyle w:val="Sidetall"/>
           </w:rPr>
           <w:fldChar w:fldCharType="end"/>
         </w:r>
@@ -1624,7 +1946,7 @@
   </w:sdt>
   <w:p>
     <w:pPr>
-      <w:pStyle w:val="Header"/>
+      <w:pStyle w:val="Topptekst"/>
       <w:ind w:right="360"/>
     </w:pPr>
   </w:p>
@@ -2150,11 +2472,11 @@
     <w:qFormat/>
     <w:rsid w:val="005C32FC"/>
   </w:style>
-  <w:style w:type="paragraph" w:styleId="Heading1">
+  <w:style w:type="paragraph" w:styleId="Overskrift1">
     <w:name w:val="heading 1"/>
     <w:basedOn w:val="Normal"/>
     <w:next w:val="Normal"/>
-    <w:link w:val="Heading1Char"/>
+    <w:link w:val="Overskrift1Tegn"/>
     <w:uiPriority w:val="9"/>
     <w:qFormat/>
     <w:rsid w:val="005C32FC"/>
@@ -2171,11 +2493,11 @@
       <w:szCs w:val="40"/>
     </w:rPr>
   </w:style>
-  <w:style w:type="paragraph" w:styleId="Heading2">
+  <w:style w:type="paragraph" w:styleId="Overskrift2">
     <w:name w:val="heading 2"/>
     <w:basedOn w:val="Normal"/>
     <w:next w:val="Normal"/>
-    <w:link w:val="Heading2Char"/>
+    <w:link w:val="Overskrift2Tegn"/>
     <w:uiPriority w:val="9"/>
     <w:semiHidden/>
     <w:unhideWhenUsed/>
@@ -2194,11 +2516,11 @@
       <w:szCs w:val="32"/>
     </w:rPr>
   </w:style>
-  <w:style w:type="paragraph" w:styleId="Heading3">
+  <w:style w:type="paragraph" w:styleId="Overskrift3">
     <w:name w:val="heading 3"/>
     <w:basedOn w:val="Normal"/>
     <w:next w:val="Normal"/>
-    <w:link w:val="Heading3Char"/>
+    <w:link w:val="Overskrift3Tegn"/>
     <w:uiPriority w:val="9"/>
     <w:semiHidden/>
     <w:unhideWhenUsed/>
@@ -2217,11 +2539,11 @@
       <w:szCs w:val="28"/>
     </w:rPr>
   </w:style>
-  <w:style w:type="paragraph" w:styleId="Heading4">
+  <w:style w:type="paragraph" w:styleId="Overskrift4">
     <w:name w:val="heading 4"/>
     <w:basedOn w:val="Normal"/>
     <w:next w:val="Normal"/>
-    <w:link w:val="Heading4Char"/>
+    <w:link w:val="Overskrift4Tegn"/>
     <w:uiPriority w:val="9"/>
     <w:semiHidden/>
     <w:unhideWhenUsed/>
@@ -2240,11 +2562,11 @@
       <w:color w:val="0F4761" w:themeColor="accent1" w:themeShade="BF"/>
     </w:rPr>
   </w:style>
-  <w:style w:type="paragraph" w:styleId="Heading5">
+  <w:style w:type="paragraph" w:styleId="Overskrift5">
     <w:name w:val="heading 5"/>
     <w:basedOn w:val="Normal"/>
     <w:next w:val="Normal"/>
-    <w:link w:val="Heading5Char"/>
+    <w:link w:val="Overskrift5Tegn"/>
     <w:uiPriority w:val="9"/>
     <w:semiHidden/>
     <w:unhideWhenUsed/>
@@ -2261,11 +2583,11 @@
       <w:color w:val="0F4761" w:themeColor="accent1" w:themeShade="BF"/>
     </w:rPr>
   </w:style>
-  <w:style w:type="paragraph" w:styleId="Heading6">
+  <w:style w:type="paragraph" w:styleId="Overskrift6">
     <w:name w:val="heading 6"/>
     <w:basedOn w:val="Normal"/>
     <w:next w:val="Normal"/>
-    <w:link w:val="Heading6Char"/>
+    <w:link w:val="Overskrift6Tegn"/>
     <w:uiPriority w:val="9"/>
     <w:semiHidden/>
     <w:unhideWhenUsed/>
@@ -2284,11 +2606,11 @@
       <w:color w:val="595959" w:themeColor="text1" w:themeTint="A6"/>
     </w:rPr>
   </w:style>
-  <w:style w:type="paragraph" w:styleId="Heading7">
+  <w:style w:type="paragraph" w:styleId="Overskrift7">
     <w:name w:val="heading 7"/>
     <w:basedOn w:val="Normal"/>
     <w:next w:val="Normal"/>
-    <w:link w:val="Heading7Char"/>
+    <w:link w:val="Overskrift7Tegn"/>
     <w:uiPriority w:val="9"/>
     <w:semiHidden/>
     <w:unhideWhenUsed/>
@@ -2305,11 +2627,11 @@
       <w:color w:val="595959" w:themeColor="text1" w:themeTint="A6"/>
     </w:rPr>
   </w:style>
-  <w:style w:type="paragraph" w:styleId="Heading8">
+  <w:style w:type="paragraph" w:styleId="Overskrift8">
     <w:name w:val="heading 8"/>
     <w:basedOn w:val="Normal"/>
     <w:next w:val="Normal"/>
-    <w:link w:val="Heading8Char"/>
+    <w:link w:val="Overskrift8Tegn"/>
     <w:uiPriority w:val="9"/>
     <w:semiHidden/>
     <w:unhideWhenUsed/>
@@ -2327,11 +2649,11 @@
       <w:color w:val="272727" w:themeColor="text1" w:themeTint="D8"/>
     </w:rPr>
   </w:style>
-  <w:style w:type="paragraph" w:styleId="Heading9">
+  <w:style w:type="paragraph" w:styleId="Overskrift9">
     <w:name w:val="heading 9"/>
     <w:basedOn w:val="Normal"/>
     <w:next w:val="Normal"/>
-    <w:link w:val="Heading9Char"/>
+    <w:link w:val="Overskrift9Tegn"/>
     <w:uiPriority w:val="9"/>
     <w:semiHidden/>
     <w:unhideWhenUsed/>
@@ -2347,12 +2669,13 @@
       <w:color w:val="272727" w:themeColor="text1" w:themeTint="D8"/>
     </w:rPr>
   </w:style>
-  <w:style w:type="character" w:default="1" w:styleId="DefaultParagraphFont">
+  <w:style w:type="character" w:default="1" w:styleId="Standardskriftforavsnitt">
     <w:name w:val="Default Paragraph Font"/>
     <w:uiPriority w:val="1"/>
+    <w:semiHidden/>
     <w:unhideWhenUsed/>
   </w:style>
-  <w:style w:type="table" w:default="1" w:styleId="TableNormal">
+  <w:style w:type="table" w:default="1" w:styleId="Vanligtabell">
     <w:name w:val="Normal Table"/>
     <w:uiPriority w:val="99"/>
     <w:semiHidden/>
@@ -2367,16 +2690,16 @@
       </w:tblCellMar>
     </w:tblPr>
   </w:style>
-  <w:style w:type="numbering" w:default="1" w:styleId="NoList">
+  <w:style w:type="numbering" w:default="1" w:styleId="Ingenliste">
     <w:name w:val="No List"/>
     <w:uiPriority w:val="99"/>
     <w:semiHidden/>
     <w:unhideWhenUsed/>
   </w:style>
-  <w:style w:type="character" w:customStyle="1" w:styleId="Heading1Char">
-    <w:name w:val="Heading 1 Char"/>
-    <w:basedOn w:val="DefaultParagraphFont"/>
-    <w:link w:val="Heading1"/>
+  <w:style w:type="character" w:customStyle="1" w:styleId="Overskrift1Tegn">
+    <w:name w:val="Overskrift 1 Tegn"/>
+    <w:basedOn w:val="Standardskriftforavsnitt"/>
+    <w:link w:val="Overskrift1"/>
     <w:uiPriority w:val="9"/>
     <w:rsid w:val="005C32FC"/>
     <w:rPr>
@@ -2386,10 +2709,10 @@
       <w:szCs w:val="40"/>
     </w:rPr>
   </w:style>
-  <w:style w:type="character" w:customStyle="1" w:styleId="Heading2Char">
-    <w:name w:val="Heading 2 Char"/>
-    <w:basedOn w:val="DefaultParagraphFont"/>
-    <w:link w:val="Heading2"/>
+  <w:style w:type="character" w:customStyle="1" w:styleId="Overskrift2Tegn">
+    <w:name w:val="Overskrift 2 Tegn"/>
+    <w:basedOn w:val="Standardskriftforavsnitt"/>
+    <w:link w:val="Overskrift2"/>
     <w:uiPriority w:val="9"/>
     <w:semiHidden/>
     <w:rsid w:val="005C32FC"/>
@@ -2400,10 +2723,10 @@
       <w:szCs w:val="32"/>
     </w:rPr>
   </w:style>
-  <w:style w:type="character" w:customStyle="1" w:styleId="Heading3Char">
-    <w:name w:val="Heading 3 Char"/>
-    <w:basedOn w:val="DefaultParagraphFont"/>
-    <w:link w:val="Heading3"/>
+  <w:style w:type="character" w:customStyle="1" w:styleId="Overskrift3Tegn">
+    <w:name w:val="Overskrift 3 Tegn"/>
+    <w:basedOn w:val="Standardskriftforavsnitt"/>
+    <w:link w:val="Overskrift3"/>
     <w:uiPriority w:val="9"/>
     <w:semiHidden/>
     <w:rsid w:val="005C32FC"/>
@@ -2414,10 +2737,10 @@
       <w:szCs w:val="28"/>
     </w:rPr>
   </w:style>
-  <w:style w:type="character" w:customStyle="1" w:styleId="Heading4Char">
-    <w:name w:val="Heading 4 Char"/>
-    <w:basedOn w:val="DefaultParagraphFont"/>
-    <w:link w:val="Heading4"/>
+  <w:style w:type="character" w:customStyle="1" w:styleId="Overskrift4Tegn">
+    <w:name w:val="Overskrift 4 Tegn"/>
+    <w:basedOn w:val="Standardskriftforavsnitt"/>
+    <w:link w:val="Overskrift4"/>
     <w:uiPriority w:val="9"/>
     <w:semiHidden/>
     <w:rsid w:val="005C32FC"/>
@@ -2428,10 +2751,10 @@
       <w:color w:val="0F4761" w:themeColor="accent1" w:themeShade="BF"/>
     </w:rPr>
   </w:style>
-  <w:style w:type="character" w:customStyle="1" w:styleId="Heading5Char">
-    <w:name w:val="Heading 5 Char"/>
-    <w:basedOn w:val="DefaultParagraphFont"/>
-    <w:link w:val="Heading5"/>
+  <w:style w:type="character" w:customStyle="1" w:styleId="Overskrift5Tegn">
+    <w:name w:val="Overskrift 5 Tegn"/>
+    <w:basedOn w:val="Standardskriftforavsnitt"/>
+    <w:link w:val="Overskrift5"/>
     <w:uiPriority w:val="9"/>
     <w:semiHidden/>
     <w:rsid w:val="005C32FC"/>
@@ -2440,10 +2763,10 @@
       <w:color w:val="0F4761" w:themeColor="accent1" w:themeShade="BF"/>
     </w:rPr>
   </w:style>
-  <w:style w:type="character" w:customStyle="1" w:styleId="Heading6Char">
-    <w:name w:val="Heading 6 Char"/>
-    <w:basedOn w:val="DefaultParagraphFont"/>
-    <w:link w:val="Heading6"/>
+  <w:style w:type="character" w:customStyle="1" w:styleId="Overskrift6Tegn">
+    <w:name w:val="Overskrift 6 Tegn"/>
+    <w:basedOn w:val="Standardskriftforavsnitt"/>
+    <w:link w:val="Overskrift6"/>
     <w:uiPriority w:val="9"/>
     <w:semiHidden/>
     <w:rsid w:val="005C32FC"/>
@@ -2454,10 +2777,10 @@
       <w:color w:val="595959" w:themeColor="text1" w:themeTint="A6"/>
     </w:rPr>
   </w:style>
-  <w:style w:type="character" w:customStyle="1" w:styleId="Heading7Char">
-    <w:name w:val="Heading 7 Char"/>
-    <w:basedOn w:val="DefaultParagraphFont"/>
-    <w:link w:val="Heading7"/>
+  <w:style w:type="character" w:customStyle="1" w:styleId="Overskrift7Tegn">
+    <w:name w:val="Overskrift 7 Tegn"/>
+    <w:basedOn w:val="Standardskriftforavsnitt"/>
+    <w:link w:val="Overskrift7"/>
     <w:uiPriority w:val="9"/>
     <w:semiHidden/>
     <w:rsid w:val="005C32FC"/>
@@ -2466,10 +2789,10 @@
       <w:color w:val="595959" w:themeColor="text1" w:themeTint="A6"/>
     </w:rPr>
   </w:style>
-  <w:style w:type="character" w:customStyle="1" w:styleId="Heading8Char">
-    <w:name w:val="Heading 8 Char"/>
-    <w:basedOn w:val="DefaultParagraphFont"/>
-    <w:link w:val="Heading8"/>
+  <w:style w:type="character" w:customStyle="1" w:styleId="Overskrift8Tegn">
+    <w:name w:val="Overskrift 8 Tegn"/>
+    <w:basedOn w:val="Standardskriftforavsnitt"/>
+    <w:link w:val="Overskrift8"/>
     <w:uiPriority w:val="9"/>
     <w:semiHidden/>
     <w:rsid w:val="005C32FC"/>
@@ -2480,10 +2803,10 @@
       <w:color w:val="272727" w:themeColor="text1" w:themeTint="D8"/>
     </w:rPr>
   </w:style>
-  <w:style w:type="character" w:customStyle="1" w:styleId="Heading9Char">
-    <w:name w:val="Heading 9 Char"/>
-    <w:basedOn w:val="DefaultParagraphFont"/>
-    <w:link w:val="Heading9"/>
+  <w:style w:type="character" w:customStyle="1" w:styleId="Overskrift9Tegn">
+    <w:name w:val="Overskrift 9 Tegn"/>
+    <w:basedOn w:val="Standardskriftforavsnitt"/>
+    <w:link w:val="Overskrift9"/>
     <w:uiPriority w:val="9"/>
     <w:semiHidden/>
     <w:rsid w:val="005C32FC"/>
@@ -2492,11 +2815,11 @@
       <w:color w:val="272727" w:themeColor="text1" w:themeTint="D8"/>
     </w:rPr>
   </w:style>
-  <w:style w:type="paragraph" w:styleId="Title">
+  <w:style w:type="paragraph" w:styleId="Tittel">
     <w:name w:val="Title"/>
     <w:basedOn w:val="Normal"/>
     <w:next w:val="Normal"/>
-    <w:link w:val="TitleChar"/>
+    <w:link w:val="TittelTegn"/>
     <w:uiPriority w:val="10"/>
     <w:qFormat/>
     <w:rsid w:val="005C32FC"/>
@@ -2512,10 +2835,10 @@
       <w:szCs w:val="56"/>
     </w:rPr>
   </w:style>
-  <w:style w:type="character" w:customStyle="1" w:styleId="TitleChar">
-    <w:name w:val="Title Char"/>
-    <w:basedOn w:val="DefaultParagraphFont"/>
-    <w:link w:val="Title"/>
+  <w:style w:type="character" w:customStyle="1" w:styleId="TittelTegn">
+    <w:name w:val="Tittel Tegn"/>
+    <w:basedOn w:val="Standardskriftforavsnitt"/>
+    <w:link w:val="Tittel"/>
     <w:uiPriority w:val="10"/>
     <w:rsid w:val="005C32FC"/>
     <w:rPr>
@@ -2526,11 +2849,11 @@
       <w:szCs w:val="56"/>
     </w:rPr>
   </w:style>
-  <w:style w:type="paragraph" w:styleId="Subtitle">
+  <w:style w:type="paragraph" w:styleId="Undertittel">
     <w:name w:val="Subtitle"/>
     <w:basedOn w:val="Normal"/>
     <w:next w:val="Normal"/>
-    <w:link w:val="SubtitleChar"/>
+    <w:link w:val="UndertittelTegn"/>
     <w:uiPriority w:val="11"/>
     <w:qFormat/>
     <w:rsid w:val="005C32FC"/>
@@ -2548,10 +2871,10 @@
       <w:szCs w:val="28"/>
     </w:rPr>
   </w:style>
-  <w:style w:type="character" w:customStyle="1" w:styleId="SubtitleChar">
-    <w:name w:val="Subtitle Char"/>
-    <w:basedOn w:val="DefaultParagraphFont"/>
-    <w:link w:val="Subtitle"/>
+  <w:style w:type="character" w:customStyle="1" w:styleId="UndertittelTegn">
+    <w:name w:val="Undertittel Tegn"/>
+    <w:basedOn w:val="Standardskriftforavsnitt"/>
+    <w:link w:val="Undertittel"/>
     <w:uiPriority w:val="11"/>
     <w:rsid w:val="005C32FC"/>
     <w:rPr>
@@ -2562,11 +2885,11 @@
       <w:szCs w:val="28"/>
     </w:rPr>
   </w:style>
-  <w:style w:type="paragraph" w:styleId="Quote">
+  <w:style w:type="paragraph" w:styleId="Sitat">
     <w:name w:val="Quote"/>
     <w:basedOn w:val="Normal"/>
     <w:next w:val="Normal"/>
-    <w:link w:val="QuoteChar"/>
+    <w:link w:val="SitatTegn"/>
     <w:uiPriority w:val="29"/>
     <w:qFormat/>
     <w:rsid w:val="005C32FC"/>
@@ -2580,10 +2903,10 @@
       <w:color w:val="404040" w:themeColor="text1" w:themeTint="BF"/>
     </w:rPr>
   </w:style>
-  <w:style w:type="character" w:customStyle="1" w:styleId="QuoteChar">
-    <w:name w:val="Quote Char"/>
-    <w:basedOn w:val="DefaultParagraphFont"/>
-    <w:link w:val="Quote"/>
+  <w:style w:type="character" w:customStyle="1" w:styleId="SitatTegn">
+    <w:name w:val="Sitat Tegn"/>
+    <w:basedOn w:val="Standardskriftforavsnitt"/>
+    <w:link w:val="Sitat"/>
     <w:uiPriority w:val="29"/>
     <w:rsid w:val="005C32FC"/>
     <w:rPr>
@@ -2592,7 +2915,7 @@
       <w:color w:val="404040" w:themeColor="text1" w:themeTint="BF"/>
     </w:rPr>
   </w:style>
-  <w:style w:type="paragraph" w:styleId="ListParagraph">
+  <w:style w:type="paragraph" w:styleId="Listeavsnitt">
     <w:name w:val="List Paragraph"/>
     <w:basedOn w:val="Normal"/>
     <w:uiPriority w:val="34"/>
@@ -2603,9 +2926,9 @@
       <w:contextualSpacing/>
     </w:pPr>
   </w:style>
-  <w:style w:type="character" w:styleId="IntenseEmphasis">
+  <w:style w:type="character" w:styleId="Sterkutheving">
     <w:name w:val="Intense Emphasis"/>
-    <w:basedOn w:val="DefaultParagraphFont"/>
+    <w:basedOn w:val="Standardskriftforavsnitt"/>
     <w:uiPriority w:val="21"/>
     <w:qFormat/>
     <w:rsid w:val="005C32FC"/>
@@ -2615,11 +2938,11 @@
       <w:color w:val="0F4761" w:themeColor="accent1" w:themeShade="BF"/>
     </w:rPr>
   </w:style>
-  <w:style w:type="paragraph" w:styleId="IntenseQuote">
+  <w:style w:type="paragraph" w:styleId="Sterktsitat">
     <w:name w:val="Intense Quote"/>
     <w:basedOn w:val="Normal"/>
     <w:next w:val="Normal"/>
-    <w:link w:val="IntenseQuoteChar"/>
+    <w:link w:val="SterktsitatTegn"/>
     <w:uiPriority w:val="30"/>
     <w:qFormat/>
     <w:rsid w:val="005C32FC"/>
@@ -2638,10 +2961,10 @@
       <w:color w:val="0F4761" w:themeColor="accent1" w:themeShade="BF"/>
     </w:rPr>
   </w:style>
-  <w:style w:type="character" w:customStyle="1" w:styleId="IntenseQuoteChar">
-    <w:name w:val="Intense Quote Char"/>
-    <w:basedOn w:val="DefaultParagraphFont"/>
-    <w:link w:val="IntenseQuote"/>
+  <w:style w:type="character" w:customStyle="1" w:styleId="SterktsitatTegn">
+    <w:name w:val="Sterkt sitat Tegn"/>
+    <w:basedOn w:val="Standardskriftforavsnitt"/>
+    <w:link w:val="Sterktsitat"/>
     <w:uiPriority w:val="30"/>
     <w:rsid w:val="005C32FC"/>
     <w:rPr>
@@ -2650,9 +2973,9 @@
       <w:color w:val="0F4761" w:themeColor="accent1" w:themeShade="BF"/>
     </w:rPr>
   </w:style>
-  <w:style w:type="character" w:styleId="IntenseReference">
+  <w:style w:type="character" w:styleId="Sterkreferanse">
     <w:name w:val="Intense Reference"/>
-    <w:basedOn w:val="DefaultParagraphFont"/>
+    <w:basedOn w:val="Standardskriftforavsnitt"/>
     <w:uiPriority w:val="32"/>
     <w:qFormat/>
     <w:rsid w:val="005C32FC"/>
@@ -2664,9 +2987,9 @@
       <w:spacing w:val="5"/>
     </w:rPr>
   </w:style>
-  <w:style w:type="character" w:styleId="Hyperlink">
+  <w:style w:type="character" w:styleId="Hyperkobling">
     <w:name w:val="Hyperlink"/>
-    <w:basedOn w:val="DefaultParagraphFont"/>
+    <w:basedOn w:val="Standardskriftforavsnitt"/>
     <w:uiPriority w:val="99"/>
     <w:unhideWhenUsed/>
     <w:rsid w:val="005C32FC"/>
@@ -2675,10 +2998,10 @@
       <w:u w:val="single"/>
     </w:rPr>
   </w:style>
-  <w:style w:type="paragraph" w:styleId="Header">
+  <w:style w:type="paragraph" w:styleId="Topptekst">
     <w:name w:val="header"/>
     <w:basedOn w:val="Normal"/>
-    <w:link w:val="HeaderChar"/>
+    <w:link w:val="TopptekstTegn"/>
     <w:uiPriority w:val="99"/>
     <w:unhideWhenUsed/>
     <w:rsid w:val="00352538"/>
@@ -2689,17 +3012,17 @@
       </w:tabs>
     </w:pPr>
   </w:style>
-  <w:style w:type="character" w:customStyle="1" w:styleId="HeaderChar">
-    <w:name w:val="Header Char"/>
-    <w:basedOn w:val="DefaultParagraphFont"/>
-    <w:link w:val="Header"/>
+  <w:style w:type="character" w:customStyle="1" w:styleId="TopptekstTegn">
+    <w:name w:val="Topptekst Tegn"/>
+    <w:basedOn w:val="Standardskriftforavsnitt"/>
+    <w:link w:val="Topptekst"/>
     <w:uiPriority w:val="99"/>
     <w:rsid w:val="00352538"/>
   </w:style>
-  <w:style w:type="paragraph" w:styleId="Footer">
+  <w:style w:type="paragraph" w:styleId="Bunntekst">
     <w:name w:val="footer"/>
     <w:basedOn w:val="Normal"/>
-    <w:link w:val="FooterChar"/>
+    <w:link w:val="BunntekstTegn"/>
     <w:uiPriority w:val="99"/>
     <w:unhideWhenUsed/>
     <w:rsid w:val="00352538"/>
@@ -2710,24 +3033,24 @@
       </w:tabs>
     </w:pPr>
   </w:style>
-  <w:style w:type="character" w:customStyle="1" w:styleId="FooterChar">
-    <w:name w:val="Footer Char"/>
-    <w:basedOn w:val="DefaultParagraphFont"/>
-    <w:link w:val="Footer"/>
+  <w:style w:type="character" w:customStyle="1" w:styleId="BunntekstTegn">
+    <w:name w:val="Bunntekst Tegn"/>
+    <w:basedOn w:val="Standardskriftforavsnitt"/>
+    <w:link w:val="Bunntekst"/>
     <w:uiPriority w:val="99"/>
     <w:rsid w:val="00352538"/>
   </w:style>
-  <w:style w:type="character" w:styleId="PageNumber">
+  <w:style w:type="character" w:styleId="Sidetall">
     <w:name w:val="page number"/>
-    <w:basedOn w:val="DefaultParagraphFont"/>
+    <w:basedOn w:val="Standardskriftforavsnitt"/>
     <w:uiPriority w:val="99"/>
     <w:semiHidden/>
     <w:unhideWhenUsed/>
     <w:rsid w:val="00113A95"/>
   </w:style>
-  <w:style w:type="character" w:styleId="UnresolvedMention">
+  <w:style w:type="character" w:styleId="Ulstomtale">
     <w:name w:val="Unresolved Mention"/>
-    <w:basedOn w:val="DefaultParagraphFont"/>
+    <w:basedOn w:val="Standardskriftforavsnitt"/>
     <w:uiPriority w:val="99"/>
     <w:semiHidden/>
     <w:unhideWhenUsed/>

</xml_diff>

<commit_message>
Levert og fullført oblig1
</commit_message>
<xml_diff>
--- a/Prosjektarbeid/Dokumenter/Oblig_1_gruppe9.docx
+++ b/Prosjektarbeid/Dokumenter/Oblig_1_gruppe9.docx
@@ -21,7 +21,7 @@
           <w:sz w:val="32"/>
           <w:szCs w:val="32"/>
         </w:rPr>
-        <w:t>Kravspesifikasjon</w:t>
+        <w:t>Innlevering 1</w:t>
       </w:r>
       <w:r>
         <w:rPr>
@@ -171,14 +171,17 @@
           <w:szCs w:val="28"/>
         </w:rPr>
       </w:pPr>
-      <w:r>
+    </w:p>
+    <w:p>
+      <w:pPr>
+        <w:spacing w:line="360" w:lineRule="auto"/>
+        <w:jc w:val="center"/>
         <w:rPr>
           <w:rFonts w:ascii="Times New Roman" w:hAnsi="Times New Roman" w:cs="Times New Roman"/>
           <w:sz w:val="28"/>
           <w:szCs w:val="28"/>
         </w:rPr>
-        <w:t>Høgskolen i Østfold</w:t>
-      </w:r>
+      </w:pPr>
     </w:p>
     <w:p>
       <w:pPr>
@@ -190,22 +193,28 @@
           <w:szCs w:val="28"/>
         </w:rPr>
       </w:pPr>
-      <w:r>
+    </w:p>
+    <w:p>
+      <w:pPr>
+        <w:spacing w:line="360" w:lineRule="auto"/>
+        <w:jc w:val="center"/>
         <w:rPr>
           <w:rFonts w:ascii="Times New Roman" w:hAnsi="Times New Roman" w:cs="Times New Roman"/>
           <w:sz w:val="28"/>
           <w:szCs w:val="28"/>
         </w:rPr>
-        <w:t xml:space="preserve">Emnekode: </w:t>
-      </w:r>
-      <w:r>
+      </w:pPr>
+    </w:p>
+    <w:p>
+      <w:pPr>
+        <w:spacing w:line="360" w:lineRule="auto"/>
+        <w:jc w:val="center"/>
         <w:rPr>
           <w:rFonts w:ascii="Times New Roman" w:hAnsi="Times New Roman" w:cs="Times New Roman"/>
           <w:sz w:val="28"/>
           <w:szCs w:val="28"/>
         </w:rPr>
-        <w:t>ITF20319</w:t>
-      </w:r>
+      </w:pPr>
     </w:p>
     <w:p>
       <w:pPr>
@@ -217,13 +226,185 @@
           <w:szCs w:val="28"/>
         </w:rPr>
       </w:pPr>
-      <w:r>
+    </w:p>
+    <w:p>
+      <w:pPr>
+        <w:spacing w:line="360" w:lineRule="auto"/>
+        <w:jc w:val="center"/>
         <w:rPr>
           <w:rFonts w:ascii="Times New Roman" w:hAnsi="Times New Roman" w:cs="Times New Roman"/>
           <w:sz w:val="28"/>
           <w:szCs w:val="28"/>
         </w:rPr>
-        <w:t>Ord: TBD</w:t>
+      </w:pPr>
+    </w:p>
+    <w:p>
+      <w:pPr>
+        <w:spacing w:line="360" w:lineRule="auto"/>
+        <w:jc w:val="center"/>
+        <w:rPr>
+          <w:rFonts w:ascii="Times New Roman" w:hAnsi="Times New Roman" w:cs="Times New Roman"/>
+          <w:sz w:val="28"/>
+          <w:szCs w:val="28"/>
+        </w:rPr>
+      </w:pPr>
+    </w:p>
+    <w:p>
+      <w:pPr>
+        <w:spacing w:line="360" w:lineRule="auto"/>
+        <w:jc w:val="center"/>
+        <w:rPr>
+          <w:rFonts w:ascii="Times New Roman" w:hAnsi="Times New Roman" w:cs="Times New Roman"/>
+          <w:sz w:val="28"/>
+          <w:szCs w:val="28"/>
+        </w:rPr>
+      </w:pPr>
+    </w:p>
+    <w:p>
+      <w:pPr>
+        <w:spacing w:line="360" w:lineRule="auto"/>
+        <w:jc w:val="center"/>
+        <w:rPr>
+          <w:rFonts w:ascii="Times New Roman" w:hAnsi="Times New Roman" w:cs="Times New Roman"/>
+          <w:sz w:val="28"/>
+          <w:szCs w:val="28"/>
+        </w:rPr>
+      </w:pPr>
+    </w:p>
+    <w:p>
+      <w:pPr>
+        <w:spacing w:line="360" w:lineRule="auto"/>
+        <w:jc w:val="center"/>
+        <w:rPr>
+          <w:rFonts w:ascii="Times New Roman" w:hAnsi="Times New Roman" w:cs="Times New Roman"/>
+          <w:sz w:val="28"/>
+          <w:szCs w:val="28"/>
+        </w:rPr>
+      </w:pPr>
+    </w:p>
+    <w:p>
+      <w:pPr>
+        <w:spacing w:line="360" w:lineRule="auto"/>
+        <w:jc w:val="center"/>
+        <w:rPr>
+          <w:rFonts w:ascii="Times New Roman" w:hAnsi="Times New Roman" w:cs="Times New Roman"/>
+          <w:sz w:val="28"/>
+          <w:szCs w:val="28"/>
+        </w:rPr>
+      </w:pPr>
+    </w:p>
+    <w:p>
+      <w:pPr>
+        <w:spacing w:line="360" w:lineRule="auto"/>
+        <w:jc w:val="center"/>
+        <w:rPr>
+          <w:rFonts w:ascii="Times New Roman" w:hAnsi="Times New Roman" w:cs="Times New Roman"/>
+          <w:sz w:val="28"/>
+          <w:szCs w:val="28"/>
+        </w:rPr>
+      </w:pPr>
+    </w:p>
+    <w:p>
+      <w:pPr>
+        <w:spacing w:line="360" w:lineRule="auto"/>
+        <w:jc w:val="center"/>
+        <w:rPr>
+          <w:rFonts w:ascii="Times New Roman" w:hAnsi="Times New Roman" w:cs="Times New Roman"/>
+          <w:sz w:val="28"/>
+          <w:szCs w:val="28"/>
+        </w:rPr>
+      </w:pPr>
+    </w:p>
+    <w:p>
+      <w:pPr>
+        <w:spacing w:line="360" w:lineRule="auto"/>
+        <w:jc w:val="center"/>
+        <w:rPr>
+          <w:rFonts w:ascii="Times New Roman" w:hAnsi="Times New Roman" w:cs="Times New Roman"/>
+          <w:sz w:val="28"/>
+          <w:szCs w:val="28"/>
+        </w:rPr>
+      </w:pPr>
+    </w:p>
+    <w:p>
+      <w:pPr>
+        <w:spacing w:line="360" w:lineRule="auto"/>
+        <w:jc w:val="center"/>
+        <w:rPr>
+          <w:rFonts w:ascii="Times New Roman" w:hAnsi="Times New Roman" w:cs="Times New Roman"/>
+          <w:sz w:val="28"/>
+          <w:szCs w:val="28"/>
+        </w:rPr>
+      </w:pPr>
+      <w:r>
+        <w:rPr>
+          <w:rFonts w:ascii="Times New Roman" w:hAnsi="Times New Roman" w:cs="Times New Roman"/>
+          <w:sz w:val="28"/>
+          <w:szCs w:val="28"/>
+        </w:rPr>
+        <w:t>Høgskolen i Østfold</w:t>
+      </w:r>
+    </w:p>
+    <w:p>
+      <w:pPr>
+        <w:spacing w:line="360" w:lineRule="auto"/>
+        <w:jc w:val="center"/>
+        <w:rPr>
+          <w:rFonts w:ascii="Times New Roman" w:hAnsi="Times New Roman" w:cs="Times New Roman"/>
+          <w:sz w:val="28"/>
+          <w:szCs w:val="28"/>
+        </w:rPr>
+      </w:pPr>
+      <w:r>
+        <w:rPr>
+          <w:rFonts w:ascii="Times New Roman" w:hAnsi="Times New Roman" w:cs="Times New Roman"/>
+          <w:sz w:val="28"/>
+          <w:szCs w:val="28"/>
+        </w:rPr>
+        <w:t xml:space="preserve">Emnekode: </w:t>
+      </w:r>
+      <w:r>
+        <w:rPr>
+          <w:rFonts w:ascii="Times New Roman" w:hAnsi="Times New Roman" w:cs="Times New Roman"/>
+          <w:sz w:val="28"/>
+          <w:szCs w:val="28"/>
+        </w:rPr>
+        <w:t>ITF20319</w:t>
+      </w:r>
+    </w:p>
+    <w:p>
+      <w:pPr>
+        <w:spacing w:line="360" w:lineRule="auto"/>
+        <w:jc w:val="center"/>
+        <w:rPr>
+          <w:rFonts w:ascii="Times New Roman" w:hAnsi="Times New Roman" w:cs="Times New Roman"/>
+          <w:sz w:val="28"/>
+          <w:szCs w:val="28"/>
+        </w:rPr>
+      </w:pPr>
+      <w:r>
+        <w:rPr>
+          <w:rFonts w:ascii="Times New Roman" w:hAnsi="Times New Roman" w:cs="Times New Roman"/>
+          <w:sz w:val="28"/>
+          <w:szCs w:val="28"/>
+        </w:rPr>
+        <w:t xml:space="preserve">Ord: </w:t>
+      </w:r>
+      <w:r>
+        <w:rPr>
+          <w:rFonts w:ascii="Times New Roman" w:hAnsi="Times New Roman" w:cs="Times New Roman"/>
+          <w:sz w:val="28"/>
+          <w:szCs w:val="28"/>
+        </w:rPr>
+        <w:t>1</w:t>
+      </w:r>
+      <w:r>
+        <w:rPr>
+          <w:rFonts w:ascii="Times New Roman" w:hAnsi="Times New Roman" w:cs="Times New Roman"/>
+          <w:sz w:val="28"/>
+          <w:szCs w:val="28"/>
+        </w:rPr>
+        <w:t>131</w:t>
       </w:r>
     </w:p>
     <w:p>
@@ -267,7 +448,6 @@
           <w:sz w:val="32"/>
           <w:szCs w:val="32"/>
         </w:rPr>
-        <w:lastRenderedPageBreak/>
         <w:t>Kravspesifikasjon:</w:t>
       </w:r>
       <w:r>
@@ -276,68 +456,26 @@
           <w:sz w:val="32"/>
           <w:szCs w:val="32"/>
         </w:rPr>
-        <w:t xml:space="preserve"> Sebastian</w:t>
-      </w:r>
-    </w:p>
-    <w:p>
-      <w:pPr>
-        <w:rPr>
-          <w:rFonts w:ascii="Times New Roman" w:hAnsi="Times New Roman" w:cs="Times New Roman"/>
-        </w:rPr>
-      </w:pPr>
-      <w:r>
-        <w:rPr>
-          <w:rFonts w:ascii="Times New Roman" w:hAnsi="Times New Roman" w:cs="Times New Roman"/>
-        </w:rPr>
-        <w:t xml:space="preserve">Ta inspirasjon i denne </w:t>
-      </w:r>
-      <w:proofErr w:type="spellStart"/>
-      <w:r>
-        <w:rPr>
-          <w:rFonts w:ascii="Times New Roman" w:hAnsi="Times New Roman" w:cs="Times New Roman"/>
-        </w:rPr>
-        <w:t>f.eks</w:t>
-      </w:r>
-      <w:proofErr w:type="spellEnd"/>
-      <w:r>
-        <w:rPr>
-          <w:rFonts w:ascii="Times New Roman" w:hAnsi="Times New Roman" w:cs="Times New Roman"/>
-        </w:rPr>
-        <w:t>:</w:t>
-      </w:r>
-    </w:p>
-    <w:p>
-      <w:pPr>
-        <w:rPr>
-          <w:rFonts w:ascii="Times New Roman" w:hAnsi="Times New Roman" w:cs="Times New Roman"/>
-        </w:rPr>
-      </w:pPr>
-      <w:r>
-        <w:rPr>
-          <w:rFonts w:ascii="Arial" w:hAnsi="Arial" w:cs="Arial"/>
+        <w:t xml:space="preserve"> </w:t>
+      </w:r>
+    </w:p>
+    <w:p>
+      <w:pPr>
+        <w:rPr>
+          <w:rFonts w:ascii="Times New Roman" w:hAnsi="Times New Roman" w:cs="Times New Roman"/>
+        </w:rPr>
+      </w:pPr>
+    </w:p>
+    <w:p>
+      <w:r>
+        <w:rPr>
           <w:noProof/>
         </w:rPr>
         <w:drawing>
-          <wp:anchor distT="0" distB="0" distL="114300" distR="114300" simplePos="0" relativeHeight="251659264" behindDoc="0" locked="0" layoutInCell="1" allowOverlap="1" wp14:anchorId="796FB19A" wp14:editId="37015AC3">
-            <wp:simplePos x="0" y="0"/>
-            <wp:positionH relativeFrom="margin">
-              <wp:posOffset>0</wp:posOffset>
-            </wp:positionH>
-            <wp:positionV relativeFrom="paragraph">
-              <wp:posOffset>174625</wp:posOffset>
-            </wp:positionV>
-            <wp:extent cx="5906135" cy="1302385"/>
+          <wp:inline distT="0" distB="0" distL="0" distR="0" wp14:anchorId="3DE1E792" wp14:editId="57CD525A">
+            <wp:extent cx="5762625" cy="1390650"/>
             <wp:effectExtent l="0" t="0" r="0" b="0"/>
-            <wp:wrapThrough wrapText="bothSides">
-              <wp:wrapPolygon edited="0">
-                <wp:start x="0" y="0"/>
-                <wp:lineTo x="0" y="21168"/>
-                <wp:lineTo x="21528" y="21168"/>
-                <wp:lineTo x="21528" y="0"/>
-                <wp:lineTo x="0" y="0"/>
-              </wp:wrapPolygon>
-            </wp:wrapThrough>
-            <wp:docPr id="1524817714" name="Bilde 1" descr="Et bilde som inneholder tekst, nummer, Font, line&#10;&#10;Automatisk generert beskrivelse"/>
+            <wp:docPr id="1736799653" name="Picture 1736799653"/>
             <wp:cNvGraphicFramePr>
               <a:graphicFrameLocks xmlns:a="http://schemas.openxmlformats.org/drawingml/2006/main" noChangeAspect="1"/>
             </wp:cNvGraphicFramePr>
@@ -345,7 +483,7 @@
               <a:graphicData uri="http://schemas.openxmlformats.org/drawingml/2006/picture">
                 <pic:pic xmlns:pic="http://schemas.openxmlformats.org/drawingml/2006/picture">
                   <pic:nvPicPr>
-                    <pic:cNvPr id="1829594467" name="Bilde 1" descr="Et bilde som inneholder tekst, nummer, Font, line&#10;&#10;Automatisk generert beskrivelse"/>
+                    <pic:cNvPr id="0" name=""/>
                     <pic:cNvPicPr/>
                   </pic:nvPicPr>
                   <pic:blipFill>
@@ -363,7 +501,7 @@
                   <pic:spPr>
                     <a:xfrm>
                       <a:off x="0" y="0"/>
-                      <a:ext cx="5906135" cy="1302385"/>
+                      <a:ext cx="5762625" cy="1390650"/>
                     </a:xfrm>
                     <a:prstGeom prst="rect">
                       <a:avLst/>
@@ -372,13 +510,7 @@
                 </pic:pic>
               </a:graphicData>
             </a:graphic>
-            <wp14:sizeRelH relativeFrom="margin">
-              <wp14:pctWidth>0</wp14:pctWidth>
-            </wp14:sizeRelH>
-            <wp14:sizeRelV relativeFrom="margin">
-              <wp14:pctHeight>0</wp14:pctHeight>
-            </wp14:sizeRelV>
-          </wp:anchor>
+          </wp:inline>
         </w:drawing>
       </w:r>
       <w:r>
@@ -403,7 +535,6 @@
           <w:sz w:val="32"/>
           <w:szCs w:val="32"/>
         </w:rPr>
-        <w:lastRenderedPageBreak/>
         <w:t>Produktet:</w:t>
       </w:r>
     </w:p>
@@ -492,49 +623,7 @@
         <w:rPr>
           <w:rFonts w:ascii="Times New Roman" w:hAnsi="Times New Roman" w:cs="Times New Roman"/>
         </w:rPr>
-        <w:t>Det som gjør vår løsning unik, er dens enkelhet og brukervennlighet. Selv om det allerede finnes lignende produkter på markedet, som for eksempel «</w:t>
-      </w:r>
-      <w:proofErr w:type="spellStart"/>
-      <w:r>
-        <w:rPr>
-          <w:rFonts w:ascii="Times New Roman" w:hAnsi="Times New Roman" w:cs="Times New Roman"/>
-        </w:rPr>
-        <w:t>Vibb</w:t>
-      </w:r>
-      <w:proofErr w:type="spellEnd"/>
-      <w:r>
-        <w:rPr>
-          <w:rFonts w:ascii="Times New Roman" w:hAnsi="Times New Roman" w:cs="Times New Roman"/>
-        </w:rPr>
-        <w:t>» sitt smart-</w:t>
-      </w:r>
-      <w:proofErr w:type="spellStart"/>
-      <w:r>
-        <w:rPr>
-          <w:rFonts w:ascii="Times New Roman" w:hAnsi="Times New Roman" w:cs="Times New Roman"/>
-        </w:rPr>
-        <w:t>ladingssystem</w:t>
-      </w:r>
-      <w:proofErr w:type="spellEnd"/>
-      <w:r>
-        <w:rPr>
-          <w:rFonts w:ascii="Times New Roman" w:hAnsi="Times New Roman" w:cs="Times New Roman"/>
-        </w:rPr>
-        <w:t xml:space="preserve"> som justerer </w:t>
-      </w:r>
-      <w:proofErr w:type="spellStart"/>
-      <w:r>
-        <w:rPr>
-          <w:rFonts w:ascii="Times New Roman" w:hAnsi="Times New Roman" w:cs="Times New Roman"/>
-        </w:rPr>
-        <w:t>ladingen</w:t>
-      </w:r>
-      <w:proofErr w:type="spellEnd"/>
-      <w:r>
-        <w:rPr>
-          <w:rFonts w:ascii="Times New Roman" w:hAnsi="Times New Roman" w:cs="Times New Roman"/>
-        </w:rPr>
-        <w:t xml:space="preserve"> basert på strømpriser, krever disse løsningene ofte at brukeren er knyttet til et spesifikt strømselskap og har kompatibelt utstyr</w:t>
+        <w:t>Det som gjør vår løsning unik, er dens enkelhet og brukervennlighet. Selv om det allerede finnes lignende produkter på markedet, som for eksempel «Vibb» sitt smart-ladingssystem som justerer ladingen basert på strømpriser, krever disse løsningene ofte at brukeren er knyttet til et spesifikt strømselskap og har kompatibelt utstyr</w:t>
       </w:r>
       <w:r>
         <w:rPr>
@@ -542,19 +631,11 @@
         </w:rPr>
         <w:t xml:space="preserve"> (</w:t>
       </w:r>
-      <w:proofErr w:type="spellStart"/>
-      <w:r>
-        <w:rPr>
-          <w:rFonts w:ascii="Times New Roman" w:hAnsi="Times New Roman" w:cs="Times New Roman"/>
-        </w:rPr>
-        <w:t>Vibb</w:t>
-      </w:r>
-      <w:proofErr w:type="spellEnd"/>
-      <w:r>
-        <w:rPr>
-          <w:rFonts w:ascii="Times New Roman" w:hAnsi="Times New Roman" w:cs="Times New Roman"/>
-        </w:rPr>
-        <w:t xml:space="preserve">, </w:t>
+      <w:r>
+        <w:rPr>
+          <w:rFonts w:ascii="Times New Roman" w:hAnsi="Times New Roman" w:cs="Times New Roman"/>
+        </w:rPr>
+        <w:t xml:space="preserve">Vibb, </w:t>
       </w:r>
       <w:r>
         <w:rPr>
@@ -588,21 +669,7 @@
         <w:rPr>
           <w:rFonts w:ascii="Times New Roman" w:hAnsi="Times New Roman" w:cs="Times New Roman"/>
         </w:rPr>
-        <w:t xml:space="preserve">Vår løsning skiller seg ut ved å være fleksibel og uavhengig av spesifikke strømselskaper. Dette gir brukeren friheten til å </w:t>
-      </w:r>
-      <w:proofErr w:type="gramStart"/>
-      <w:r>
-        <w:rPr>
-          <w:rFonts w:ascii="Times New Roman" w:hAnsi="Times New Roman" w:cs="Times New Roman"/>
-        </w:rPr>
-        <w:t>integrere</w:t>
-      </w:r>
-      <w:proofErr w:type="gramEnd"/>
-      <w:r>
-        <w:rPr>
-          <w:rFonts w:ascii="Times New Roman" w:hAnsi="Times New Roman" w:cs="Times New Roman"/>
-        </w:rPr>
-        <w:t xml:space="preserve"> produktet med sitt eksisterende oppsett og motta nødvendig informasjon for å ta de beste ladebeslutningene, uansett hvilken leverandør de benytter.</w:t>
+        <w:t>Vår løsning skiller seg ut ved å være fleksibel og uavhengig av spesifikke strømselskaper. Dette gir brukeren friheten til å integrere produktet med sitt eksisterende oppsett og motta nødvendig informasjon for å ta de beste ladebeslutningene, uansett hvilken leverandør de benytter.</w:t>
       </w:r>
     </w:p>
     <w:p>
@@ -654,51 +721,107 @@
         <w:rPr>
           <w:rFonts w:ascii="Times New Roman" w:hAnsi="Times New Roman" w:cs="Times New Roman"/>
         </w:rPr>
+        <w:t>. Funksjonsmessig skal tjenesten derfor baserer seg mye på varslinger, med muligheten for ekspandering.</w:t>
+      </w:r>
+      <w:r>
+        <w:rPr>
+          <w:rFonts w:ascii="Times New Roman" w:hAnsi="Times New Roman" w:cs="Times New Roman"/>
+        </w:rPr>
+        <w:t xml:space="preserve"> Eksempel på en kort varsling kan være noe som dette: </w:t>
+      </w:r>
+      <w:r>
+        <w:rPr>
+          <w:rFonts w:ascii="Times New Roman" w:hAnsi="Times New Roman" w:cs="Times New Roman"/>
+        </w:rPr>
+        <w:t>«Du burde lade nå</w:t>
+      </w:r>
+      <w:r>
+        <w:rPr>
+          <w:rFonts w:ascii="Times New Roman" w:hAnsi="Times New Roman" w:cs="Times New Roman"/>
+        </w:rPr>
+        <w:t xml:space="preserve"> – N2, S5». Her forteller tjenesten at brukeren burde lade bilen, og at nåværende strømpris er 2 øre, og estimert pris på et senere tidspunkt er 5 øre.</w:t>
+      </w:r>
+      <w:r>
+        <w:rPr>
+          <w:rFonts w:ascii="Times New Roman" w:hAnsi="Times New Roman" w:cs="Times New Roman"/>
+        </w:rPr>
+        <w:t xml:space="preserve"> Her kan man senere utvide til å trykke på varslingen for å få en bedre oversikt. Eksempelvis en strømgraf</w:t>
+      </w:r>
+      <w:r>
+        <w:rPr>
+          <w:rFonts w:ascii="Times New Roman" w:hAnsi="Times New Roman" w:cs="Times New Roman"/>
+        </w:rPr>
+        <w:t>, eller at brukeren ankommer et «dashbord» med relevant informasjon</w:t>
+      </w:r>
+      <w:r>
+        <w:rPr>
+          <w:rFonts w:ascii="Times New Roman" w:hAnsi="Times New Roman" w:cs="Times New Roman"/>
+        </w:rPr>
         <w:t xml:space="preserve">. </w:t>
       </w:r>
-      <w:proofErr w:type="spellStart"/>
-      <w:r>
-        <w:rPr>
-          <w:rFonts w:ascii="Times New Roman" w:hAnsi="Times New Roman" w:cs="Times New Roman"/>
-        </w:rPr>
-        <w:t>Funksjonsmessig</w:t>
-      </w:r>
-      <w:proofErr w:type="spellEnd"/>
-      <w:r>
-        <w:rPr>
-          <w:rFonts w:ascii="Times New Roman" w:hAnsi="Times New Roman" w:cs="Times New Roman"/>
-        </w:rPr>
-        <w:t xml:space="preserve"> skal tjenesten derfor baserer seg mye på varslinger, med muligheten for ekspandering.</w:t>
-      </w:r>
-      <w:r>
-        <w:rPr>
-          <w:rFonts w:ascii="Times New Roman" w:hAnsi="Times New Roman" w:cs="Times New Roman"/>
-        </w:rPr>
-        <w:t xml:space="preserve"> Eksempel på en kort varsling kan være noe som dette: </w:t>
-      </w:r>
-      <w:r>
-        <w:rPr>
-          <w:rFonts w:ascii="Times New Roman" w:hAnsi="Times New Roman" w:cs="Times New Roman"/>
-        </w:rPr>
-        <w:t>«Du burde lade nå</w:t>
-      </w:r>
-      <w:r>
-        <w:rPr>
-          <w:rFonts w:ascii="Times New Roman" w:hAnsi="Times New Roman" w:cs="Times New Roman"/>
-        </w:rPr>
-        <w:t xml:space="preserve"> – N2, S5». Her forteller tjenesten at brukeren burde lade bilen, og at nåværende strømpris er 2 øre, og estimert pris på et senere tidspunkt er 5 øre.</w:t>
-      </w:r>
-      <w:r>
-        <w:rPr>
-          <w:rFonts w:ascii="Times New Roman" w:hAnsi="Times New Roman" w:cs="Times New Roman"/>
-        </w:rPr>
-        <w:t xml:space="preserve"> Her kan man senere utvide til å trykke på varslingen for å få en bedre oversikt. Eksempelvis en strømgraf</w:t>
-      </w:r>
-      <w:r>
-        <w:rPr>
-          <w:rFonts w:ascii="Times New Roman" w:hAnsi="Times New Roman" w:cs="Times New Roman"/>
-        </w:rPr>
-        <w:t>, eller at brukeren ankommer et «dashbord» med relevant informasjon</w:t>
+    </w:p>
+    <w:p>
+      <w:pPr>
+        <w:spacing w:line="360" w:lineRule="auto"/>
+        <w:rPr>
+          <w:rFonts w:ascii="Times New Roman" w:hAnsi="Times New Roman" w:cs="Times New Roman"/>
+        </w:rPr>
+      </w:pPr>
+    </w:p>
+    <w:p>
+      <w:pPr>
+        <w:spacing w:line="360" w:lineRule="auto"/>
+        <w:rPr>
+          <w:rFonts w:ascii="Times New Roman" w:hAnsi="Times New Roman" w:cs="Times New Roman"/>
+        </w:rPr>
+      </w:pPr>
+      <w:r>
+        <w:rPr>
+          <w:rFonts w:ascii="Times New Roman" w:hAnsi="Times New Roman" w:cs="Times New Roman"/>
+        </w:rPr>
+        <w:t>Rettighetsmessig</w:t>
+      </w:r>
+      <w:r>
+        <w:rPr>
+          <w:rFonts w:ascii="Times New Roman" w:hAnsi="Times New Roman" w:cs="Times New Roman"/>
+        </w:rPr>
+        <w:t xml:space="preserve"> trenger tjenesten posisjonstilgang fra brukeren, i tillegg strømdata og bilens strømprosent</w:t>
+      </w:r>
+      <w:r>
+        <w:rPr>
+          <w:rFonts w:ascii="Times New Roman" w:hAnsi="Times New Roman" w:cs="Times New Roman"/>
+        </w:rPr>
+        <w:t>. Grunnen til dette er at, tjenesten vil trenge informasjon om når brukeren ankommer «hjem»</w:t>
+      </w:r>
+      <w:r>
+        <w:rPr>
+          <w:rFonts w:ascii="Times New Roman" w:hAnsi="Times New Roman" w:cs="Times New Roman"/>
+        </w:rPr>
+        <w:t>,</w:t>
+      </w:r>
+      <w:r>
+        <w:rPr>
+          <w:rFonts w:ascii="Times New Roman" w:hAnsi="Times New Roman" w:cs="Times New Roman"/>
+        </w:rPr>
+        <w:t xml:space="preserve"> for å deretter kunne sende varslingen. Den vil også trenge strømdata, som tidligere, nåværende </w:t>
+      </w:r>
+      <w:r>
+        <w:rPr>
+          <w:rFonts w:ascii="Times New Roman" w:hAnsi="Times New Roman" w:cs="Times New Roman"/>
+        </w:rPr>
+        <w:t>-</w:t>
+      </w:r>
+      <w:r>
+        <w:rPr>
+          <w:rFonts w:ascii="Times New Roman" w:hAnsi="Times New Roman" w:cs="Times New Roman"/>
+        </w:rPr>
+        <w:t>og estimert strømpris</w:t>
+      </w:r>
+      <w:r>
+        <w:rPr>
+          <w:rFonts w:ascii="Times New Roman" w:hAnsi="Times New Roman" w:cs="Times New Roman"/>
+        </w:rPr>
+        <w:t xml:space="preserve"> for å gi gode anbefalinger</w:t>
       </w:r>
       <w:r>
         <w:rPr>
@@ -706,41 +829,201 @@
         </w:rPr>
         <w:t xml:space="preserve">. </w:t>
       </w:r>
-    </w:p>
-    <w:p>
-      <w:pPr>
-        <w:spacing w:line="360" w:lineRule="auto"/>
-        <w:rPr>
-          <w:rFonts w:ascii="Times New Roman" w:hAnsi="Times New Roman" w:cs="Times New Roman"/>
-        </w:rPr>
-      </w:pPr>
-    </w:p>
-    <w:p>
-      <w:pPr>
-        <w:spacing w:line="360" w:lineRule="auto"/>
-        <w:rPr>
-          <w:rFonts w:ascii="Times New Roman" w:hAnsi="Times New Roman" w:cs="Times New Roman"/>
-        </w:rPr>
-      </w:pPr>
-      <w:proofErr w:type="spellStart"/>
-      <w:r>
-        <w:rPr>
-          <w:rFonts w:ascii="Times New Roman" w:hAnsi="Times New Roman" w:cs="Times New Roman"/>
-        </w:rPr>
-        <w:t>Rettighetsmessig</w:t>
-      </w:r>
-      <w:proofErr w:type="spellEnd"/>
-      <w:r>
-        <w:rPr>
-          <w:rFonts w:ascii="Times New Roman" w:hAnsi="Times New Roman" w:cs="Times New Roman"/>
-        </w:rPr>
-        <w:t xml:space="preserve"> trenger tjenesten posisjonstilgang fra brukeren, i tillegg strømdata og bilens strømprosent</w:t>
-      </w:r>
-      <w:r>
-        <w:rPr>
-          <w:rFonts w:ascii="Times New Roman" w:hAnsi="Times New Roman" w:cs="Times New Roman"/>
-        </w:rPr>
-        <w:t>. Grunnen til dette er at, tjenesten vil trenge informasjon om når brukeren ankommer «hjem»</w:t>
+      <w:r>
+        <w:rPr>
+          <w:rFonts w:ascii="Times New Roman" w:hAnsi="Times New Roman" w:cs="Times New Roman"/>
+        </w:rPr>
+        <w:t xml:space="preserve">Tjenesten vil også trenge informasjon </w:t>
+      </w:r>
+      <w:r>
+        <w:rPr>
+          <w:rFonts w:ascii="Times New Roman" w:hAnsi="Times New Roman" w:cs="Times New Roman"/>
+        </w:rPr>
+        <w:t>om bilens strømprosent</w:t>
+      </w:r>
+      <w:r>
+        <w:rPr>
+          <w:rFonts w:ascii="Times New Roman" w:hAnsi="Times New Roman" w:cs="Times New Roman"/>
+        </w:rPr>
+        <w:t xml:space="preserve">, altså hvor mye strøm som er igjen i batteriet til brukerens kjøretøy. Dette er for å gi </w:t>
+      </w:r>
+      <w:r>
+        <w:rPr>
+          <w:rFonts w:ascii="Times New Roman" w:hAnsi="Times New Roman" w:cs="Times New Roman"/>
+        </w:rPr>
+        <w:t xml:space="preserve">riktige og nødvendige anbefaler. Eksempelvis trenger ikke tjenesten å sende ut varslinger hvis bilen har </w:t>
+      </w:r>
+      <w:r>
+        <w:rPr>
+          <w:rFonts w:ascii="Times New Roman" w:hAnsi="Times New Roman" w:cs="Times New Roman"/>
+        </w:rPr>
+        <w:t>en viss</w:t>
+      </w:r>
+      <w:r>
+        <w:rPr>
+          <w:rFonts w:ascii="Times New Roman" w:hAnsi="Times New Roman" w:cs="Times New Roman"/>
+        </w:rPr>
+        <w:t xml:space="preserve"> prosent </w:t>
+      </w:r>
+      <w:r>
+        <w:rPr>
+          <w:rFonts w:ascii="Times New Roman" w:hAnsi="Times New Roman" w:cs="Times New Roman"/>
+        </w:rPr>
+        <w:t>igjen</w:t>
+      </w:r>
+      <w:r>
+        <w:rPr>
+          <w:rFonts w:ascii="Times New Roman" w:hAnsi="Times New Roman" w:cs="Times New Roman"/>
+        </w:rPr>
+        <w:t xml:space="preserve">. </w:t>
+      </w:r>
+    </w:p>
+    <w:p>
+      <w:pPr>
+        <w:spacing w:line="360" w:lineRule="auto"/>
+        <w:rPr>
+          <w:rFonts w:ascii="Times New Roman" w:hAnsi="Times New Roman" w:cs="Times New Roman"/>
+        </w:rPr>
+      </w:pPr>
+    </w:p>
+    <w:p>
+      <w:pPr>
+        <w:spacing w:line="360" w:lineRule="auto"/>
+        <w:rPr>
+          <w:rFonts w:ascii="Times New Roman" w:hAnsi="Times New Roman" w:cs="Times New Roman"/>
+        </w:rPr>
+      </w:pPr>
+      <w:r>
+        <w:rPr>
+          <w:rFonts w:ascii="Times New Roman" w:hAnsi="Times New Roman" w:cs="Times New Roman"/>
+        </w:rPr>
+        <w:t>Tjenesten kan som sagt utvides</w:t>
+      </w:r>
+      <w:r>
+        <w:rPr>
+          <w:rFonts w:ascii="Times New Roman" w:hAnsi="Times New Roman" w:cs="Times New Roman"/>
+        </w:rPr>
+        <w:t xml:space="preserve">, og dette </w:t>
+      </w:r>
+      <w:r>
+        <w:rPr>
+          <w:rFonts w:ascii="Times New Roman" w:hAnsi="Times New Roman" w:cs="Times New Roman"/>
+        </w:rPr>
+        <w:t xml:space="preserve">på </w:t>
+      </w:r>
+      <w:r>
+        <w:rPr>
+          <w:rFonts w:ascii="Times New Roman" w:hAnsi="Times New Roman" w:cs="Times New Roman"/>
+        </w:rPr>
+        <w:t>flere</w:t>
+      </w:r>
+      <w:r>
+        <w:rPr>
+          <w:rFonts w:ascii="Times New Roman" w:hAnsi="Times New Roman" w:cs="Times New Roman"/>
+        </w:rPr>
+        <w:t xml:space="preserve"> måter</w:t>
+      </w:r>
+      <w:r>
+        <w:rPr>
+          <w:rFonts w:ascii="Times New Roman" w:hAnsi="Times New Roman" w:cs="Times New Roman"/>
+        </w:rPr>
+        <w:t xml:space="preserve">. </w:t>
+      </w:r>
+      <w:r>
+        <w:rPr>
+          <w:rFonts w:ascii="Times New Roman" w:hAnsi="Times New Roman" w:cs="Times New Roman"/>
+        </w:rPr>
+        <w:t xml:space="preserve">Noen eksempler på utvidelser </w:t>
+      </w:r>
+      <w:r>
+        <w:rPr>
+          <w:rFonts w:ascii="Times New Roman" w:hAnsi="Times New Roman" w:cs="Times New Roman"/>
+        </w:rPr>
+        <w:t xml:space="preserve">kan være som følger. </w:t>
+      </w:r>
+      <w:r>
+        <w:rPr>
+          <w:rFonts w:ascii="Times New Roman" w:hAnsi="Times New Roman" w:cs="Times New Roman"/>
+        </w:rPr>
+        <w:t>Varslingene skal være smarte og ikke irriterende. Eksempelvis skal brukeren ikke bli varslet om den kun har kjørt en kort kjøretur,</w:t>
+      </w:r>
+      <w:r>
+        <w:rPr>
+          <w:rFonts w:ascii="Times New Roman" w:hAnsi="Times New Roman" w:cs="Times New Roman"/>
+        </w:rPr>
+        <w:t xml:space="preserve"> for å handle</w:t>
+      </w:r>
+      <w:r>
+        <w:rPr>
+          <w:rFonts w:ascii="Times New Roman" w:hAnsi="Times New Roman" w:cs="Times New Roman"/>
+        </w:rPr>
+        <w:t>;</w:t>
+      </w:r>
+      <w:r>
+        <w:rPr>
+          <w:rFonts w:ascii="Times New Roman" w:hAnsi="Times New Roman" w:cs="Times New Roman"/>
+        </w:rPr>
+        <w:t xml:space="preserve"> med mindre </w:t>
+      </w:r>
+      <w:r>
+        <w:rPr>
+          <w:rFonts w:ascii="Times New Roman" w:hAnsi="Times New Roman" w:cs="Times New Roman"/>
+        </w:rPr>
+        <w:t>bilen er</w:t>
+      </w:r>
+      <w:r>
+        <w:rPr>
+          <w:rFonts w:ascii="Times New Roman" w:hAnsi="Times New Roman" w:cs="Times New Roman"/>
+        </w:rPr>
+        <w:t xml:space="preserve"> 30% </w:t>
+      </w:r>
+      <w:r>
+        <w:rPr>
+          <w:rFonts w:ascii="Times New Roman" w:hAnsi="Times New Roman" w:cs="Times New Roman"/>
+        </w:rPr>
+        <w:t>eller mind</w:t>
+      </w:r>
+      <w:r>
+        <w:rPr>
+          <w:rFonts w:ascii="Times New Roman" w:hAnsi="Times New Roman" w:cs="Times New Roman"/>
+        </w:rPr>
+        <w:t>re</w:t>
+      </w:r>
+      <w:r>
+        <w:rPr>
+          <w:rFonts w:ascii="Times New Roman" w:hAnsi="Times New Roman" w:cs="Times New Roman"/>
+        </w:rPr>
+        <w:t xml:space="preserve"> oppladet.</w:t>
+      </w:r>
+      <w:r>
+        <w:rPr>
+          <w:rFonts w:ascii="Times New Roman" w:hAnsi="Times New Roman" w:cs="Times New Roman"/>
+        </w:rPr>
+        <w:t xml:space="preserve"> Her må man da utvide posisjonstilgangen til å ligge i bakgrunnen </w:t>
+      </w:r>
+      <w:r>
+        <w:rPr>
+          <w:rFonts w:ascii="Times New Roman" w:hAnsi="Times New Roman" w:cs="Times New Roman"/>
+        </w:rPr>
+        <w:t xml:space="preserve">og holde oversikt over hvor langt </w:t>
+      </w:r>
+      <w:r>
+        <w:rPr>
+          <w:rFonts w:ascii="Times New Roman" w:hAnsi="Times New Roman" w:cs="Times New Roman"/>
+        </w:rPr>
+        <w:t xml:space="preserve">brukeren har kjørt. Et annet eksempel, kan være et fysisk produkt. </w:t>
+      </w:r>
+      <w:r>
+        <w:rPr>
+          <w:rFonts w:ascii="Times New Roman" w:hAnsi="Times New Roman" w:cs="Times New Roman"/>
+        </w:rPr>
+        <w:t xml:space="preserve">Si at </w:t>
+      </w:r>
+      <w:r>
+        <w:rPr>
+          <w:rFonts w:ascii="Times New Roman" w:hAnsi="Times New Roman" w:cs="Times New Roman"/>
+        </w:rPr>
+        <w:t>tjenesten utvikler seg til en fysisk skjerm, som alle kan ha i garasjen sin. Skjermen aktiveres når brukeren ankommer «hjem» og viser brukeren nødvendig informasjon</w:t>
       </w:r>
       <w:r>
         <w:rPr>
@@ -752,245 +1035,6 @@
         <w:rPr>
           <w:rFonts w:ascii="Times New Roman" w:hAnsi="Times New Roman" w:cs="Times New Roman"/>
         </w:rPr>
-        <w:t xml:space="preserve"> for å deretter kunne sende varslingen. Den vil også trenge strømdata, som </w:t>
-      </w:r>
-      <w:r>
-        <w:rPr>
-          <w:rFonts w:ascii="Times New Roman" w:hAnsi="Times New Roman" w:cs="Times New Roman"/>
-        </w:rPr>
-        <w:lastRenderedPageBreak/>
-        <w:t xml:space="preserve">tidligere, nåværende </w:t>
-      </w:r>
-      <w:r>
-        <w:rPr>
-          <w:rFonts w:ascii="Times New Roman" w:hAnsi="Times New Roman" w:cs="Times New Roman"/>
-        </w:rPr>
-        <w:t>-</w:t>
-      </w:r>
-      <w:r>
-        <w:rPr>
-          <w:rFonts w:ascii="Times New Roman" w:hAnsi="Times New Roman" w:cs="Times New Roman"/>
-        </w:rPr>
-        <w:t>og estimert strømpris</w:t>
-      </w:r>
-      <w:r>
-        <w:rPr>
-          <w:rFonts w:ascii="Times New Roman" w:hAnsi="Times New Roman" w:cs="Times New Roman"/>
-        </w:rPr>
-        <w:t xml:space="preserve"> for å gi gode anbefalinger</w:t>
-      </w:r>
-      <w:r>
-        <w:rPr>
-          <w:rFonts w:ascii="Times New Roman" w:hAnsi="Times New Roman" w:cs="Times New Roman"/>
-        </w:rPr>
-        <w:t xml:space="preserve">. </w:t>
-      </w:r>
-      <w:r>
-        <w:rPr>
-          <w:rFonts w:ascii="Times New Roman" w:hAnsi="Times New Roman" w:cs="Times New Roman"/>
-        </w:rPr>
-        <w:t xml:space="preserve">Tjenesten vil også trenge informasjon </w:t>
-      </w:r>
-      <w:r>
-        <w:rPr>
-          <w:rFonts w:ascii="Times New Roman" w:hAnsi="Times New Roman" w:cs="Times New Roman"/>
-        </w:rPr>
-        <w:t>om bilens strømprosent</w:t>
-      </w:r>
-      <w:r>
-        <w:rPr>
-          <w:rFonts w:ascii="Times New Roman" w:hAnsi="Times New Roman" w:cs="Times New Roman"/>
-        </w:rPr>
-        <w:t xml:space="preserve">, altså hvor mye strøm som er igjen i batteriet til brukerens kjøretøy. Dette er for å gi </w:t>
-      </w:r>
-      <w:r>
-        <w:rPr>
-          <w:rFonts w:ascii="Times New Roman" w:hAnsi="Times New Roman" w:cs="Times New Roman"/>
-        </w:rPr>
-        <w:t xml:space="preserve">riktige og nødvendige anbefaler. Eksempelvis trenger ikke tjenesten å sende ut varslinger hvis bilen har </w:t>
-      </w:r>
-      <w:r>
-        <w:rPr>
-          <w:rFonts w:ascii="Times New Roman" w:hAnsi="Times New Roman" w:cs="Times New Roman"/>
-        </w:rPr>
-        <w:t>en viss</w:t>
-      </w:r>
-      <w:r>
-        <w:rPr>
-          <w:rFonts w:ascii="Times New Roman" w:hAnsi="Times New Roman" w:cs="Times New Roman"/>
-        </w:rPr>
-        <w:t xml:space="preserve"> prosent </w:t>
-      </w:r>
-      <w:r>
-        <w:rPr>
-          <w:rFonts w:ascii="Times New Roman" w:hAnsi="Times New Roman" w:cs="Times New Roman"/>
-        </w:rPr>
-        <w:t>igjen</w:t>
-      </w:r>
-      <w:r>
-        <w:rPr>
-          <w:rFonts w:ascii="Times New Roman" w:hAnsi="Times New Roman" w:cs="Times New Roman"/>
-        </w:rPr>
-        <w:t xml:space="preserve">. </w:t>
-      </w:r>
-    </w:p>
-    <w:p>
-      <w:pPr>
-        <w:spacing w:line="360" w:lineRule="auto"/>
-        <w:rPr>
-          <w:rFonts w:ascii="Times New Roman" w:hAnsi="Times New Roman" w:cs="Times New Roman"/>
-        </w:rPr>
-      </w:pPr>
-    </w:p>
-    <w:p>
-      <w:pPr>
-        <w:spacing w:line="360" w:lineRule="auto"/>
-        <w:rPr>
-          <w:rFonts w:ascii="Times New Roman" w:hAnsi="Times New Roman" w:cs="Times New Roman"/>
-        </w:rPr>
-      </w:pPr>
-      <w:r>
-        <w:rPr>
-          <w:rFonts w:ascii="Times New Roman" w:hAnsi="Times New Roman" w:cs="Times New Roman"/>
-        </w:rPr>
-        <w:t>Tjenesten kan som sagt utvides</w:t>
-      </w:r>
-      <w:r>
-        <w:rPr>
-          <w:rFonts w:ascii="Times New Roman" w:hAnsi="Times New Roman" w:cs="Times New Roman"/>
-        </w:rPr>
-        <w:t xml:space="preserve">, og dette </w:t>
-      </w:r>
-      <w:r>
-        <w:rPr>
-          <w:rFonts w:ascii="Times New Roman" w:hAnsi="Times New Roman" w:cs="Times New Roman"/>
-        </w:rPr>
-        <w:t xml:space="preserve">på </w:t>
-      </w:r>
-      <w:r>
-        <w:rPr>
-          <w:rFonts w:ascii="Times New Roman" w:hAnsi="Times New Roman" w:cs="Times New Roman"/>
-        </w:rPr>
-        <w:t>flere</w:t>
-      </w:r>
-      <w:r>
-        <w:rPr>
-          <w:rFonts w:ascii="Times New Roman" w:hAnsi="Times New Roman" w:cs="Times New Roman"/>
-        </w:rPr>
-        <w:t xml:space="preserve"> måter</w:t>
-      </w:r>
-      <w:r>
-        <w:rPr>
-          <w:rFonts w:ascii="Times New Roman" w:hAnsi="Times New Roman" w:cs="Times New Roman"/>
-        </w:rPr>
-        <w:t xml:space="preserve">. </w:t>
-      </w:r>
-      <w:r>
-        <w:rPr>
-          <w:rFonts w:ascii="Times New Roman" w:hAnsi="Times New Roman" w:cs="Times New Roman"/>
-        </w:rPr>
-        <w:t xml:space="preserve">Noen eksempler på utvidelser </w:t>
-      </w:r>
-      <w:r>
-        <w:rPr>
-          <w:rFonts w:ascii="Times New Roman" w:hAnsi="Times New Roman" w:cs="Times New Roman"/>
-        </w:rPr>
-        <w:t xml:space="preserve">kan være som følger. </w:t>
-      </w:r>
-      <w:r>
-        <w:rPr>
-          <w:rFonts w:ascii="Times New Roman" w:hAnsi="Times New Roman" w:cs="Times New Roman"/>
-        </w:rPr>
-        <w:t>Varslingene skal være smarte og ikke irriterende. Eksempelvis skal brukeren ikke bli varslet om den kun har kjørt en kort kjøretur,</w:t>
-      </w:r>
-      <w:r>
-        <w:rPr>
-          <w:rFonts w:ascii="Times New Roman" w:hAnsi="Times New Roman" w:cs="Times New Roman"/>
-        </w:rPr>
-        <w:t xml:space="preserve"> for å handle</w:t>
-      </w:r>
-      <w:r>
-        <w:rPr>
-          <w:rFonts w:ascii="Times New Roman" w:hAnsi="Times New Roman" w:cs="Times New Roman"/>
-        </w:rPr>
-        <w:t>;</w:t>
-      </w:r>
-      <w:r>
-        <w:rPr>
-          <w:rFonts w:ascii="Times New Roman" w:hAnsi="Times New Roman" w:cs="Times New Roman"/>
-        </w:rPr>
-        <w:t xml:space="preserve"> med mindre </w:t>
-      </w:r>
-      <w:r>
-        <w:rPr>
-          <w:rFonts w:ascii="Times New Roman" w:hAnsi="Times New Roman" w:cs="Times New Roman"/>
-        </w:rPr>
-        <w:t>bilen er</w:t>
-      </w:r>
-      <w:r>
-        <w:rPr>
-          <w:rFonts w:ascii="Times New Roman" w:hAnsi="Times New Roman" w:cs="Times New Roman"/>
-        </w:rPr>
-        <w:t xml:space="preserve"> 30% </w:t>
-      </w:r>
-      <w:r>
-        <w:rPr>
-          <w:rFonts w:ascii="Times New Roman" w:hAnsi="Times New Roman" w:cs="Times New Roman"/>
-        </w:rPr>
-        <w:t>eller mind</w:t>
-      </w:r>
-      <w:r>
-        <w:rPr>
-          <w:rFonts w:ascii="Times New Roman" w:hAnsi="Times New Roman" w:cs="Times New Roman"/>
-        </w:rPr>
-        <w:t>re</w:t>
-      </w:r>
-      <w:r>
-        <w:rPr>
-          <w:rFonts w:ascii="Times New Roman" w:hAnsi="Times New Roman" w:cs="Times New Roman"/>
-        </w:rPr>
-        <w:t xml:space="preserve"> oppladet.</w:t>
-      </w:r>
-      <w:r>
-        <w:rPr>
-          <w:rFonts w:ascii="Times New Roman" w:hAnsi="Times New Roman" w:cs="Times New Roman"/>
-        </w:rPr>
-        <w:t xml:space="preserve"> Her må man da utvide posisjonstilgangen til å ligge i bakgrunnen </w:t>
-      </w:r>
-      <w:r>
-        <w:rPr>
-          <w:rFonts w:ascii="Times New Roman" w:hAnsi="Times New Roman" w:cs="Times New Roman"/>
-        </w:rPr>
-        <w:t xml:space="preserve">og holde oversikt over hvor langt </w:t>
-      </w:r>
-      <w:r>
-        <w:rPr>
-          <w:rFonts w:ascii="Times New Roman" w:hAnsi="Times New Roman" w:cs="Times New Roman"/>
-        </w:rPr>
-        <w:t xml:space="preserve">brukeren har kjørt. Et annet eksempel, kan være et fysisk produkt. </w:t>
-      </w:r>
-      <w:r>
-        <w:rPr>
-          <w:rFonts w:ascii="Times New Roman" w:hAnsi="Times New Roman" w:cs="Times New Roman"/>
-        </w:rPr>
-        <w:t xml:space="preserve">Si at </w:t>
-      </w:r>
-      <w:r>
-        <w:rPr>
-          <w:rFonts w:ascii="Times New Roman" w:hAnsi="Times New Roman" w:cs="Times New Roman"/>
-        </w:rPr>
-        <w:t>tjenesten utvikler seg til en fysisk skjerm, som alle kan ha i garasjen sin. Skjermen aktiveres når brukeren ankommer «hjem» og viser brukeren nødvendig informasjon</w:t>
-      </w:r>
-      <w:r>
-        <w:rPr>
-          <w:rFonts w:ascii="Times New Roman" w:hAnsi="Times New Roman" w:cs="Times New Roman"/>
-        </w:rPr>
-        <w:t>,</w:t>
-      </w:r>
-      <w:r>
-        <w:rPr>
-          <w:rFonts w:ascii="Times New Roman" w:hAnsi="Times New Roman" w:cs="Times New Roman"/>
-        </w:rPr>
         <w:t xml:space="preserve"> som strømpris</w:t>
       </w:r>
       <w:r>
@@ -1049,21 +1093,7 @@
         <w:rPr>
           <w:rFonts w:ascii="Times New Roman" w:hAnsi="Times New Roman" w:cs="Times New Roman"/>
         </w:rPr>
-        <w:t xml:space="preserve"> av videre utvidelser. Produktet bør først og fremst </w:t>
-      </w:r>
-      <w:proofErr w:type="gramStart"/>
-      <w:r>
-        <w:rPr>
-          <w:rFonts w:ascii="Times New Roman" w:hAnsi="Times New Roman" w:cs="Times New Roman"/>
-        </w:rPr>
-        <w:t>fokusere</w:t>
-      </w:r>
-      <w:proofErr w:type="gramEnd"/>
-      <w:r>
-        <w:rPr>
-          <w:rFonts w:ascii="Times New Roman" w:hAnsi="Times New Roman" w:cs="Times New Roman"/>
-        </w:rPr>
-        <w:t xml:space="preserve"> på kjernefunksjonaliteten, som er å gi brukeren presise og relevante varslinger. </w:t>
+        <w:t xml:space="preserve"> av videre utvidelser. Produktet bør først og fremst fokusere på kjernefunksjonaliteten, som er å gi brukeren presise og relevante varslinger. </w:t>
       </w:r>
       <w:r>
         <w:rPr>
@@ -1104,24 +1134,13 @@
           <w:szCs w:val="32"/>
         </w:rPr>
       </w:pPr>
-      <w:proofErr w:type="spellStart"/>
       <w:r>
         <w:rPr>
           <w:rFonts w:ascii="Times New Roman" w:hAnsi="Times New Roman" w:cs="Times New Roman"/>
           <w:sz w:val="32"/>
           <w:szCs w:val="32"/>
         </w:rPr>
-        <w:lastRenderedPageBreak/>
-        <w:t>Personas</w:t>
-      </w:r>
-      <w:proofErr w:type="spellEnd"/>
-      <w:r>
-        <w:rPr>
-          <w:rFonts w:ascii="Times New Roman" w:hAnsi="Times New Roman" w:cs="Times New Roman"/>
-          <w:sz w:val="32"/>
-          <w:szCs w:val="32"/>
-        </w:rPr>
-        <w:t>:</w:t>
+        <w:t>Personas:</w:t>
       </w:r>
     </w:p>
     <w:p>
@@ -1133,7 +1152,7 @@
           <w:noProof/>
         </w:rPr>
         <w:drawing>
-          <wp:inline distT="0" distB="0" distL="0" distR="0" wp14:anchorId="7F7A4FF7" wp14:editId="14485C15">
+          <wp:inline distT="0" distB="0" distL="0" distR="0" wp14:anchorId="7F7A4FF7" wp14:editId="7C07F19F">
             <wp:extent cx="5762626" cy="5257800"/>
             <wp:effectExtent l="0" t="0" r="0" b="0"/>
             <wp:docPr id="1483122508" name="Picture 1483122508"/>
@@ -1183,9 +1202,8 @@
         <w:rPr>
           <w:noProof/>
         </w:rPr>
-        <w:lastRenderedPageBreak/>
         <w:drawing>
-          <wp:inline distT="0" distB="0" distL="0" distR="0" wp14:anchorId="7FAC53E1" wp14:editId="4F33E0EA">
+          <wp:inline distT="0" distB="0" distL="0" distR="0" wp14:anchorId="7FAC53E1" wp14:editId="56685815">
             <wp:extent cx="5762626" cy="5286375"/>
             <wp:effectExtent l="0" t="0" r="0" b="0"/>
             <wp:docPr id="887783589" name="Picture 887783589"/>
@@ -1342,7 +1360,6 @@
           <w:sz w:val="32"/>
           <w:szCs w:val="32"/>
         </w:rPr>
-        <w:lastRenderedPageBreak/>
         <w:t>Scenario:</w:t>
       </w:r>
     </w:p>
@@ -1357,40 +1374,6 @@
         <w:rPr>
           <w:rFonts w:ascii="Times New Roman" w:hAnsi="Times New Roman" w:cs="Times New Roman"/>
         </w:rPr>
-        <w:t>Målet med plattformen vår er å forenkle hverdagen til elbil-eiere ved å tilby en tjeneste som gir nyttige varslinger om når det er mest økonomisk å lade bilen basert på batterinivå</w:t>
-      </w:r>
-      <w:r>
-        <w:rPr>
-          <w:rFonts w:ascii="Times New Roman" w:hAnsi="Times New Roman" w:cs="Times New Roman"/>
-        </w:rPr>
-        <w:t>et på bilen</w:t>
-      </w:r>
-      <w:r>
-        <w:rPr>
-          <w:rFonts w:ascii="Times New Roman" w:hAnsi="Times New Roman" w:cs="Times New Roman"/>
-        </w:rPr>
-        <w:t xml:space="preserve"> og strømpriser. Vi ønsker at løsningen vår skal være intuitiv og oversiktlig, slik at den kan brukes av alle, ikke bare av de som er spesielt interessert i tekniske løsninger.</w:t>
-      </w:r>
-    </w:p>
-    <w:p>
-      <w:pPr>
-        <w:spacing w:line="360" w:lineRule="auto"/>
-        <w:rPr>
-          <w:rFonts w:ascii="Times New Roman" w:hAnsi="Times New Roman" w:cs="Times New Roman"/>
-        </w:rPr>
-      </w:pPr>
-    </w:p>
-    <w:p>
-      <w:pPr>
-        <w:spacing w:line="360" w:lineRule="auto"/>
-        <w:rPr>
-          <w:rFonts w:ascii="Times New Roman" w:hAnsi="Times New Roman" w:cs="Times New Roman"/>
-        </w:rPr>
-      </w:pPr>
-      <w:r>
-        <w:rPr>
-          <w:rFonts w:ascii="Times New Roman" w:hAnsi="Times New Roman" w:cs="Times New Roman"/>
-        </w:rPr>
         <w:t>Markus</w:t>
       </w:r>
       <w:r>
@@ -1625,35 +1608,7 @@
         <w:rPr>
           <w:rFonts w:ascii="Times New Roman" w:hAnsi="Times New Roman" w:cs="Times New Roman"/>
         </w:rPr>
-        <w:t xml:space="preserve">Mange av de nåværende løsningene på markedet, som for eksempel </w:t>
-      </w:r>
-      <w:proofErr w:type="spellStart"/>
-      <w:r>
-        <w:rPr>
-          <w:rFonts w:ascii="Times New Roman" w:hAnsi="Times New Roman" w:cs="Times New Roman"/>
-        </w:rPr>
-        <w:t>Vibb</w:t>
-      </w:r>
-      <w:proofErr w:type="spellEnd"/>
-      <w:r>
-        <w:rPr>
-          <w:rFonts w:ascii="Times New Roman" w:hAnsi="Times New Roman" w:cs="Times New Roman"/>
-        </w:rPr>
-        <w:t xml:space="preserve"> sitt smart-</w:t>
-      </w:r>
-      <w:proofErr w:type="spellStart"/>
-      <w:r>
-        <w:rPr>
-          <w:rFonts w:ascii="Times New Roman" w:hAnsi="Times New Roman" w:cs="Times New Roman"/>
-        </w:rPr>
-        <w:t>ladingssystem</w:t>
-      </w:r>
-      <w:proofErr w:type="spellEnd"/>
-      <w:r>
-        <w:rPr>
-          <w:rFonts w:ascii="Times New Roman" w:hAnsi="Times New Roman" w:cs="Times New Roman"/>
-        </w:rPr>
-        <w:t xml:space="preserve">, krever at brukeren er knyttet til et spesifikt strømselskap og har utstyr som er kompatibelt med systemet. Dette begrenser fleksibiliteten og gjør det vanskelig for brukere som </w:t>
+        <w:t xml:space="preserve">Mange av de nåværende løsningene på markedet, som for eksempel Vibb sitt smart-ladingssystem, krever at brukeren er knyttet til et spesifikt strømselskap og har utstyr som er kompatibelt med systemet. Dette begrenser fleksibiliteten og gjør det vanskelig for brukere som </w:t>
       </w:r>
       <w:r>
         <w:rPr>
@@ -1685,97 +1640,18 @@
         <w:rPr>
           <w:rFonts w:ascii="Times New Roman" w:hAnsi="Times New Roman" w:cs="Times New Roman"/>
         </w:rPr>
-        <w:t xml:space="preserve">Vår tjeneste tilbyr en uavhengig løsning som kan </w:t>
-      </w:r>
-      <w:proofErr w:type="gramStart"/>
-      <w:r>
-        <w:rPr>
-          <w:rFonts w:ascii="Times New Roman" w:hAnsi="Times New Roman" w:cs="Times New Roman"/>
-        </w:rPr>
-        <w:t>integreres</w:t>
-      </w:r>
-      <w:proofErr w:type="gramEnd"/>
-      <w:r>
-        <w:rPr>
-          <w:rFonts w:ascii="Times New Roman" w:hAnsi="Times New Roman" w:cs="Times New Roman"/>
-        </w:rPr>
-        <w:t xml:space="preserve"> med det systemet </w:t>
-      </w:r>
-      <w:r>
-        <w:rPr>
-          <w:rFonts w:ascii="Times New Roman" w:hAnsi="Times New Roman" w:cs="Times New Roman"/>
-        </w:rPr>
-        <w:t>Markus</w:t>
-      </w:r>
-      <w:r>
-        <w:rPr>
-          <w:rFonts w:ascii="Times New Roman" w:hAnsi="Times New Roman" w:cs="Times New Roman"/>
-        </w:rPr>
-        <w:t xml:space="preserve"> har fra før uten at han trenger å bytte </w:t>
-      </w:r>
-      <w:r>
-        <w:rPr>
-          <w:rFonts w:ascii="Times New Roman" w:hAnsi="Times New Roman" w:cs="Times New Roman"/>
-        </w:rPr>
-        <w:t>strømleverandør</w:t>
-      </w:r>
-      <w:r>
-        <w:rPr>
-          <w:rFonts w:ascii="Times New Roman" w:hAnsi="Times New Roman" w:cs="Times New Roman"/>
-        </w:rPr>
-        <w:t xml:space="preserve"> eller gå til innkjøp av ekstrautstyr. Når </w:t>
-      </w:r>
-      <w:r>
-        <w:rPr>
-          <w:rFonts w:ascii="Times New Roman" w:hAnsi="Times New Roman" w:cs="Times New Roman"/>
-        </w:rPr>
-        <w:t>M</w:t>
-      </w:r>
-      <w:r>
-        <w:rPr>
-          <w:rFonts w:ascii="Times New Roman" w:hAnsi="Times New Roman" w:cs="Times New Roman"/>
-        </w:rPr>
-        <w:t>arkus</w:t>
-      </w:r>
-      <w:r>
-        <w:rPr>
-          <w:rFonts w:ascii="Times New Roman" w:hAnsi="Times New Roman" w:cs="Times New Roman"/>
-        </w:rPr>
-        <w:t xml:space="preserve"> </w:t>
-      </w:r>
-      <w:r>
-        <w:rPr>
-          <w:rFonts w:ascii="Times New Roman" w:hAnsi="Times New Roman" w:cs="Times New Roman"/>
-        </w:rPr>
-        <w:lastRenderedPageBreak/>
-        <w:t>kommer hjem og parkerer bilen, mottar han en varsling som gir ham informasjon om bilens batterinivå, dagens strømpris, og anbefaler om han bør lade bilen nå eller vente til senere. Løsningen</w:t>
-      </w:r>
-      <w:r>
-        <w:rPr>
-          <w:rFonts w:ascii="Times New Roman" w:hAnsi="Times New Roman" w:cs="Times New Roman"/>
-        </w:rPr>
-        <w:t xml:space="preserve"> </w:t>
-      </w:r>
-      <w:r>
-        <w:rPr>
-          <w:rFonts w:ascii="Times New Roman" w:hAnsi="Times New Roman" w:cs="Times New Roman"/>
-        </w:rPr>
-        <w:t>vår</w:t>
-      </w:r>
-      <w:r>
-        <w:rPr>
-          <w:rFonts w:ascii="Times New Roman" w:hAnsi="Times New Roman" w:cs="Times New Roman"/>
-        </w:rPr>
-        <w:t xml:space="preserve"> er utviklet for å være intuitiv og enkel å bruke, slik at både teknologientusiaster og de som ikke er teknisk anlagte, kan dra nytte av den.</w:t>
-      </w:r>
-      <w:r>
+        <w:t>Vår tjeneste tilbyr en uavhengig løsning som kan integreres med det systemet Markus har fra før uten at han trenger å bytte strømleverandør eller gå til innkjøp av ekstrautstyr. Når Markus kommer hjem og parkerer bilen, mottar han en varsling som gir ham informasjon om bilens batterinivå, dagens strømpris, og anbefaler om han bør lade bilen nå eller vente til senere. Løsningen vår er utviklet for å være intuitiv og enkel å bruke, slik at både teknologientusiaster og de som ikke er teknisk anlagte, kan dra nytte av den.</w:t>
+      </w:r>
+    </w:p>
+    <w:p>
+      <w:pPr>
+        <w:spacing w:line="360" w:lineRule="auto"/>
         <w:rPr>
           <w:rFonts w:ascii="Times New Roman" w:hAnsi="Times New Roman" w:cs="Times New Roman"/>
           <w:sz w:val="32"/>
           <w:szCs w:val="32"/>
         </w:rPr>
-        <w:br w:type="page"/>
-      </w:r>
+      </w:pPr>
     </w:p>
     <w:p>
       <w:pPr>
@@ -1792,45 +1668,43 @@
           <w:sz w:val="32"/>
           <w:szCs w:val="32"/>
         </w:rPr>
-        <w:lastRenderedPageBreak/>
-        <w:t xml:space="preserve">Sprint 1: </w:t>
-      </w:r>
-    </w:p>
-    <w:p>
-      <w:pPr>
-        <w:pStyle w:val="Listeavsnitt"/>
-        <w:numPr>
-          <w:ilvl w:val="0"/>
-          <w:numId w:val="7"/>
-        </w:numPr>
-        <w:spacing w:line="360" w:lineRule="auto"/>
-        <w:rPr>
-          <w:rFonts w:ascii="Times New Roman" w:hAnsi="Times New Roman" w:cs="Times New Roman"/>
-        </w:rPr>
-      </w:pPr>
-      <w:r>
-        <w:rPr>
-          <w:rFonts w:ascii="Times New Roman" w:hAnsi="Times New Roman" w:cs="Times New Roman"/>
-        </w:rPr>
-        <w:t>Gjennomgås</w:t>
-      </w:r>
-      <w:r>
-        <w:rPr>
-          <w:rFonts w:ascii="Times New Roman" w:hAnsi="Times New Roman" w:cs="Times New Roman"/>
-        </w:rPr>
-        <w:t xml:space="preserve"> på </w:t>
-      </w:r>
-      <w:r>
-        <w:rPr>
-          <w:rFonts w:ascii="Times New Roman" w:hAnsi="Times New Roman" w:cs="Times New Roman"/>
-        </w:rPr>
-        <w:t>f</w:t>
-      </w:r>
-      <w:r>
-        <w:rPr>
-          <w:rFonts w:ascii="Times New Roman" w:hAnsi="Times New Roman" w:cs="Times New Roman"/>
-        </w:rPr>
-        <w:t>redag</w:t>
+        <w:t>Refleksjon:</w:t>
+      </w:r>
+    </w:p>
+    <w:p>
+      <w:pPr>
+        <w:spacing w:line="360" w:lineRule="auto"/>
+        <w:rPr>
+          <w:rFonts w:ascii="Times New Roman" w:hAnsi="Times New Roman" w:cs="Times New Roman"/>
+        </w:rPr>
+      </w:pPr>
+      <w:r>
+        <w:rPr>
+          <w:rFonts w:ascii="Times New Roman" w:hAnsi="Times New Roman" w:cs="Times New Roman"/>
+        </w:rPr>
+        <w:t xml:space="preserve">Gjennom denne første delen av utviklingen av vår applikasjon hadde vi god kommunikasjon i gruppen. Alle var flinke til å dele informasjon og samarbeide godt. I tillegg hadde vi en god fordeling av arbeidsoppgaver, hvor alle deltok med forskjellige oppgaver. </w:t>
+      </w:r>
+    </w:p>
+    <w:p>
+      <w:pPr>
+        <w:spacing w:line="360" w:lineRule="auto"/>
+        <w:rPr>
+          <w:rFonts w:ascii="Times New Roman" w:hAnsi="Times New Roman" w:cs="Times New Roman"/>
+        </w:rPr>
+      </w:pPr>
+    </w:p>
+    <w:p>
+      <w:pPr>
+        <w:spacing w:line="360" w:lineRule="auto"/>
+        <w:rPr>
+          <w:rFonts w:ascii="Times New Roman" w:hAnsi="Times New Roman" w:cs="Times New Roman"/>
+        </w:rPr>
+      </w:pPr>
+      <w:r>
+        <w:rPr>
+          <w:rFonts w:ascii="Times New Roman" w:hAnsi="Times New Roman" w:cs="Times New Roman"/>
+        </w:rPr>
+        <w:t>Det som var krevende under utviklingen, var å finne en idé som både var håndterbar og som ikke var avhengig av eksisterende applikasjoner. I tillegg var det utfordrende å lage en god og oversiktlig backlog, ettersom ingen av oss hadde tidligere erfaring med Trello.</w:t>
       </w:r>
     </w:p>
     <w:p>
@@ -1842,74 +1716,63 @@
           <w:szCs w:val="32"/>
         </w:rPr>
       </w:pPr>
-    </w:p>
-    <w:p>
-      <w:pPr>
-        <w:spacing w:line="360" w:lineRule="auto"/>
+      <w:r>
+        <w:rPr>
+          <w:rFonts w:ascii="Times New Roman" w:hAnsi="Times New Roman" w:cs="Times New Roman"/>
+        </w:rPr>
+        <w:br w:type="page"/>
+      </w:r>
+    </w:p>
+    <w:p>
+      <w:pPr>
+        <w:spacing w:line="360" w:lineRule="auto"/>
+        <w:jc w:val="center"/>
         <w:rPr>
           <w:rFonts w:ascii="Times New Roman" w:hAnsi="Times New Roman" w:cs="Times New Roman"/>
           <w:sz w:val="32"/>
           <w:szCs w:val="32"/>
         </w:rPr>
       </w:pPr>
-    </w:p>
-    <w:p>
-      <w:pPr>
-        <w:spacing w:line="360" w:lineRule="auto"/>
+      <w:r>
         <w:rPr>
           <w:rFonts w:ascii="Times New Roman" w:hAnsi="Times New Roman" w:cs="Times New Roman"/>
           <w:sz w:val="32"/>
           <w:szCs w:val="32"/>
         </w:rPr>
-      </w:pPr>
-    </w:p>
-    <w:p>
-      <w:pPr>
-        <w:spacing w:line="360" w:lineRule="auto"/>
+        <w:t>Backlog</w:t>
+      </w:r>
+      <w:r>
         <w:rPr>
           <w:rFonts w:ascii="Times New Roman" w:hAnsi="Times New Roman" w:cs="Times New Roman"/>
           <w:sz w:val="32"/>
           <w:szCs w:val="32"/>
         </w:rPr>
-      </w:pPr>
-    </w:p>
-    <w:p>
-      <w:pPr>
-        <w:spacing w:line="360" w:lineRule="auto"/>
+        <w:t xml:space="preserve">, </w:t>
+      </w:r>
+      <w:r>
         <w:rPr>
           <w:rFonts w:ascii="Times New Roman" w:hAnsi="Times New Roman" w:cs="Times New Roman"/>
           <w:sz w:val="32"/>
           <w:szCs w:val="32"/>
         </w:rPr>
-      </w:pPr>
-      <w:r>
-        <w:rPr>
-          <w:rFonts w:ascii="Times New Roman" w:hAnsi="Times New Roman" w:cs="Times New Roman"/>
-        </w:rPr>
-        <w:br w:type="page"/>
-      </w:r>
-    </w:p>
-    <w:p>
-      <w:pPr>
-        <w:spacing w:line="360" w:lineRule="auto"/>
-        <w:jc w:val="center"/>
+        <w:t>Sprint</w:t>
+      </w:r>
+      <w:r>
         <w:rPr>
           <w:rFonts w:ascii="Times New Roman" w:hAnsi="Times New Roman" w:cs="Times New Roman"/>
           <w:sz w:val="32"/>
           <w:szCs w:val="32"/>
         </w:rPr>
-      </w:pPr>
-      <w:proofErr w:type="spellStart"/>
+        <w:t xml:space="preserve"> 1 og </w:t>
+      </w:r>
       <w:r>
         <w:rPr>
           <w:rFonts w:ascii="Times New Roman" w:hAnsi="Times New Roman" w:cs="Times New Roman"/>
           <w:sz w:val="32"/>
           <w:szCs w:val="32"/>
         </w:rPr>
-        <w:lastRenderedPageBreak/>
-        <w:t>Backlog</w:t>
-      </w:r>
-      <w:proofErr w:type="spellEnd"/>
+        <w:t>arbeidsfordeling</w:t>
+      </w:r>
       <w:r>
         <w:rPr>
           <w:rFonts w:ascii="Times New Roman" w:hAnsi="Times New Roman" w:cs="Times New Roman"/>
@@ -1932,31 +1795,89 @@
         <w:spacing w:line="360" w:lineRule="auto"/>
         <w:rPr>
           <w:rFonts w:ascii="Times New Roman" w:hAnsi="Times New Roman" w:cs="Times New Roman"/>
+        </w:rPr>
+      </w:pPr>
+      <w:r>
+        <w:rPr>
+          <w:rFonts w:ascii="Times New Roman" w:hAnsi="Times New Roman" w:cs="Times New Roman"/>
+        </w:rPr>
+        <w:t xml:space="preserve">Vi ble anbefalt av studentassistenten vår å bruke Trello for å håndtere backloggen vår. </w:t>
+      </w:r>
+      <w:r>
+        <w:rPr>
+          <w:rFonts w:ascii="Times New Roman" w:hAnsi="Times New Roman" w:cs="Times New Roman"/>
+        </w:rPr>
+        <w:t>Under</w:t>
+      </w:r>
+      <w:r>
+        <w:rPr>
+          <w:rFonts w:ascii="Times New Roman" w:hAnsi="Times New Roman" w:cs="Times New Roman"/>
+        </w:rPr>
+        <w:t xml:space="preserve"> er </w:t>
+      </w:r>
+      <w:r>
+        <w:rPr>
+          <w:rFonts w:ascii="Times New Roman" w:hAnsi="Times New Roman" w:cs="Times New Roman"/>
+        </w:rPr>
+        <w:t>lenken</w:t>
+      </w:r>
+      <w:r>
+        <w:rPr>
+          <w:rFonts w:ascii="Times New Roman" w:hAnsi="Times New Roman" w:cs="Times New Roman"/>
+        </w:rPr>
+        <w:t xml:space="preserve"> til </w:t>
+      </w:r>
+      <w:r>
+        <w:rPr>
+          <w:rFonts w:ascii="Times New Roman" w:hAnsi="Times New Roman" w:cs="Times New Roman"/>
+        </w:rPr>
+        <w:t>Trello</w:t>
+      </w:r>
+      <w:r>
+        <w:rPr>
+          <w:rFonts w:ascii="Times New Roman" w:hAnsi="Times New Roman" w:cs="Times New Roman"/>
+        </w:rPr>
+        <w:t>-</w:t>
+      </w:r>
+      <w:r>
+        <w:rPr>
+          <w:rFonts w:ascii="Times New Roman" w:hAnsi="Times New Roman" w:cs="Times New Roman"/>
+        </w:rPr>
+        <w:t>en</w:t>
+      </w:r>
+      <w:r>
+        <w:rPr>
+          <w:rFonts w:ascii="Times New Roman" w:hAnsi="Times New Roman" w:cs="Times New Roman"/>
+        </w:rPr>
+        <w:t xml:space="preserve"> vi har opprettet, hvor du finner backloggen, planleggingen av sprint 1, og fordelingen av arbeidsoppgavene.</w:t>
+      </w:r>
+    </w:p>
+    <w:p>
+      <w:pPr>
+        <w:spacing w:line="360" w:lineRule="auto"/>
+        <w:rPr>
+          <w:rFonts w:ascii="Times New Roman" w:hAnsi="Times New Roman" w:cs="Times New Roman"/>
           <w:i/>
           <w:iCs/>
-          <w:color w:val="467886" w:themeColor="hyperlink"/>
           <w:sz w:val="28"/>
           <w:szCs w:val="28"/>
           <w:u w:val="single"/>
         </w:rPr>
       </w:pPr>
-      <w:hyperlink r:id="rId10">
+      <w:hyperlink r:id="rId10" w:history="1">
         <w:r>
           <w:rPr>
-            <w:rStyle w:val="Hyperkobling"/>
+            <w:rStyle w:val="Hyperlink"/>
             <w:rFonts w:ascii="Times New Roman" w:hAnsi="Times New Roman" w:cs="Times New Roman"/>
             <w:i/>
             <w:iCs/>
             <w:sz w:val="28"/>
             <w:szCs w:val="28"/>
           </w:rPr>
-          <w:t>https://trello.com/invite/b/66d85ee6de102e85bc54c773/ATTI4d26c1f34aa3d9e981d03c973a61fa36368EF9B4/itf20319-1-24h-software-engineer</w:t>
+          <w:t>https://trello.com/b/g7QFBDkP</w:t>
         </w:r>
       </w:hyperlink>
-    </w:p>
-    <w:p>
-      <w:pPr>
-        <w:spacing w:line="360" w:lineRule="auto"/>
+      <w:r>
         <w:rPr>
           <w:rFonts w:ascii="Times New Roman" w:hAnsi="Times New Roman" w:cs="Times New Roman"/>
           <w:i/>
@@ -1965,298 +1886,12 @@
           <w:szCs w:val="28"/>
           <w:u w:val="single"/>
         </w:rPr>
-      </w:pPr>
-    </w:p>
-    <w:p>
-      <w:pPr>
-        <w:spacing w:line="360" w:lineRule="auto"/>
-        <w:rPr>
-          <w:rFonts w:ascii="Times New Roman" w:hAnsi="Times New Roman" w:cs="Times New Roman"/>
-          <w:b/>
-          <w:bCs/>
-          <w:sz w:val="28"/>
-          <w:szCs w:val="28"/>
-        </w:rPr>
-      </w:pPr>
-      <w:r>
-        <w:rPr>
-          <w:rFonts w:ascii="Times New Roman" w:hAnsi="Times New Roman" w:cs="Times New Roman"/>
-          <w:b/>
-          <w:bCs/>
-          <w:sz w:val="28"/>
-          <w:szCs w:val="28"/>
-        </w:rPr>
-        <w:t>Hver enkelt f</w:t>
-      </w:r>
-      <w:r>
-        <w:rPr>
-          <w:rFonts w:ascii="Times New Roman" w:hAnsi="Times New Roman" w:cs="Times New Roman"/>
-          <w:b/>
-          <w:bCs/>
-          <w:sz w:val="28"/>
-          <w:szCs w:val="28"/>
-        </w:rPr>
-        <w:t>jern</w:t>
-      </w:r>
-      <w:r>
-        <w:rPr>
-          <w:rFonts w:ascii="Times New Roman" w:hAnsi="Times New Roman" w:cs="Times New Roman"/>
-          <w:b/>
-          <w:bCs/>
-          <w:sz w:val="28"/>
-          <w:szCs w:val="28"/>
-        </w:rPr>
-        <w:t>er</w:t>
-      </w:r>
-      <w:r>
-        <w:rPr>
-          <w:rFonts w:ascii="Times New Roman" w:hAnsi="Times New Roman" w:cs="Times New Roman"/>
-          <w:b/>
-          <w:bCs/>
-          <w:sz w:val="28"/>
-          <w:szCs w:val="28"/>
-        </w:rPr>
         <w:t xml:space="preserve"> </w:t>
       </w:r>
-      <w:r>
-        <w:rPr>
-          <w:rFonts w:ascii="Times New Roman" w:hAnsi="Times New Roman" w:cs="Times New Roman"/>
-          <w:b/>
-          <w:bCs/>
-          <w:sz w:val="28"/>
-          <w:szCs w:val="28"/>
-        </w:rPr>
-        <w:t>sine ting</w:t>
-      </w:r>
-      <w:r>
-        <w:rPr>
-          <w:rFonts w:ascii="Times New Roman" w:hAnsi="Times New Roman" w:cs="Times New Roman"/>
-          <w:b/>
-          <w:bCs/>
-          <w:sz w:val="28"/>
-          <w:szCs w:val="28"/>
-        </w:rPr>
-        <w:t xml:space="preserve"> under, og skriv disse inn i </w:t>
-      </w:r>
-      <w:proofErr w:type="spellStart"/>
-      <w:r>
-        <w:rPr>
-          <w:rFonts w:ascii="Times New Roman" w:hAnsi="Times New Roman" w:cs="Times New Roman"/>
-          <w:b/>
-          <w:bCs/>
-          <w:sz w:val="28"/>
-          <w:szCs w:val="28"/>
-        </w:rPr>
-        <w:t>backlog</w:t>
-      </w:r>
-      <w:proofErr w:type="spellEnd"/>
-    </w:p>
-    <w:p>
-      <w:pPr>
-        <w:spacing w:line="360" w:lineRule="auto"/>
-        <w:rPr>
-          <w:rFonts w:ascii="Times New Roman" w:hAnsi="Times New Roman" w:cs="Times New Roman"/>
-          <w:b/>
-          <w:bCs/>
-          <w:sz w:val="28"/>
-          <w:szCs w:val="28"/>
-        </w:rPr>
-      </w:pPr>
-    </w:p>
-    <w:p>
-      <w:pPr>
-        <w:spacing w:line="360" w:lineRule="auto"/>
-        <w:rPr>
-          <w:rFonts w:ascii="Times New Roman" w:hAnsi="Times New Roman" w:cs="Times New Roman"/>
-        </w:rPr>
-      </w:pPr>
-      <w:r>
-        <w:rPr>
-          <w:rFonts w:ascii="Times New Roman" w:hAnsi="Times New Roman" w:cs="Times New Roman"/>
-        </w:rPr>
-        <w:t>Khalid Osman – 29.08.2024</w:t>
-      </w:r>
-      <w:r>
-        <w:rPr>
-          <w:rFonts w:ascii="Times New Roman" w:hAnsi="Times New Roman" w:cs="Times New Roman"/>
-        </w:rPr>
-        <w:t xml:space="preserve"> 18:00 – 19:15</w:t>
-      </w:r>
-      <w:r>
-        <w:rPr>
-          <w:rFonts w:ascii="Times New Roman" w:hAnsi="Times New Roman" w:cs="Times New Roman"/>
-        </w:rPr>
-        <w:t xml:space="preserve"> – Laget </w:t>
-      </w:r>
-      <w:proofErr w:type="spellStart"/>
-      <w:r>
-        <w:rPr>
-          <w:rFonts w:ascii="Times New Roman" w:hAnsi="Times New Roman" w:cs="Times New Roman"/>
-        </w:rPr>
-        <w:t>persona</w:t>
-      </w:r>
-      <w:proofErr w:type="spellEnd"/>
-      <w:r>
-        <w:rPr>
-          <w:rFonts w:ascii="Times New Roman" w:hAnsi="Times New Roman" w:cs="Times New Roman"/>
-        </w:rPr>
-        <w:t xml:space="preserve"> om “Markus Johansen”</w:t>
-      </w:r>
-    </w:p>
-    <w:p>
-      <w:pPr>
-        <w:spacing w:line="360" w:lineRule="auto"/>
-        <w:rPr>
-          <w:rFonts w:ascii="Times New Roman" w:hAnsi="Times New Roman" w:cs="Times New Roman"/>
-        </w:rPr>
-      </w:pPr>
-      <w:r>
-        <w:rPr>
-          <w:rFonts w:ascii="Times New Roman" w:hAnsi="Times New Roman" w:cs="Times New Roman"/>
-        </w:rPr>
-        <w:t xml:space="preserve">Andreas Olaussen – 30.08.2024 - 20.50-22.15 Laget </w:t>
-      </w:r>
-      <w:proofErr w:type="spellStart"/>
-      <w:r>
-        <w:rPr>
-          <w:rFonts w:ascii="Times New Roman" w:hAnsi="Times New Roman" w:cs="Times New Roman"/>
-        </w:rPr>
-        <w:t>persona</w:t>
-      </w:r>
-      <w:proofErr w:type="spellEnd"/>
-      <w:r>
-        <w:rPr>
-          <w:rFonts w:ascii="Times New Roman" w:hAnsi="Times New Roman" w:cs="Times New Roman"/>
-        </w:rPr>
-        <w:t xml:space="preserve"> om "Julie Strøm"</w:t>
-      </w:r>
-    </w:p>
-    <w:p>
-      <w:pPr>
-        <w:spacing w:line="360" w:lineRule="auto"/>
-        <w:rPr>
-          <w:rFonts w:ascii="Times New Roman" w:hAnsi="Times New Roman" w:cs="Times New Roman"/>
-        </w:rPr>
-      </w:pPr>
-      <w:r>
-        <w:rPr>
-          <w:rFonts w:ascii="Times New Roman" w:hAnsi="Times New Roman" w:cs="Times New Roman"/>
-        </w:rPr>
-        <w:t xml:space="preserve">Ida Tollaksen –01.09.2024 20:00-20:45 Skrevet </w:t>
-      </w:r>
-      <w:r>
-        <w:rPr>
-          <w:rFonts w:ascii="Times New Roman" w:hAnsi="Times New Roman" w:cs="Times New Roman"/>
-        </w:rPr>
-        <w:t>s</w:t>
-      </w:r>
-      <w:r>
-        <w:rPr>
-          <w:rFonts w:ascii="Times New Roman" w:hAnsi="Times New Roman" w:cs="Times New Roman"/>
-        </w:rPr>
-        <w:t>cenario</w:t>
-      </w:r>
-    </w:p>
-    <w:p>
-      <w:pPr>
-        <w:spacing w:line="360" w:lineRule="auto"/>
-        <w:rPr>
-          <w:rFonts w:ascii="Times New Roman" w:hAnsi="Times New Roman" w:cs="Times New Roman"/>
-        </w:rPr>
-      </w:pPr>
-      <w:r>
-        <w:rPr>
-          <w:rFonts w:ascii="Times New Roman" w:hAnsi="Times New Roman" w:cs="Times New Roman"/>
-        </w:rPr>
-        <w:t>Khalid Osman –</w:t>
-      </w:r>
-      <w:r>
-        <w:rPr>
-          <w:rFonts w:ascii="Times New Roman" w:hAnsi="Times New Roman" w:cs="Times New Roman"/>
-        </w:rPr>
-        <w:t xml:space="preserve"> 01.09.2024 22:00 – 22:40</w:t>
-      </w:r>
-      <w:r>
-        <w:rPr>
-          <w:rFonts w:ascii="Times New Roman" w:hAnsi="Times New Roman" w:cs="Times New Roman"/>
-        </w:rPr>
-        <w:t xml:space="preserve"> </w:t>
-      </w:r>
-      <w:r>
-        <w:rPr>
-          <w:rFonts w:ascii="Times New Roman" w:hAnsi="Times New Roman" w:cs="Times New Roman"/>
-        </w:rPr>
-        <w:t xml:space="preserve">Fullførte </w:t>
-      </w:r>
-      <w:proofErr w:type="spellStart"/>
-      <w:r>
-        <w:rPr>
-          <w:rFonts w:ascii="Times New Roman" w:hAnsi="Times New Roman" w:cs="Times New Roman"/>
-        </w:rPr>
-        <w:t>persona</w:t>
-      </w:r>
-      <w:proofErr w:type="spellEnd"/>
-      <w:r>
-        <w:rPr>
-          <w:rFonts w:ascii="Times New Roman" w:hAnsi="Times New Roman" w:cs="Times New Roman"/>
-        </w:rPr>
-        <w:t xml:space="preserve"> om </w:t>
-      </w:r>
-      <w:r>
-        <w:rPr>
-          <w:rFonts w:ascii="Times New Roman" w:hAnsi="Times New Roman" w:cs="Times New Roman"/>
-        </w:rPr>
-        <w:t>“Markus Johansen”</w:t>
-      </w:r>
-    </w:p>
-    <w:p>
-      <w:pPr>
-        <w:spacing w:line="360" w:lineRule="auto"/>
-        <w:rPr>
-          <w:rFonts w:ascii="Times New Roman" w:hAnsi="Times New Roman" w:cs="Times New Roman"/>
-        </w:rPr>
-      </w:pPr>
-      <w:r>
-        <w:rPr>
-          <w:rFonts w:ascii="Times New Roman" w:hAnsi="Times New Roman" w:cs="Times New Roman"/>
-        </w:rPr>
-        <w:t xml:space="preserve">Ida Tollaksen – 04.09.24 13:20-13:30 Fulførte scenario til å </w:t>
-      </w:r>
-      <w:r>
-        <w:rPr>
-          <w:rFonts w:ascii="Times New Roman" w:hAnsi="Times New Roman" w:cs="Times New Roman"/>
-        </w:rPr>
-        <w:t>ma</w:t>
-      </w:r>
-      <w:r>
-        <w:rPr>
-          <w:rFonts w:ascii="Times New Roman" w:hAnsi="Times New Roman" w:cs="Times New Roman"/>
-        </w:rPr>
-        <w:t>t</w:t>
-      </w:r>
-      <w:r>
-        <w:rPr>
-          <w:rFonts w:ascii="Times New Roman" w:hAnsi="Times New Roman" w:cs="Times New Roman"/>
-        </w:rPr>
-        <w:t xml:space="preserve">che </w:t>
-      </w:r>
-      <w:proofErr w:type="spellStart"/>
-      <w:r>
-        <w:rPr>
-          <w:rFonts w:ascii="Times New Roman" w:hAnsi="Times New Roman" w:cs="Times New Roman"/>
-        </w:rPr>
-        <w:t>personas</w:t>
-      </w:r>
-      <w:proofErr w:type="spellEnd"/>
-      <w:r>
-        <w:rPr>
-          <w:rFonts w:ascii="Times New Roman" w:hAnsi="Times New Roman" w:cs="Times New Roman"/>
-        </w:rPr>
-        <w:t xml:space="preserve"> “Markus Johansen”</w:t>
-      </w:r>
-    </w:p>
-    <w:p>
-      <w:pPr>
+    </w:p>
+    <w:p>
+      <w:pPr>
+        <w:spacing w:line="360" w:lineRule="auto"/>
         <w:rPr>
           <w:rFonts w:ascii="Times New Roman" w:hAnsi="Times New Roman" w:cs="Times New Roman"/>
         </w:rPr>
@@ -2283,7 +1918,6 @@
           <w:sz w:val="32"/>
           <w:szCs w:val="32"/>
         </w:rPr>
-        <w:lastRenderedPageBreak/>
         <w:t>Kilder:</w:t>
       </w:r>
     </w:p>
@@ -2294,19 +1928,11 @@
           <w:rFonts w:ascii="Times New Roman" w:hAnsi="Times New Roman" w:cs="Times New Roman"/>
         </w:rPr>
       </w:pPr>
-      <w:proofErr w:type="spellStart"/>
-      <w:r>
-        <w:rPr>
-          <w:rFonts w:ascii="Times New Roman" w:hAnsi="Times New Roman" w:cs="Times New Roman"/>
-        </w:rPr>
-        <w:t>Vibb</w:t>
-      </w:r>
-      <w:proofErr w:type="spellEnd"/>
-      <w:r>
-        <w:rPr>
-          <w:rFonts w:ascii="Times New Roman" w:hAnsi="Times New Roman" w:cs="Times New Roman"/>
-        </w:rPr>
-        <w:t xml:space="preserve">. </w:t>
+      <w:r>
+        <w:rPr>
+          <w:rFonts w:ascii="Times New Roman" w:hAnsi="Times New Roman" w:cs="Times New Roman"/>
+        </w:rPr>
+        <w:t xml:space="preserve">Vibb. </w:t>
       </w:r>
       <w:r>
         <w:rPr>
@@ -2325,7 +1951,7 @@
       <w:hyperlink r:id="rId11" w:history="1">
         <w:r>
           <w:rPr>
-            <w:rStyle w:val="Hyperkobling"/>
+            <w:rStyle w:val="Hyperlink"/>
             <w:rFonts w:ascii="Times New Roman" w:hAnsi="Times New Roman" w:cs="Times New Roman"/>
           </w:rPr>
           <w:t>https://vibb.no/elbillading</w:t>
@@ -2393,7 +2019,7 @@
   <w:sdt>
     <w:sdtPr>
       <w:rPr>
-        <w:rStyle w:val="Sidetall"/>
+        <w:rStyle w:val="PageNumber"/>
       </w:rPr>
       <w:id w:val="1445650349"/>
       <w:docPartObj>
@@ -2401,30 +2027,35 @@
         <w:docPartUnique/>
       </w:docPartObj>
     </w:sdtPr>
+    <w:sdtEndPr>
+      <w:rPr>
+        <w:rStyle w:val="PageNumber"/>
+      </w:rPr>
+    </w:sdtEndPr>
     <w:sdtContent>
       <w:p>
         <w:pPr>
-          <w:pStyle w:val="Topptekst"/>
+          <w:pStyle w:val="Header"/>
           <w:framePr w:wrap="none" w:vAnchor="text" w:hAnchor="margin" w:xAlign="right" w:y="1"/>
           <w:rPr>
-            <w:rStyle w:val="Sidetall"/>
+            <w:rStyle w:val="PageNumber"/>
           </w:rPr>
         </w:pPr>
         <w:r>
           <w:rPr>
-            <w:rStyle w:val="Sidetall"/>
+            <w:rStyle w:val="PageNumber"/>
           </w:rPr>
           <w:fldChar w:fldCharType="begin"/>
         </w:r>
         <w:r>
           <w:rPr>
-            <w:rStyle w:val="Sidetall"/>
+            <w:rStyle w:val="PageNumber"/>
           </w:rPr>
           <w:instrText xml:space="preserve"> PAGE </w:instrText>
         </w:r>
         <w:r>
           <w:rPr>
-            <w:rStyle w:val="Sidetall"/>
+            <w:rStyle w:val="PageNumber"/>
           </w:rPr>
           <w:fldChar w:fldCharType="end"/>
         </w:r>
@@ -2433,7 +2064,7 @@
   </w:sdt>
   <w:p>
     <w:pPr>
-      <w:pStyle w:val="Topptekst"/>
+      <w:pStyle w:val="Header"/>
       <w:ind w:right="360"/>
     </w:pPr>
   </w:p>
@@ -2445,7 +2076,7 @@
   <w:sdt>
     <w:sdtPr>
       <w:rPr>
-        <w:rStyle w:val="Sidetall"/>
+        <w:rStyle w:val="PageNumber"/>
       </w:rPr>
       <w:id w:val="993607958"/>
       <w:docPartObj>
@@ -2453,43 +2084,48 @@
         <w:docPartUnique/>
       </w:docPartObj>
     </w:sdtPr>
+    <w:sdtEndPr>
+      <w:rPr>
+        <w:rStyle w:val="PageNumber"/>
+      </w:rPr>
+    </w:sdtEndPr>
     <w:sdtContent>
       <w:p>
         <w:pPr>
-          <w:pStyle w:val="Topptekst"/>
+          <w:pStyle w:val="Header"/>
           <w:framePr w:wrap="none" w:vAnchor="text" w:hAnchor="margin" w:xAlign="right" w:y="1"/>
           <w:rPr>
-            <w:rStyle w:val="Sidetall"/>
+            <w:rStyle w:val="PageNumber"/>
           </w:rPr>
         </w:pPr>
         <w:r>
           <w:rPr>
-            <w:rStyle w:val="Sidetall"/>
+            <w:rStyle w:val="PageNumber"/>
           </w:rPr>
           <w:fldChar w:fldCharType="begin"/>
         </w:r>
         <w:r>
           <w:rPr>
-            <w:rStyle w:val="Sidetall"/>
+            <w:rStyle w:val="PageNumber"/>
           </w:rPr>
           <w:instrText xml:space="preserve"> PAGE </w:instrText>
         </w:r>
         <w:r>
           <w:rPr>
-            <w:rStyle w:val="Sidetall"/>
+            <w:rStyle w:val="PageNumber"/>
           </w:rPr>
           <w:fldChar w:fldCharType="separate"/>
         </w:r>
         <w:r>
           <w:rPr>
-            <w:rStyle w:val="Sidetall"/>
+            <w:rStyle w:val="PageNumber"/>
             <w:noProof/>
           </w:rPr>
           <w:t>1</w:t>
         </w:r>
         <w:r>
           <w:rPr>
-            <w:rStyle w:val="Sidetall"/>
+            <w:rStyle w:val="PageNumber"/>
           </w:rPr>
           <w:fldChar w:fldCharType="end"/>
         </w:r>
@@ -2498,7 +2134,7 @@
   </w:sdt>
   <w:p>
     <w:pPr>
-      <w:pStyle w:val="Topptekst"/>
+      <w:pStyle w:val="Header"/>
       <w:ind w:right="360"/>
     </w:pPr>
   </w:p>
@@ -2927,6 +2563,232 @@
     </w:lvl>
   </w:abstractNum>
   <w:abstractNum w:abstractNumId="3" w15:restartNumberingAfterBreak="0">
+    <w:nsid w:val="289A59DA"/>
+    <w:multiLevelType w:val="hybridMultilevel"/>
+    <w:tmpl w:val="5EE03EB0"/>
+    <w:lvl w:ilvl="0" w:tplc="5BDC7808">
+      <w:numFmt w:val="bullet"/>
+      <w:lvlText w:val="-"/>
+      <w:lvlJc w:val="left"/>
+      <w:pPr>
+        <w:ind w:left="1065" w:hanging="360"/>
+      </w:pPr>
+      <w:rPr>
+        <w:rFonts w:ascii="Times New Roman" w:eastAsiaTheme="minorHAnsi" w:hAnsi="Times New Roman" w:cs="Times New Roman" w:hint="default"/>
+        <w:sz w:val="24"/>
+      </w:rPr>
+    </w:lvl>
+    <w:lvl w:ilvl="1" w:tplc="04140003" w:tentative="1">
+      <w:start w:val="1"/>
+      <w:numFmt w:val="bullet"/>
+      <w:lvlText w:val="o"/>
+      <w:lvlJc w:val="left"/>
+      <w:pPr>
+        <w:ind w:left="1785" w:hanging="360"/>
+      </w:pPr>
+      <w:rPr>
+        <w:rFonts w:ascii="Courier New" w:hAnsi="Courier New" w:cs="Courier New" w:hint="default"/>
+      </w:rPr>
+    </w:lvl>
+    <w:lvl w:ilvl="2" w:tplc="04140005" w:tentative="1">
+      <w:start w:val="1"/>
+      <w:numFmt w:val="bullet"/>
+      <w:lvlText w:val=""/>
+      <w:lvlJc w:val="left"/>
+      <w:pPr>
+        <w:ind w:left="2505" w:hanging="360"/>
+      </w:pPr>
+      <w:rPr>
+        <w:rFonts w:ascii="Wingdings" w:hAnsi="Wingdings" w:hint="default"/>
+      </w:rPr>
+    </w:lvl>
+    <w:lvl w:ilvl="3" w:tplc="04140001" w:tentative="1">
+      <w:start w:val="1"/>
+      <w:numFmt w:val="bullet"/>
+      <w:lvlText w:val=""/>
+      <w:lvlJc w:val="left"/>
+      <w:pPr>
+        <w:ind w:left="3225" w:hanging="360"/>
+      </w:pPr>
+      <w:rPr>
+        <w:rFonts w:ascii="Symbol" w:hAnsi="Symbol" w:hint="default"/>
+      </w:rPr>
+    </w:lvl>
+    <w:lvl w:ilvl="4" w:tplc="04140003" w:tentative="1">
+      <w:start w:val="1"/>
+      <w:numFmt w:val="bullet"/>
+      <w:lvlText w:val="o"/>
+      <w:lvlJc w:val="left"/>
+      <w:pPr>
+        <w:ind w:left="3945" w:hanging="360"/>
+      </w:pPr>
+      <w:rPr>
+        <w:rFonts w:ascii="Courier New" w:hAnsi="Courier New" w:cs="Courier New" w:hint="default"/>
+      </w:rPr>
+    </w:lvl>
+    <w:lvl w:ilvl="5" w:tplc="04140005" w:tentative="1">
+      <w:start w:val="1"/>
+      <w:numFmt w:val="bullet"/>
+      <w:lvlText w:val=""/>
+      <w:lvlJc w:val="left"/>
+      <w:pPr>
+        <w:ind w:left="4665" w:hanging="360"/>
+      </w:pPr>
+      <w:rPr>
+        <w:rFonts w:ascii="Wingdings" w:hAnsi="Wingdings" w:hint="default"/>
+      </w:rPr>
+    </w:lvl>
+    <w:lvl w:ilvl="6" w:tplc="04140001" w:tentative="1">
+      <w:start w:val="1"/>
+      <w:numFmt w:val="bullet"/>
+      <w:lvlText w:val=""/>
+      <w:lvlJc w:val="left"/>
+      <w:pPr>
+        <w:ind w:left="5385" w:hanging="360"/>
+      </w:pPr>
+      <w:rPr>
+        <w:rFonts w:ascii="Symbol" w:hAnsi="Symbol" w:hint="default"/>
+      </w:rPr>
+    </w:lvl>
+    <w:lvl w:ilvl="7" w:tplc="04140003" w:tentative="1">
+      <w:start w:val="1"/>
+      <w:numFmt w:val="bullet"/>
+      <w:lvlText w:val="o"/>
+      <w:lvlJc w:val="left"/>
+      <w:pPr>
+        <w:ind w:left="6105" w:hanging="360"/>
+      </w:pPr>
+      <w:rPr>
+        <w:rFonts w:ascii="Courier New" w:hAnsi="Courier New" w:cs="Courier New" w:hint="default"/>
+      </w:rPr>
+    </w:lvl>
+    <w:lvl w:ilvl="8" w:tplc="04140005" w:tentative="1">
+      <w:start w:val="1"/>
+      <w:numFmt w:val="bullet"/>
+      <w:lvlText w:val=""/>
+      <w:lvlJc w:val="left"/>
+      <w:pPr>
+        <w:ind w:left="6825" w:hanging="360"/>
+      </w:pPr>
+      <w:rPr>
+        <w:rFonts w:ascii="Wingdings" w:hAnsi="Wingdings" w:hint="default"/>
+      </w:rPr>
+    </w:lvl>
+  </w:abstractNum>
+  <w:abstractNum w:abstractNumId="4" w15:restartNumberingAfterBreak="0">
+    <w:nsid w:val="3AF20E4E"/>
+    <w:multiLevelType w:val="hybridMultilevel"/>
+    <w:tmpl w:val="FFFFFFFF"/>
+    <w:lvl w:ilvl="0" w:tplc="0FD01238">
+      <w:start w:val="1"/>
+      <w:numFmt w:val="bullet"/>
+      <w:lvlText w:val="-"/>
+      <w:lvlJc w:val="left"/>
+      <w:pPr>
+        <w:ind w:left="720" w:hanging="360"/>
+      </w:pPr>
+      <w:rPr>
+        <w:rFonts w:ascii="Aptos" w:hAnsi="Aptos" w:hint="default"/>
+      </w:rPr>
+    </w:lvl>
+    <w:lvl w:ilvl="1" w:tplc="3C1424F8">
+      <w:start w:val="1"/>
+      <w:numFmt w:val="bullet"/>
+      <w:lvlText w:val="o"/>
+      <w:lvlJc w:val="left"/>
+      <w:pPr>
+        <w:ind w:left="1440" w:hanging="360"/>
+      </w:pPr>
+      <w:rPr>
+        <w:rFonts w:ascii="Courier New" w:hAnsi="Courier New" w:hint="default"/>
+      </w:rPr>
+    </w:lvl>
+    <w:lvl w:ilvl="2" w:tplc="B1A6B94E">
+      <w:start w:val="1"/>
+      <w:numFmt w:val="bullet"/>
+      <w:lvlText w:val=""/>
+      <w:lvlJc w:val="left"/>
+      <w:pPr>
+        <w:ind w:left="2160" w:hanging="360"/>
+      </w:pPr>
+      <w:rPr>
+        <w:rFonts w:ascii="Wingdings" w:hAnsi="Wingdings" w:hint="default"/>
+      </w:rPr>
+    </w:lvl>
+    <w:lvl w:ilvl="3" w:tplc="5EAA11DA">
+      <w:start w:val="1"/>
+      <w:numFmt w:val="bullet"/>
+      <w:lvlText w:val=""/>
+      <w:lvlJc w:val="left"/>
+      <w:pPr>
+        <w:ind w:left="2880" w:hanging="360"/>
+      </w:pPr>
+      <w:rPr>
+        <w:rFonts w:ascii="Symbol" w:hAnsi="Symbol" w:hint="default"/>
+      </w:rPr>
+    </w:lvl>
+    <w:lvl w:ilvl="4" w:tplc="43E2CA46">
+      <w:start w:val="1"/>
+      <w:numFmt w:val="bullet"/>
+      <w:lvlText w:val="o"/>
+      <w:lvlJc w:val="left"/>
+      <w:pPr>
+        <w:ind w:left="3600" w:hanging="360"/>
+      </w:pPr>
+      <w:rPr>
+        <w:rFonts w:ascii="Courier New" w:hAnsi="Courier New" w:hint="default"/>
+      </w:rPr>
+    </w:lvl>
+    <w:lvl w:ilvl="5" w:tplc="7536343E">
+      <w:start w:val="1"/>
+      <w:numFmt w:val="bullet"/>
+      <w:lvlText w:val=""/>
+      <w:lvlJc w:val="left"/>
+      <w:pPr>
+        <w:ind w:left="4320" w:hanging="360"/>
+      </w:pPr>
+      <w:rPr>
+        <w:rFonts w:ascii="Wingdings" w:hAnsi="Wingdings" w:hint="default"/>
+      </w:rPr>
+    </w:lvl>
+    <w:lvl w:ilvl="6" w:tplc="BFDC0432">
+      <w:start w:val="1"/>
+      <w:numFmt w:val="bullet"/>
+      <w:lvlText w:val=""/>
+      <w:lvlJc w:val="left"/>
+      <w:pPr>
+        <w:ind w:left="5040" w:hanging="360"/>
+      </w:pPr>
+      <w:rPr>
+        <w:rFonts w:ascii="Symbol" w:hAnsi="Symbol" w:hint="default"/>
+      </w:rPr>
+    </w:lvl>
+    <w:lvl w:ilvl="7" w:tplc="5FC8EA9A">
+      <w:start w:val="1"/>
+      <w:numFmt w:val="bullet"/>
+      <w:lvlText w:val="o"/>
+      <w:lvlJc w:val="left"/>
+      <w:pPr>
+        <w:ind w:left="5760" w:hanging="360"/>
+      </w:pPr>
+      <w:rPr>
+        <w:rFonts w:ascii="Courier New" w:hAnsi="Courier New" w:hint="default"/>
+      </w:rPr>
+    </w:lvl>
+    <w:lvl w:ilvl="8" w:tplc="9B8CE566">
+      <w:start w:val="1"/>
+      <w:numFmt w:val="bullet"/>
+      <w:lvlText w:val=""/>
+      <w:lvlJc w:val="left"/>
+      <w:pPr>
+        <w:ind w:left="6480" w:hanging="360"/>
+      </w:pPr>
+      <w:rPr>
+        <w:rFonts w:ascii="Wingdings" w:hAnsi="Wingdings" w:hint="default"/>
+      </w:rPr>
+    </w:lvl>
+  </w:abstractNum>
+  <w:abstractNum w:abstractNumId="5" w15:restartNumberingAfterBreak="0">
     <w:nsid w:val="3C7803AB"/>
     <w:multiLevelType w:val="hybridMultilevel"/>
     <w:tmpl w:val="49722B0C"/>
@@ -3038,7 +2900,7 @@
       </w:rPr>
     </w:lvl>
   </w:abstractNum>
-  <w:abstractNum w:abstractNumId="4" w15:restartNumberingAfterBreak="0">
+  <w:abstractNum w:abstractNumId="6" w15:restartNumberingAfterBreak="0">
     <w:nsid w:val="5A0F43C0"/>
     <w:multiLevelType w:val="hybridMultilevel"/>
     <w:tmpl w:val="6DD8743E"/>
@@ -3151,7 +3013,7 @@
       </w:rPr>
     </w:lvl>
   </w:abstractNum>
-  <w:abstractNum w:abstractNumId="5" w15:restartNumberingAfterBreak="0">
+  <w:abstractNum w:abstractNumId="7" w15:restartNumberingAfterBreak="0">
     <w:nsid w:val="611F35A8"/>
     <w:multiLevelType w:val="multilevel"/>
     <w:tmpl w:val="76E232B2"/>
@@ -3300,7 +3162,120 @@
       </w:rPr>
     </w:lvl>
   </w:abstractNum>
-  <w:abstractNum w:abstractNumId="6" w15:restartNumberingAfterBreak="0">
+  <w:abstractNum w:abstractNumId="8" w15:restartNumberingAfterBreak="0">
+    <w:nsid w:val="6A066C6A"/>
+    <w:multiLevelType w:val="hybridMultilevel"/>
+    <w:tmpl w:val="FFFFFFFF"/>
+    <w:lvl w:ilvl="0" w:tplc="4D924718">
+      <w:start w:val="1"/>
+      <w:numFmt w:val="bullet"/>
+      <w:lvlText w:val=""/>
+      <w:lvlJc w:val="left"/>
+      <w:pPr>
+        <w:ind w:left="720" w:hanging="360"/>
+      </w:pPr>
+      <w:rPr>
+        <w:rFonts w:ascii="Symbol" w:hAnsi="Symbol" w:hint="default"/>
+      </w:rPr>
+    </w:lvl>
+    <w:lvl w:ilvl="1" w:tplc="C650A468">
+      <w:start w:val="1"/>
+      <w:numFmt w:val="bullet"/>
+      <w:lvlText w:val="o"/>
+      <w:lvlJc w:val="left"/>
+      <w:pPr>
+        <w:ind w:left="1440" w:hanging="360"/>
+      </w:pPr>
+      <w:rPr>
+        <w:rFonts w:ascii="Courier New" w:hAnsi="Courier New" w:hint="default"/>
+      </w:rPr>
+    </w:lvl>
+    <w:lvl w:ilvl="2" w:tplc="D258266A">
+      <w:start w:val="1"/>
+      <w:numFmt w:val="bullet"/>
+      <w:lvlText w:val=""/>
+      <w:lvlJc w:val="left"/>
+      <w:pPr>
+        <w:ind w:left="2160" w:hanging="360"/>
+      </w:pPr>
+      <w:rPr>
+        <w:rFonts w:ascii="Wingdings" w:hAnsi="Wingdings" w:hint="default"/>
+      </w:rPr>
+    </w:lvl>
+    <w:lvl w:ilvl="3" w:tplc="0E5E8F9E">
+      <w:start w:val="1"/>
+      <w:numFmt w:val="bullet"/>
+      <w:lvlText w:val=""/>
+      <w:lvlJc w:val="left"/>
+      <w:pPr>
+        <w:ind w:left="2880" w:hanging="360"/>
+      </w:pPr>
+      <w:rPr>
+        <w:rFonts w:ascii="Symbol" w:hAnsi="Symbol" w:hint="default"/>
+      </w:rPr>
+    </w:lvl>
+    <w:lvl w:ilvl="4" w:tplc="19CAA33A">
+      <w:start w:val="1"/>
+      <w:numFmt w:val="bullet"/>
+      <w:lvlText w:val="o"/>
+      <w:lvlJc w:val="left"/>
+      <w:pPr>
+        <w:ind w:left="3600" w:hanging="360"/>
+      </w:pPr>
+      <w:rPr>
+        <w:rFonts w:ascii="Courier New" w:hAnsi="Courier New" w:hint="default"/>
+      </w:rPr>
+    </w:lvl>
+    <w:lvl w:ilvl="5" w:tplc="5CF6E23E">
+      <w:start w:val="1"/>
+      <w:numFmt w:val="bullet"/>
+      <w:lvlText w:val=""/>
+      <w:lvlJc w:val="left"/>
+      <w:pPr>
+        <w:ind w:left="4320" w:hanging="360"/>
+      </w:pPr>
+      <w:rPr>
+        <w:rFonts w:ascii="Wingdings" w:hAnsi="Wingdings" w:hint="default"/>
+      </w:rPr>
+    </w:lvl>
+    <w:lvl w:ilvl="6" w:tplc="E2D8333E">
+      <w:start w:val="1"/>
+      <w:numFmt w:val="bullet"/>
+      <w:lvlText w:val=""/>
+      <w:lvlJc w:val="left"/>
+      <w:pPr>
+        <w:ind w:left="5040" w:hanging="360"/>
+      </w:pPr>
+      <w:rPr>
+        <w:rFonts w:ascii="Symbol" w:hAnsi="Symbol" w:hint="default"/>
+      </w:rPr>
+    </w:lvl>
+    <w:lvl w:ilvl="7" w:tplc="39BC47FE">
+      <w:start w:val="1"/>
+      <w:numFmt w:val="bullet"/>
+      <w:lvlText w:val="o"/>
+      <w:lvlJc w:val="left"/>
+      <w:pPr>
+        <w:ind w:left="5760" w:hanging="360"/>
+      </w:pPr>
+      <w:rPr>
+        <w:rFonts w:ascii="Courier New" w:hAnsi="Courier New" w:hint="default"/>
+      </w:rPr>
+    </w:lvl>
+    <w:lvl w:ilvl="8" w:tplc="36A277B0">
+      <w:start w:val="1"/>
+      <w:numFmt w:val="bullet"/>
+      <w:lvlText w:val=""/>
+      <w:lvlJc w:val="left"/>
+      <w:pPr>
+        <w:ind w:left="6480" w:hanging="360"/>
+      </w:pPr>
+      <w:rPr>
+        <w:rFonts w:ascii="Wingdings" w:hAnsi="Wingdings" w:hint="default"/>
+      </w:rPr>
+    </w:lvl>
+  </w:abstractNum>
+  <w:abstractNum w:abstractNumId="9" w15:restartNumberingAfterBreak="0">
     <w:nsid w:val="7AB7109A"/>
     <w:multiLevelType w:val="multilevel"/>
     <w:tmpl w:val="7E46C810"/>
@@ -3445,7 +3420,7 @@
     </w:lvl>
   </w:abstractNum>
   <w:num w:numId="1" w16cid:durableId="67845100">
-    <w:abstractNumId w:val="4"/>
+    <w:abstractNumId w:val="6"/>
   </w:num>
   <w:num w:numId="2" w16cid:durableId="129252959">
     <w:abstractNumId w:val="0"/>
@@ -3454,16 +3429,25 @@
     <w:abstractNumId w:val="2"/>
   </w:num>
   <w:num w:numId="4" w16cid:durableId="432361093">
-    <w:abstractNumId w:val="5"/>
+    <w:abstractNumId w:val="7"/>
   </w:num>
   <w:num w:numId="5" w16cid:durableId="2114205785">
     <w:abstractNumId w:val="1"/>
   </w:num>
   <w:num w:numId="6" w16cid:durableId="844201092">
-    <w:abstractNumId w:val="6"/>
+    <w:abstractNumId w:val="9"/>
   </w:num>
   <w:num w:numId="7" w16cid:durableId="342779324">
+    <w:abstractNumId w:val="5"/>
+  </w:num>
+  <w:num w:numId="8" w16cid:durableId="1668442890">
     <w:abstractNumId w:val="3"/>
+  </w:num>
+  <w:num w:numId="9" w16cid:durableId="142240560">
+    <w:abstractNumId w:val="4"/>
+  </w:num>
+  <w:num w:numId="10" w16cid:durableId="1223102125">
+    <w:abstractNumId w:val="8"/>
   </w:num>
 </w:numbering>
 </file>
@@ -3866,11 +3850,11 @@
     <w:qFormat/>
     <w:rsid w:val="005C32FC"/>
   </w:style>
-  <w:style w:type="paragraph" w:styleId="Overskrift1">
+  <w:style w:type="paragraph" w:styleId="Heading1">
     <w:name w:val="heading 1"/>
     <w:basedOn w:val="Normal"/>
     <w:next w:val="Normal"/>
-    <w:link w:val="Overskrift1Tegn"/>
+    <w:link w:val="Heading1Char"/>
     <w:uiPriority w:val="9"/>
     <w:qFormat/>
     <w:rsid w:val="005C32FC"/>
@@ -3887,11 +3871,11 @@
       <w:szCs w:val="40"/>
     </w:rPr>
   </w:style>
-  <w:style w:type="paragraph" w:styleId="Overskrift2">
+  <w:style w:type="paragraph" w:styleId="Heading2">
     <w:name w:val="heading 2"/>
     <w:basedOn w:val="Normal"/>
     <w:next w:val="Normal"/>
-    <w:link w:val="Overskrift2Tegn"/>
+    <w:link w:val="Heading2Char"/>
     <w:uiPriority w:val="9"/>
     <w:semiHidden/>
     <w:unhideWhenUsed/>
@@ -3910,11 +3894,11 @@
       <w:szCs w:val="32"/>
     </w:rPr>
   </w:style>
-  <w:style w:type="paragraph" w:styleId="Overskrift3">
+  <w:style w:type="paragraph" w:styleId="Heading3">
     <w:name w:val="heading 3"/>
     <w:basedOn w:val="Normal"/>
     <w:next w:val="Normal"/>
-    <w:link w:val="Overskrift3Tegn"/>
+    <w:link w:val="Heading3Char"/>
     <w:uiPriority w:val="9"/>
     <w:semiHidden/>
     <w:unhideWhenUsed/>
@@ -3933,11 +3917,11 @@
       <w:szCs w:val="28"/>
     </w:rPr>
   </w:style>
-  <w:style w:type="paragraph" w:styleId="Overskrift4">
+  <w:style w:type="paragraph" w:styleId="Heading4">
     <w:name w:val="heading 4"/>
     <w:basedOn w:val="Normal"/>
     <w:next w:val="Normal"/>
-    <w:link w:val="Overskrift4Tegn"/>
+    <w:link w:val="Heading4Char"/>
     <w:uiPriority w:val="9"/>
     <w:semiHidden/>
     <w:unhideWhenUsed/>
@@ -3956,11 +3940,11 @@
       <w:color w:val="0F4761" w:themeColor="accent1" w:themeShade="BF"/>
     </w:rPr>
   </w:style>
-  <w:style w:type="paragraph" w:styleId="Overskrift5">
+  <w:style w:type="paragraph" w:styleId="Heading5">
     <w:name w:val="heading 5"/>
     <w:basedOn w:val="Normal"/>
     <w:next w:val="Normal"/>
-    <w:link w:val="Overskrift5Tegn"/>
+    <w:link w:val="Heading5Char"/>
     <w:uiPriority w:val="9"/>
     <w:semiHidden/>
     <w:unhideWhenUsed/>
@@ -3977,11 +3961,11 @@
       <w:color w:val="0F4761" w:themeColor="accent1" w:themeShade="BF"/>
     </w:rPr>
   </w:style>
-  <w:style w:type="paragraph" w:styleId="Overskrift6">
+  <w:style w:type="paragraph" w:styleId="Heading6">
     <w:name w:val="heading 6"/>
     <w:basedOn w:val="Normal"/>
     <w:next w:val="Normal"/>
-    <w:link w:val="Overskrift6Tegn"/>
+    <w:link w:val="Heading6Char"/>
     <w:uiPriority w:val="9"/>
     <w:semiHidden/>
     <w:unhideWhenUsed/>
@@ -4000,11 +3984,11 @@
       <w:color w:val="595959" w:themeColor="text1" w:themeTint="A6"/>
     </w:rPr>
   </w:style>
-  <w:style w:type="paragraph" w:styleId="Overskrift7">
+  <w:style w:type="paragraph" w:styleId="Heading7">
     <w:name w:val="heading 7"/>
     <w:basedOn w:val="Normal"/>
     <w:next w:val="Normal"/>
-    <w:link w:val="Overskrift7Tegn"/>
+    <w:link w:val="Heading7Char"/>
     <w:uiPriority w:val="9"/>
     <w:semiHidden/>
     <w:unhideWhenUsed/>
@@ -4021,11 +4005,11 @@
       <w:color w:val="595959" w:themeColor="text1" w:themeTint="A6"/>
     </w:rPr>
   </w:style>
-  <w:style w:type="paragraph" w:styleId="Overskrift8">
+  <w:style w:type="paragraph" w:styleId="Heading8">
     <w:name w:val="heading 8"/>
     <w:basedOn w:val="Normal"/>
     <w:next w:val="Normal"/>
-    <w:link w:val="Overskrift8Tegn"/>
+    <w:link w:val="Heading8Char"/>
     <w:uiPriority w:val="9"/>
     <w:semiHidden/>
     <w:unhideWhenUsed/>
@@ -4043,11 +4027,11 @@
       <w:color w:val="272727" w:themeColor="text1" w:themeTint="D8"/>
     </w:rPr>
   </w:style>
-  <w:style w:type="paragraph" w:styleId="Overskrift9">
+  <w:style w:type="paragraph" w:styleId="Heading9">
     <w:name w:val="heading 9"/>
     <w:basedOn w:val="Normal"/>
     <w:next w:val="Normal"/>
-    <w:link w:val="Overskrift9Tegn"/>
+    <w:link w:val="Heading9Char"/>
     <w:uiPriority w:val="9"/>
     <w:semiHidden/>
     <w:unhideWhenUsed/>
@@ -4063,13 +4047,13 @@
       <w:color w:val="272727" w:themeColor="text1" w:themeTint="D8"/>
     </w:rPr>
   </w:style>
-  <w:style w:type="character" w:default="1" w:styleId="Standardskriftforavsnitt">
+  <w:style w:type="character" w:default="1" w:styleId="DefaultParagraphFont">
     <w:name w:val="Default Paragraph Font"/>
     <w:uiPriority w:val="1"/>
     <w:semiHidden/>
     <w:unhideWhenUsed/>
   </w:style>
-  <w:style w:type="table" w:default="1" w:styleId="Vanligtabell">
+  <w:style w:type="table" w:default="1" w:styleId="TableNormal">
     <w:name w:val="Normal Table"/>
     <w:uiPriority w:val="99"/>
     <w:semiHidden/>
@@ -4084,16 +4068,16 @@
       </w:tblCellMar>
     </w:tblPr>
   </w:style>
-  <w:style w:type="numbering" w:default="1" w:styleId="Ingenliste">
+  <w:style w:type="numbering" w:default="1" w:styleId="NoList">
     <w:name w:val="No List"/>
     <w:uiPriority w:val="99"/>
     <w:semiHidden/>
     <w:unhideWhenUsed/>
   </w:style>
-  <w:style w:type="character" w:customStyle="1" w:styleId="Overskrift1Tegn">
-    <w:name w:val="Overskrift 1 Tegn"/>
-    <w:basedOn w:val="Standardskriftforavsnitt"/>
-    <w:link w:val="Overskrift1"/>
+  <w:style w:type="character" w:customStyle="1" w:styleId="Heading1Char">
+    <w:name w:val="Heading 1 Char"/>
+    <w:basedOn w:val="DefaultParagraphFont"/>
+    <w:link w:val="Heading1"/>
     <w:uiPriority w:val="9"/>
     <w:rsid w:val="005C32FC"/>
     <w:rPr>
@@ -4103,10 +4087,10 @@
       <w:szCs w:val="40"/>
     </w:rPr>
   </w:style>
-  <w:style w:type="character" w:customStyle="1" w:styleId="Overskrift2Tegn">
-    <w:name w:val="Overskrift 2 Tegn"/>
-    <w:basedOn w:val="Standardskriftforavsnitt"/>
-    <w:link w:val="Overskrift2"/>
+  <w:style w:type="character" w:customStyle="1" w:styleId="Heading2Char">
+    <w:name w:val="Heading 2 Char"/>
+    <w:basedOn w:val="DefaultParagraphFont"/>
+    <w:link w:val="Heading2"/>
     <w:uiPriority w:val="9"/>
     <w:semiHidden/>
     <w:rsid w:val="005C32FC"/>
@@ -4117,10 +4101,10 @@
       <w:szCs w:val="32"/>
     </w:rPr>
   </w:style>
-  <w:style w:type="character" w:customStyle="1" w:styleId="Overskrift3Tegn">
-    <w:name w:val="Overskrift 3 Tegn"/>
-    <w:basedOn w:val="Standardskriftforavsnitt"/>
-    <w:link w:val="Overskrift3"/>
+  <w:style w:type="character" w:customStyle="1" w:styleId="Heading3Char">
+    <w:name w:val="Heading 3 Char"/>
+    <w:basedOn w:val="DefaultParagraphFont"/>
+    <w:link w:val="Heading3"/>
     <w:uiPriority w:val="9"/>
     <w:semiHidden/>
     <w:rsid w:val="005C32FC"/>
@@ -4131,10 +4115,10 @@
       <w:szCs w:val="28"/>
     </w:rPr>
   </w:style>
-  <w:style w:type="character" w:customStyle="1" w:styleId="Overskrift4Tegn">
-    <w:name w:val="Overskrift 4 Tegn"/>
-    <w:basedOn w:val="Standardskriftforavsnitt"/>
-    <w:link w:val="Overskrift4"/>
+  <w:style w:type="character" w:customStyle="1" w:styleId="Heading4Char">
+    <w:name w:val="Heading 4 Char"/>
+    <w:basedOn w:val="DefaultParagraphFont"/>
+    <w:link w:val="Heading4"/>
     <w:uiPriority w:val="9"/>
     <w:semiHidden/>
     <w:rsid w:val="005C32FC"/>
@@ -4145,10 +4129,10 @@
       <w:color w:val="0F4761" w:themeColor="accent1" w:themeShade="BF"/>
     </w:rPr>
   </w:style>
-  <w:style w:type="character" w:customStyle="1" w:styleId="Overskrift5Tegn">
-    <w:name w:val="Overskrift 5 Tegn"/>
-    <w:basedOn w:val="Standardskriftforavsnitt"/>
-    <w:link w:val="Overskrift5"/>
+  <w:style w:type="character" w:customStyle="1" w:styleId="Heading5Char">
+    <w:name w:val="Heading 5 Char"/>
+    <w:basedOn w:val="DefaultParagraphFont"/>
+    <w:link w:val="Heading5"/>
     <w:uiPriority w:val="9"/>
     <w:semiHidden/>
     <w:rsid w:val="005C32FC"/>
@@ -4157,10 +4141,10 @@
       <w:color w:val="0F4761" w:themeColor="accent1" w:themeShade="BF"/>
     </w:rPr>
   </w:style>
-  <w:style w:type="character" w:customStyle="1" w:styleId="Overskrift6Tegn">
-    <w:name w:val="Overskrift 6 Tegn"/>
-    <w:basedOn w:val="Standardskriftforavsnitt"/>
-    <w:link w:val="Overskrift6"/>
+  <w:style w:type="character" w:customStyle="1" w:styleId="Heading6Char">
+    <w:name w:val="Heading 6 Char"/>
+    <w:basedOn w:val="DefaultParagraphFont"/>
+    <w:link w:val="Heading6"/>
     <w:uiPriority w:val="9"/>
     <w:semiHidden/>
     <w:rsid w:val="005C32FC"/>
@@ -4171,10 +4155,10 @@
       <w:color w:val="595959" w:themeColor="text1" w:themeTint="A6"/>
     </w:rPr>
   </w:style>
-  <w:style w:type="character" w:customStyle="1" w:styleId="Overskrift7Tegn">
-    <w:name w:val="Overskrift 7 Tegn"/>
-    <w:basedOn w:val="Standardskriftforavsnitt"/>
-    <w:link w:val="Overskrift7"/>
+  <w:style w:type="character" w:customStyle="1" w:styleId="Heading7Char">
+    <w:name w:val="Heading 7 Char"/>
+    <w:basedOn w:val="DefaultParagraphFont"/>
+    <w:link w:val="Heading7"/>
     <w:uiPriority w:val="9"/>
     <w:semiHidden/>
     <w:rsid w:val="005C32FC"/>
@@ -4183,10 +4167,10 @@
       <w:color w:val="595959" w:themeColor="text1" w:themeTint="A6"/>
     </w:rPr>
   </w:style>
-  <w:style w:type="character" w:customStyle="1" w:styleId="Overskrift8Tegn">
-    <w:name w:val="Overskrift 8 Tegn"/>
-    <w:basedOn w:val="Standardskriftforavsnitt"/>
-    <w:link w:val="Overskrift8"/>
+  <w:style w:type="character" w:customStyle="1" w:styleId="Heading8Char">
+    <w:name w:val="Heading 8 Char"/>
+    <w:basedOn w:val="DefaultParagraphFont"/>
+    <w:link w:val="Heading8"/>
     <w:uiPriority w:val="9"/>
     <w:semiHidden/>
     <w:rsid w:val="005C32FC"/>
@@ -4197,10 +4181,10 @@
       <w:color w:val="272727" w:themeColor="text1" w:themeTint="D8"/>
     </w:rPr>
   </w:style>
-  <w:style w:type="character" w:customStyle="1" w:styleId="Overskrift9Tegn">
-    <w:name w:val="Overskrift 9 Tegn"/>
-    <w:basedOn w:val="Standardskriftforavsnitt"/>
-    <w:link w:val="Overskrift9"/>
+  <w:style w:type="character" w:customStyle="1" w:styleId="Heading9Char">
+    <w:name w:val="Heading 9 Char"/>
+    <w:basedOn w:val="DefaultParagraphFont"/>
+    <w:link w:val="Heading9"/>
     <w:uiPriority w:val="9"/>
     <w:semiHidden/>
     <w:rsid w:val="005C32FC"/>
@@ -4209,11 +4193,11 @@
       <w:color w:val="272727" w:themeColor="text1" w:themeTint="D8"/>
     </w:rPr>
   </w:style>
-  <w:style w:type="paragraph" w:styleId="Tittel">
+  <w:style w:type="paragraph" w:styleId="Title">
     <w:name w:val="Title"/>
     <w:basedOn w:val="Normal"/>
     <w:next w:val="Normal"/>
-    <w:link w:val="TittelTegn"/>
+    <w:link w:val="TitleChar"/>
     <w:uiPriority w:val="10"/>
     <w:qFormat/>
     <w:rsid w:val="005C32FC"/>
@@ -4229,10 +4213,10 @@
       <w:szCs w:val="56"/>
     </w:rPr>
   </w:style>
-  <w:style w:type="character" w:customStyle="1" w:styleId="TittelTegn">
-    <w:name w:val="Tittel Tegn"/>
-    <w:basedOn w:val="Standardskriftforavsnitt"/>
-    <w:link w:val="Tittel"/>
+  <w:style w:type="character" w:customStyle="1" w:styleId="TitleChar">
+    <w:name w:val="Title Char"/>
+    <w:basedOn w:val="DefaultParagraphFont"/>
+    <w:link w:val="Title"/>
     <w:uiPriority w:val="10"/>
     <w:rsid w:val="005C32FC"/>
     <w:rPr>
@@ -4243,11 +4227,11 @@
       <w:szCs w:val="56"/>
     </w:rPr>
   </w:style>
-  <w:style w:type="paragraph" w:styleId="Undertittel">
+  <w:style w:type="paragraph" w:styleId="Subtitle">
     <w:name w:val="Subtitle"/>
     <w:basedOn w:val="Normal"/>
     <w:next w:val="Normal"/>
-    <w:link w:val="UndertittelTegn"/>
+    <w:link w:val="SubtitleChar"/>
     <w:uiPriority w:val="11"/>
     <w:qFormat/>
     <w:rsid w:val="005C32FC"/>
@@ -4265,10 +4249,10 @@
       <w:szCs w:val="28"/>
     </w:rPr>
   </w:style>
-  <w:style w:type="character" w:customStyle="1" w:styleId="UndertittelTegn">
-    <w:name w:val="Undertittel Tegn"/>
-    <w:basedOn w:val="Standardskriftforavsnitt"/>
-    <w:link w:val="Undertittel"/>
+  <w:style w:type="character" w:customStyle="1" w:styleId="SubtitleChar">
+    <w:name w:val="Subtitle Char"/>
+    <w:basedOn w:val="DefaultParagraphFont"/>
+    <w:link w:val="Subtitle"/>
     <w:uiPriority w:val="11"/>
     <w:rsid w:val="005C32FC"/>
     <w:rPr>
@@ -4279,11 +4263,11 @@
       <w:szCs w:val="28"/>
     </w:rPr>
   </w:style>
-  <w:style w:type="paragraph" w:styleId="Sitat">
+  <w:style w:type="paragraph" w:styleId="Quote">
     <w:name w:val="Quote"/>
     <w:basedOn w:val="Normal"/>
     <w:next w:val="Normal"/>
-    <w:link w:val="SitatTegn"/>
+    <w:link w:val="QuoteChar"/>
     <w:uiPriority w:val="29"/>
     <w:qFormat/>
     <w:rsid w:val="005C32FC"/>
@@ -4297,10 +4281,10 @@
       <w:color w:val="404040" w:themeColor="text1" w:themeTint="BF"/>
     </w:rPr>
   </w:style>
-  <w:style w:type="character" w:customStyle="1" w:styleId="SitatTegn">
-    <w:name w:val="Sitat Tegn"/>
-    <w:basedOn w:val="Standardskriftforavsnitt"/>
-    <w:link w:val="Sitat"/>
+  <w:style w:type="character" w:customStyle="1" w:styleId="QuoteChar">
+    <w:name w:val="Quote Char"/>
+    <w:basedOn w:val="DefaultParagraphFont"/>
+    <w:link w:val="Quote"/>
     <w:uiPriority w:val="29"/>
     <w:rsid w:val="005C32FC"/>
     <w:rPr>
@@ -4309,7 +4293,7 @@
       <w:color w:val="404040" w:themeColor="text1" w:themeTint="BF"/>
     </w:rPr>
   </w:style>
-  <w:style w:type="paragraph" w:styleId="Listeavsnitt">
+  <w:style w:type="paragraph" w:styleId="ListParagraph">
     <w:name w:val="List Paragraph"/>
     <w:basedOn w:val="Normal"/>
     <w:uiPriority w:val="34"/>
@@ -4320,9 +4304,9 @@
       <w:contextualSpacing/>
     </w:pPr>
   </w:style>
-  <w:style w:type="character" w:styleId="Sterkutheving">
+  <w:style w:type="character" w:styleId="IntenseEmphasis">
     <w:name w:val="Intense Emphasis"/>
-    <w:basedOn w:val="Standardskriftforavsnitt"/>
+    <w:basedOn w:val="DefaultParagraphFont"/>
     <w:uiPriority w:val="21"/>
     <w:qFormat/>
     <w:rsid w:val="005C32FC"/>
@@ -4332,11 +4316,11 @@
       <w:color w:val="0F4761" w:themeColor="accent1" w:themeShade="BF"/>
     </w:rPr>
   </w:style>
-  <w:style w:type="paragraph" w:styleId="Sterktsitat">
+  <w:style w:type="paragraph" w:styleId="IntenseQuote">
     <w:name w:val="Intense Quote"/>
     <w:basedOn w:val="Normal"/>
     <w:next w:val="Normal"/>
-    <w:link w:val="SterktsitatTegn"/>
+    <w:link w:val="IntenseQuoteChar"/>
     <w:uiPriority w:val="30"/>
     <w:qFormat/>
     <w:rsid w:val="005C32FC"/>
@@ -4355,10 +4339,10 @@
       <w:color w:val="0F4761" w:themeColor="accent1" w:themeShade="BF"/>
     </w:rPr>
   </w:style>
-  <w:style w:type="character" w:customStyle="1" w:styleId="SterktsitatTegn">
-    <w:name w:val="Sterkt sitat Tegn"/>
-    <w:basedOn w:val="Standardskriftforavsnitt"/>
-    <w:link w:val="Sterktsitat"/>
+  <w:style w:type="character" w:customStyle="1" w:styleId="IntenseQuoteChar">
+    <w:name w:val="Intense Quote Char"/>
+    <w:basedOn w:val="DefaultParagraphFont"/>
+    <w:link w:val="IntenseQuote"/>
     <w:uiPriority w:val="30"/>
     <w:rsid w:val="005C32FC"/>
     <w:rPr>
@@ -4367,9 +4351,9 @@
       <w:color w:val="0F4761" w:themeColor="accent1" w:themeShade="BF"/>
     </w:rPr>
   </w:style>
-  <w:style w:type="character" w:styleId="Sterkreferanse">
+  <w:style w:type="character" w:styleId="IntenseReference">
     <w:name w:val="Intense Reference"/>
-    <w:basedOn w:val="Standardskriftforavsnitt"/>
+    <w:basedOn w:val="DefaultParagraphFont"/>
     <w:uiPriority w:val="32"/>
     <w:qFormat/>
     <w:rsid w:val="005C32FC"/>
@@ -4381,9 +4365,9 @@
       <w:spacing w:val="5"/>
     </w:rPr>
   </w:style>
-  <w:style w:type="character" w:styleId="Hyperkobling">
+  <w:style w:type="character" w:styleId="Hyperlink">
     <w:name w:val="Hyperlink"/>
-    <w:basedOn w:val="Standardskriftforavsnitt"/>
+    <w:basedOn w:val="DefaultParagraphFont"/>
     <w:uiPriority w:val="99"/>
     <w:unhideWhenUsed/>
     <w:rsid w:val="005C32FC"/>
@@ -4392,10 +4376,10 @@
       <w:u w:val="single"/>
     </w:rPr>
   </w:style>
-  <w:style w:type="paragraph" w:styleId="Topptekst">
+  <w:style w:type="paragraph" w:styleId="Header">
     <w:name w:val="header"/>
     <w:basedOn w:val="Normal"/>
-    <w:link w:val="TopptekstTegn"/>
+    <w:link w:val="HeaderChar"/>
     <w:uiPriority w:val="99"/>
     <w:unhideWhenUsed/>
     <w:rsid w:val="00352538"/>
@@ -4406,17 +4390,17 @@
       </w:tabs>
     </w:pPr>
   </w:style>
-  <w:style w:type="character" w:customStyle="1" w:styleId="TopptekstTegn">
-    <w:name w:val="Topptekst Tegn"/>
-    <w:basedOn w:val="Standardskriftforavsnitt"/>
-    <w:link w:val="Topptekst"/>
+  <w:style w:type="character" w:customStyle="1" w:styleId="HeaderChar">
+    <w:name w:val="Header Char"/>
+    <w:basedOn w:val="DefaultParagraphFont"/>
+    <w:link w:val="Header"/>
     <w:uiPriority w:val="99"/>
     <w:rsid w:val="00352538"/>
   </w:style>
-  <w:style w:type="paragraph" w:styleId="Bunntekst">
+  <w:style w:type="paragraph" w:styleId="Footer">
     <w:name w:val="footer"/>
     <w:basedOn w:val="Normal"/>
-    <w:link w:val="BunntekstTegn"/>
+    <w:link w:val="FooterChar"/>
     <w:uiPriority w:val="99"/>
     <w:unhideWhenUsed/>
     <w:rsid w:val="00352538"/>
@@ -4427,24 +4411,24 @@
       </w:tabs>
     </w:pPr>
   </w:style>
-  <w:style w:type="character" w:customStyle="1" w:styleId="BunntekstTegn">
-    <w:name w:val="Bunntekst Tegn"/>
-    <w:basedOn w:val="Standardskriftforavsnitt"/>
-    <w:link w:val="Bunntekst"/>
+  <w:style w:type="character" w:customStyle="1" w:styleId="FooterChar">
+    <w:name w:val="Footer Char"/>
+    <w:basedOn w:val="DefaultParagraphFont"/>
+    <w:link w:val="Footer"/>
     <w:uiPriority w:val="99"/>
     <w:rsid w:val="00352538"/>
   </w:style>
-  <w:style w:type="character" w:styleId="Sidetall">
+  <w:style w:type="character" w:styleId="PageNumber">
     <w:name w:val="page number"/>
-    <w:basedOn w:val="Standardskriftforavsnitt"/>
+    <w:basedOn w:val="DefaultParagraphFont"/>
     <w:uiPriority w:val="99"/>
     <w:semiHidden/>
     <w:unhideWhenUsed/>
     <w:rsid w:val="00113A95"/>
   </w:style>
-  <w:style w:type="character" w:styleId="Ulstomtale">
+  <w:style w:type="character" w:styleId="UnresolvedMention">
     <w:name w:val="Unresolved Mention"/>
-    <w:basedOn w:val="Standardskriftforavsnitt"/>
+    <w:basedOn w:val="DefaultParagraphFont"/>
     <w:uiPriority w:val="99"/>
     <w:semiHidden/>
     <w:unhideWhenUsed/>
@@ -4452,6 +4436,18 @@
     <w:rPr>
       <w:color w:val="605E5C"/>
       <w:shd w:val="clear" w:color="auto" w:fill="E1DFDD"/>
+    </w:rPr>
+  </w:style>
+  <w:style w:type="character" w:styleId="FollowedHyperlink">
+    <w:name w:val="FollowedHyperlink"/>
+    <w:basedOn w:val="DefaultParagraphFont"/>
+    <w:uiPriority w:val="99"/>
+    <w:semiHidden/>
+    <w:unhideWhenUsed/>
+    <w:rsid w:val="00143FD0"/>
+    <w:rPr>
+      <w:color w:val="96607D" w:themeColor="followedHyperlink"/>
+      <w:u w:val="single"/>
     </w:rPr>
   </w:style>
 </w:styles>

</xml_diff>